<commit_message>
new SOP: PTO; edit SOP: SOP Penyimpanan Obat dan BMHP
</commit_message>
<xml_diff>
--- a/ukp/3.10_Kefarmasian/EP 02/SOP Penyimpanan Obat dan BMHP.docx
+++ b/ukp/3.10_Kefarmasian/EP 02/SOP Penyimpanan Obat dan BMHP.docx
@@ -1,12 +1,20 @@
 
 <file path=word/document.xml><?xml version="1.0" encoding="utf-8"?>
-<w:document xmlns:ve="http://schemas.openxmlformats.org/markup-compatibility/2006" xmlns:o="urn:schemas-microsoft-com:office:office" xmlns:r="http://schemas.openxmlformats.org/officeDocument/2006/relationships" xmlns:m="http://schemas.openxmlformats.org/officeDocument/2006/math" xmlns:v="urn:schemas-microsoft-com:vml" xmlns:wp="http://schemas.openxmlformats.org/drawingml/2006/wordprocessingDrawing" xmlns:w10="urn:schemas-microsoft-com:office:word" xmlns:w="http://schemas.openxmlformats.org/wordprocessingml/2006/main" xmlns:wne="http://schemas.microsoft.com/office/word/2006/wordml">
+<w:document xmlns:wpc="http://schemas.microsoft.com/office/word/2010/wordprocessingCanvas" xmlns:mc="http://schemas.openxmlformats.org/markup-compatibility/2006" xmlns:o="urn:schemas-microsoft-com:office:office" xmlns:r="http://schemas.openxmlformats.org/officeDocument/2006/relationships" xmlns:m="http://schemas.openxmlformats.org/officeDocument/2006/math" xmlns:v="urn:schemas-microsoft-com:vml" xmlns:wp14="http://schemas.microsoft.com/office/word/2010/wordprocessingDrawing" xmlns:wp="http://schemas.openxmlformats.org/drawingml/2006/wordprocessingDrawing" xmlns:w="http://schemas.openxmlformats.org/wordprocessingml/2006/main" xmlns:w14="http://schemas.microsoft.com/office/word/2010/wordml" xmlns:w10="urn:schemas-microsoft-com:office:word" xmlns:w15="http://schemas.microsoft.com/office/word/2012/wordml" xmlns:wpg="http://schemas.microsoft.com/office/word/2010/wordprocessingGroup" xmlns:wpi="http://schemas.microsoft.com/office/word/2010/wordprocessingInk" xmlns:wne="http://schemas.microsoft.com/office/word/2006/wordml" xmlns:wps="http://schemas.microsoft.com/office/word/2010/wordprocessingShape" xmlns:wpsCustomData="http://www.wps.cn/officeDocument/2013/wpsCustomData" mc:Ignorable="w14 w15 wp14">
   <w:body>
     <w:tbl>
       <w:tblPr>
+        <w:tblStyle w:val="3"/>
         <w:tblpPr w:leftFromText="180" w:rightFromText="180" w:vertAnchor="text" w:horzAnchor="margin" w:tblpY="41"/>
         <w:tblW w:w="0" w:type="auto"/>
-        <w:tblLook w:val="04A0"/>
+        <w:tblInd w:w="0" w:type="dxa"/>
+        <w:tblLayout w:type="autofit"/>
+        <w:tblCellMar>
+          <w:top w:w="0" w:type="dxa"/>
+          <w:left w:w="108" w:type="dxa"/>
+          <w:bottom w:w="0" w:type="dxa"/>
+          <w:right w:w="108" w:type="dxa"/>
+        </w:tblCellMar>
       </w:tblPr>
       <w:tblGrid>
         <w:gridCol w:w="2376"/>
@@ -14,6 +22,14 @@
         <w:gridCol w:w="2047"/>
       </w:tblGrid>
       <w:tr>
+        <w:tblPrEx>
+          <w:tblCellMar>
+            <w:top w:w="0" w:type="dxa"/>
+            <w:left w:w="108" w:type="dxa"/>
+            <w:bottom w:w="0" w:type="dxa"/>
+            <w:right w:w="108" w:type="dxa"/>
+          </w:tblCellMar>
+        </w:tblPrEx>
         <w:tc>
           <w:tcPr>
             <w:tcW w:w="2376" w:type="dxa"/>
@@ -28,10 +44,9 @@
             <w:r>
               <w:rPr>
                 <w:rFonts w:ascii="Arial" w:hAnsi="Arial" w:cs="Arial"/>
-                <w:noProof/>
               </w:rPr>
               <w:drawing>
-                <wp:anchor distT="0" distB="0" distL="114300" distR="114300" simplePos="0" relativeHeight="251667456" behindDoc="0" locked="0" layoutInCell="1" allowOverlap="1">
+                <wp:anchor distT="0" distB="0" distL="114300" distR="114300" simplePos="0" relativeHeight="251664384" behindDoc="0" locked="0" layoutInCell="1" allowOverlap="1">
                   <wp:simplePos x="0" y="0"/>
                   <wp:positionH relativeFrom="column">
                     <wp:posOffset>55245</wp:posOffset>
@@ -52,10 +67,10 @@
                           <pic:cNvPicPr/>
                         </pic:nvPicPr>
                         <pic:blipFill>
-                          <a:blip r:embed="rId8" r:link="rId9">
+                          <a:blip r:embed="rId6" r:link="rId7">
                             <a:extLst>
                               <a:ext uri="{28A0092B-C50C-407E-A947-70E740481C1C}">
-                                <a14:useLocalDpi xmlns:a14="http://schemas.microsoft.com/office/drawing/2010/main" xmlns:wpsCustomData="http://www.wps.cn/officeDocument/2013/wpsCustomData" xmlns:wps="http://schemas.microsoft.com/office/word/2010/wordprocessingShape" xmlns:wpi="http://schemas.microsoft.com/office/word/2010/wordprocessingInk" xmlns:wpg="http://schemas.microsoft.com/office/word/2010/wordprocessingGroup" xmlns:w15="http://schemas.microsoft.com/office/word/2012/wordml" xmlns:w10="urn:schemas-microsoft-com:office:word" xmlns:w14="http://schemas.microsoft.com/office/word/2010/wordml" xmlns:w="http://schemas.openxmlformats.org/wordprocessingml/2006/main" xmlns:wp14="http://schemas.microsoft.com/office/word/2010/wordprocessingDrawing" xmlns:v="urn:schemas-microsoft-com:vml" xmlns:o="urn:schemas-microsoft-com:office:office" xmlns:mc="http://schemas.openxmlformats.org/markup-compatibility/2006" xmlns:wpc="http://schemas.microsoft.com/office/word/2010/wordprocessingCanvas" xmlns="" val="0"/>
+                                <a14:useLocalDpi xmlns:a14="http://schemas.microsoft.com/office/drawing/2010/main" val="0"/>
                               </a:ext>
                             </a:extLst>
                           </a:blip>
@@ -134,11 +149,8 @@
               </w:rPr>
             </w:pPr>
             <w:r>
-              <w:rPr>
-                <w:noProof/>
-              </w:rPr>
               <w:drawing>
-                <wp:anchor distT="0" distB="0" distL="114300" distR="114300" simplePos="0" relativeHeight="251668480" behindDoc="1" locked="0" layoutInCell="1" allowOverlap="1">
+                <wp:anchor distT="0" distB="0" distL="114300" distR="114300" simplePos="0" relativeHeight="251665408" behindDoc="1" locked="0" layoutInCell="1" allowOverlap="1">
                   <wp:simplePos x="0" y="0"/>
                   <wp:positionH relativeFrom="column">
                     <wp:posOffset>-62230</wp:posOffset>
@@ -163,10 +175,10 @@
                           </pic:cNvPicPr>
                         </pic:nvPicPr>
                         <pic:blipFill>
-                          <a:blip r:embed="rId10">
+                          <a:blip r:embed="rId8">
                             <a:extLst>
                               <a:ext uri="{28A0092B-C50C-407E-A947-70E740481C1C}">
-                                <a14:useLocalDpi xmlns:a14="http://schemas.microsoft.com/office/drawing/2010/main" xmlns:wpsCustomData="http://www.wps.cn/officeDocument/2013/wpsCustomData" xmlns:wps="http://schemas.microsoft.com/office/word/2010/wordprocessingShape" xmlns:wpi="http://schemas.microsoft.com/office/word/2010/wordprocessingInk" xmlns:wpg="http://schemas.microsoft.com/office/word/2010/wordprocessingGroup" xmlns:w15="http://schemas.microsoft.com/office/word/2012/wordml" xmlns:w10="urn:schemas-microsoft-com:office:word" xmlns:w14="http://schemas.microsoft.com/office/word/2010/wordml" xmlns:w="http://schemas.openxmlformats.org/wordprocessingml/2006/main" xmlns:wp14="http://schemas.microsoft.com/office/word/2010/wordprocessingDrawing" xmlns:v="urn:schemas-microsoft-com:vml" xmlns:o="urn:schemas-microsoft-com:office:office" xmlns:mc="http://schemas.openxmlformats.org/markup-compatibility/2006" xmlns:wpc="http://schemas.microsoft.com/office/word/2010/wordprocessingCanvas" xmlns="" val="0"/>
+                                <a14:useLocalDpi xmlns:a14="http://schemas.microsoft.com/office/drawing/2010/main" val="0"/>
                               </a:ext>
                             </a:extLst>
                           </a:blip>
@@ -259,23 +271,46 @@
     </w:p>
     <w:tbl>
       <w:tblPr>
+        <w:tblStyle w:val="3"/>
         <w:tblW w:w="0" w:type="auto"/>
         <w:jc w:val="center"/>
         <w:tblBorders>
-          <w:top w:val="single" w:sz="4" w:space="0" w:color="000000"/>
-          <w:left w:val="single" w:sz="4" w:space="0" w:color="000000"/>
-          <w:bottom w:val="single" w:sz="4" w:space="0" w:color="000000"/>
-          <w:right w:val="single" w:sz="4" w:space="0" w:color="000000"/>
-          <w:insideH w:val="single" w:sz="4" w:space="0" w:color="000000"/>
-          <w:insideV w:val="single" w:sz="4" w:space="0" w:color="000000"/>
+          <w:top w:val="single" w:color="000000" w:sz="4" w:space="0"/>
+          <w:left w:val="single" w:color="000000" w:sz="4" w:space="0"/>
+          <w:bottom w:val="single" w:color="000000" w:sz="4" w:space="0"/>
+          <w:right w:val="single" w:color="000000" w:sz="4" w:space="0"/>
+          <w:insideH w:val="single" w:color="000000" w:sz="4" w:space="0"/>
+          <w:insideV w:val="single" w:color="000000" w:sz="4" w:space="0"/>
         </w:tblBorders>
-        <w:tblLook w:val="04A0"/>
+        <w:tblLayout w:type="autofit"/>
+        <w:tblCellMar>
+          <w:top w:w="0" w:type="dxa"/>
+          <w:left w:w="108" w:type="dxa"/>
+          <w:bottom w:w="0" w:type="dxa"/>
+          <w:right w:w="108" w:type="dxa"/>
+        </w:tblCellMar>
       </w:tblPr>
       <w:tblGrid>
-        <w:gridCol w:w="1418"/>
+        <w:gridCol w:w="2511"/>
         <w:gridCol w:w="2693"/>
       </w:tblGrid>
       <w:tr>
+        <w:tblPrEx>
+          <w:tblBorders>
+            <w:top w:val="single" w:color="000000" w:sz="4" w:space="0"/>
+            <w:left w:val="single" w:color="000000" w:sz="4" w:space="0"/>
+            <w:bottom w:val="single" w:color="000000" w:sz="4" w:space="0"/>
+            <w:right w:val="single" w:color="000000" w:sz="4" w:space="0"/>
+            <w:insideH w:val="single" w:color="000000" w:sz="4" w:space="0"/>
+            <w:insideV w:val="single" w:color="000000" w:sz="4" w:space="0"/>
+          </w:tblBorders>
+          <w:tblCellMar>
+            <w:top w:w="0" w:type="dxa"/>
+            <w:left w:w="108" w:type="dxa"/>
+            <w:bottom w:w="0" w:type="dxa"/>
+            <w:right w:w="108" w:type="dxa"/>
+          </w:tblCellMar>
+        </w:tblPrEx>
         <w:trPr>
           <w:jc w:val="center"/>
         </w:trPr>
@@ -327,6 +362,22 @@
         </w:tc>
       </w:tr>
       <w:tr>
+        <w:tblPrEx>
+          <w:tblBorders>
+            <w:top w:val="single" w:color="000000" w:sz="4" w:space="0"/>
+            <w:left w:val="single" w:color="000000" w:sz="4" w:space="0"/>
+            <w:bottom w:val="single" w:color="000000" w:sz="4" w:space="0"/>
+            <w:right w:val="single" w:color="000000" w:sz="4" w:space="0"/>
+            <w:insideH w:val="single" w:color="000000" w:sz="4" w:space="0"/>
+            <w:insideV w:val="single" w:color="000000" w:sz="4" w:space="0"/>
+          </w:tblBorders>
+          <w:tblCellMar>
+            <w:top w:w="0" w:type="dxa"/>
+            <w:left w:w="108" w:type="dxa"/>
+            <w:bottom w:w="0" w:type="dxa"/>
+            <w:right w:w="108" w:type="dxa"/>
+          </w:tblCellMar>
+        </w:tblPrEx>
         <w:trPr>
           <w:jc w:val="center"/>
         </w:trPr>
@@ -377,6 +428,22 @@
         </w:tc>
       </w:tr>
       <w:tr>
+        <w:tblPrEx>
+          <w:tblBorders>
+            <w:top w:val="single" w:color="000000" w:sz="4" w:space="0"/>
+            <w:left w:val="single" w:color="000000" w:sz="4" w:space="0"/>
+            <w:bottom w:val="single" w:color="000000" w:sz="4" w:space="0"/>
+            <w:right w:val="single" w:color="000000" w:sz="4" w:space="0"/>
+            <w:insideH w:val="single" w:color="000000" w:sz="4" w:space="0"/>
+            <w:insideV w:val="single" w:color="000000" w:sz="4" w:space="0"/>
+          </w:tblBorders>
+          <w:tblCellMar>
+            <w:top w:w="0" w:type="dxa"/>
+            <w:left w:w="108" w:type="dxa"/>
+            <w:bottom w:w="0" w:type="dxa"/>
+            <w:right w:w="108" w:type="dxa"/>
+          </w:tblCellMar>
+        </w:tblPrEx>
         <w:trPr>
           <w:jc w:val="center"/>
         </w:trPr>
@@ -438,22 +505,45 @@
     </w:p>
     <w:tbl>
       <w:tblPr>
+        <w:tblStyle w:val="3"/>
         <w:tblW w:w="0" w:type="auto"/>
         <w:tblInd w:w="1908" w:type="dxa"/>
         <w:tblBorders>
-          <w:top w:val="single" w:sz="4" w:space="0" w:color="000000"/>
-          <w:left w:val="single" w:sz="4" w:space="0" w:color="000000"/>
-          <w:bottom w:val="single" w:sz="4" w:space="0" w:color="000000"/>
-          <w:right w:val="single" w:sz="4" w:space="0" w:color="000000"/>
-          <w:insideH w:val="single" w:sz="4" w:space="0" w:color="000000"/>
-          <w:insideV w:val="single" w:sz="4" w:space="0" w:color="000000"/>
+          <w:top w:val="single" w:color="000000" w:sz="4" w:space="0"/>
+          <w:left w:val="single" w:color="000000" w:sz="4" w:space="0"/>
+          <w:bottom w:val="single" w:color="000000" w:sz="4" w:space="0"/>
+          <w:right w:val="single" w:color="000000" w:sz="4" w:space="0"/>
+          <w:insideH w:val="single" w:color="000000" w:sz="4" w:space="0"/>
+          <w:insideV w:val="single" w:color="000000" w:sz="4" w:space="0"/>
         </w:tblBorders>
-        <w:tblLook w:val="04A0"/>
+        <w:tblLayout w:type="autofit"/>
+        <w:tblCellMar>
+          <w:top w:w="0" w:type="dxa"/>
+          <w:left w:w="108" w:type="dxa"/>
+          <w:bottom w:w="0" w:type="dxa"/>
+          <w:right w:w="108" w:type="dxa"/>
+        </w:tblCellMar>
       </w:tblPr>
       <w:tblGrid>
         <w:gridCol w:w="5400"/>
       </w:tblGrid>
       <w:tr>
+        <w:tblPrEx>
+          <w:tblBorders>
+            <w:top w:val="single" w:color="000000" w:sz="4" w:space="0"/>
+            <w:left w:val="single" w:color="000000" w:sz="4" w:space="0"/>
+            <w:bottom w:val="single" w:color="000000" w:sz="4" w:space="0"/>
+            <w:right w:val="single" w:color="000000" w:sz="4" w:space="0"/>
+            <w:insideH w:val="single" w:color="000000" w:sz="4" w:space="0"/>
+            <w:insideV w:val="single" w:color="000000" w:sz="4" w:space="0"/>
+          </w:tblBorders>
+          <w:tblCellMar>
+            <w:top w:w="0" w:type="dxa"/>
+            <w:left w:w="108" w:type="dxa"/>
+            <w:bottom w:w="0" w:type="dxa"/>
+            <w:right w:w="108" w:type="dxa"/>
+          </w:tblCellMar>
+        </w:tblPrEx>
         <w:tc>
           <w:tcPr>
             <w:tcW w:w="5400" w:type="dxa"/>
@@ -664,26 +754,13 @@
           <w:sz w:val="32"/>
         </w:rPr>
         <w:pict>
-          <v:shapetype id="_x0000_t10" coordsize="21600,21600" o:spt="10" adj="6326" path="m@0,l0@0,0@2@0,21600@1,21600,21600@2,21600@0@1,xe">
+          <v:shape id="AutoShape 9" o:spid="_x0000_s1026" o:spt="10" type="#_x0000_t10" style="position:absolute;left:0pt;margin-left:423.95pt;margin-top:9.55pt;height:40.3pt;width:36pt;z-index:251660288;mso-width-relative:page;mso-height-relative:page;" coordsize="21600,21600" o:gfxdata="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">
+            <v:path/>
+            <v:fill focussize="0,0"/>
             <v:stroke joinstyle="miter"/>
-            <v:formulas>
-              <v:f eqn="val #0"/>
-              <v:f eqn="sum width 0 #0"/>
-              <v:f eqn="sum height 0 #0"/>
-              <v:f eqn="prod @0 2929 10000"/>
-              <v:f eqn="sum width 0 @3"/>
-              <v:f eqn="sum height 0 @3"/>
-              <v:f eqn="val width"/>
-              <v:f eqn="val height"/>
-              <v:f eqn="prod width 1 2"/>
-              <v:f eqn="prod height 1 2"/>
-            </v:formulas>
-            <v:path gradientshapeok="t" limo="10800,10800" o:connecttype="custom" o:connectlocs="@8,0;0,@9;@8,@7;@6,@9" textboxrect="0,0,21600,21600;2700,2700,18900,18900;5400,5400,16200,16200"/>
-            <v:handles>
-              <v:h position="#0,topLeft" switch="" xrange="0,10800"/>
-            </v:handles>
-          </v:shapetype>
-          <v:shape id="AutoShape 9" o:spid="_x0000_s1026" type="#_x0000_t10" style="position:absolute;left:0;text-align:left;margin-left:423.95pt;margin-top:9.55pt;width:36pt;height:40.3pt;z-index:251663360" o:gfxdata="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"/>
+            <v:imagedata o:title=""/>
+            <o:lock v:ext="edit"/>
+          </v:shape>
         </w:pict>
       </w:r>
       <w:r>
@@ -693,11 +770,12 @@
           <w:sz w:val="28"/>
         </w:rPr>
         <w:pict>
-          <v:shapetype id="_x0000_t202" coordsize="21600,21600" o:spt="202" path="m,l,21600r21600,l21600,xe">
+          <v:shape id="Text Box 10" o:spid="_x0000_s1044" o:spt="202" type="#_x0000_t202" style="position:absolute;left:0pt;margin-left:430.6pt;margin-top:15.1pt;height:27.35pt;width:29.55pt;z-index:251661312;mso-width-relative:page;mso-height-relative:page;" coordsize="21600,21600" o:gfxdata="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">
+            <v:path/>
+            <v:fill focussize="0,0"/>
             <v:stroke joinstyle="miter"/>
-            <v:path gradientshapeok="t" o:connecttype="rect"/>
-          </v:shapetype>
-          <v:shape id="Text Box 10" o:spid="_x0000_s1044" type="#_x0000_t202" style="position:absolute;left:0;text-align:left;margin-left:430.6pt;margin-top:15.1pt;width:29.55pt;height:27.35pt;z-index:251664384" o:gfxdata="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">
+            <v:imagedata o:title=""/>
+            <o:lock v:ext="edit"/>
             <v:textbox>
               <w:txbxContent>
                 <w:p>
@@ -756,7 +834,12 @@
           <w:sz w:val="44"/>
         </w:rPr>
         <w:pict>
-          <v:shape id="Text Box 12" o:spid="_x0000_s1043" type="#_x0000_t202" style="position:absolute;left:0;text-align:left;margin-left:411.2pt;margin-top:7.95pt;width:66.6pt;height:34pt;z-index:251666432" o:gfxdata="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">
+          <v:shape id="Text Box 12" o:spid="_x0000_s1043" o:spt="202" type="#_x0000_t202" style="position:absolute;left:0pt;margin-left:411.2pt;margin-top:7.95pt;height:34pt;width:66.6pt;z-index:251663360;mso-width-relative:page;mso-height-relative:page;" coordsize="21600,21600" o:gfxdata="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">
+            <v:path/>
+            <v:fill focussize="0,0"/>
+            <v:stroke joinstyle="miter"/>
+            <v:imagedata o:title=""/>
+            <o:lock v:ext="edit"/>
             <v:textbox>
               <w:txbxContent>
                 <w:p>
@@ -787,22 +870,13 @@
           <w:sz w:val="44"/>
         </w:rPr>
         <w:pict>
-          <v:shapetype id="_x0000_t68" coordsize="21600,21600" o:spt="68" adj="5400,5400" path="m0@0l@1@0@1,21600@2,21600@2@0,21600@0,10800,xe">
+          <v:shape id="AutoShape 11" o:spid="_x0000_s1042" o:spt="68" type="#_x0000_t68" style="position:absolute;left:0pt;margin-left:387.55pt;margin-top:1.85pt;height:36pt;width:109.6pt;z-index:251662336;mso-width-relative:page;mso-height-relative:page;" coordsize="21600,21600" o:gfxdata="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">
+            <v:path/>
+            <v:fill focussize="0,0"/>
             <v:stroke joinstyle="miter"/>
-            <v:formulas>
-              <v:f eqn="val #0"/>
-              <v:f eqn="val #1"/>
-              <v:f eqn="sum 21600 0 #1"/>
-              <v:f eqn="prod #0 #1 10800"/>
-              <v:f eqn="sum #0 0 @3"/>
-            </v:formulas>
-            <v:path o:connecttype="custom" o:connectlocs="10800,0;0,@0;10800,21600;21600,@0" o:connectangles="270,180,90,0" textboxrect="@1,@4,@2,21600"/>
-            <v:handles>
-              <v:h position="#1,#0" xrange="0,10800" yrange="0,21600"/>
-            </v:handles>
-          </v:shapetype>
-          <v:shape id="AutoShape 11" o:spid="_x0000_s1042" type="#_x0000_t68" style="position:absolute;left:0;text-align:left;margin-left:387.55pt;margin-top:1.85pt;width:109.6pt;height:36pt;z-index:251665408" o:gfxdata="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">
-            <v:textbox style="layout-flow:vertical-ideographic"/>
+            <v:imagedata o:title=""/>
+            <o:lock v:ext="edit"/>
+            <v:textbox style="layout-flow:vertical-ideographic;"/>
           </v:shape>
         </w:pict>
       </w:r>
@@ -815,20 +889,54 @@
         <w:t xml:space="preserve">DINAS KESEHATAN </w:t>
       </w:r>
     </w:p>
+    <w:p>
+      <w:pPr>
+        <w:rPr>
+          <w:rFonts w:ascii="Bookman Old Style" w:hAnsi="Bookman Old Style" w:cs="Arial"/>
+          <w:b/>
+          <w:sz w:val="28"/>
+        </w:rPr>
+      </w:pPr>
+      <w:r>
+        <w:rPr>
+          <w:rFonts w:ascii="Bookman Old Style" w:hAnsi="Bookman Old Style" w:cs="Arial"/>
+          <w:b/>
+          <w:sz w:val="28"/>
+        </w:rPr>
+        <w:br w:type="page"/>
+      </w:r>
+    </w:p>
+    <w:p>
+      <w:pPr>
+        <w:spacing w:line="240" w:lineRule="auto"/>
+        <w:jc w:val="center"/>
+        <w:rPr>
+          <w:rFonts w:ascii="Bookman Old Style" w:hAnsi="Bookman Old Style" w:cs="Arial"/>
+          <w:b/>
+          <w:sz w:val="28"/>
+        </w:rPr>
+      </w:pPr>
+    </w:p>
     <w:tbl>
       <w:tblPr>
+        <w:tblStyle w:val="3"/>
         <w:tblW w:w="9639" w:type="dxa"/>
         <w:tblInd w:w="108" w:type="dxa"/>
         <w:tblBorders>
-          <w:top w:val="single" w:sz="4" w:space="0" w:color="auto"/>
-          <w:left w:val="single" w:sz="4" w:space="0" w:color="auto"/>
-          <w:bottom w:val="single" w:sz="4" w:space="0" w:color="auto"/>
-          <w:right w:val="single" w:sz="4" w:space="0" w:color="auto"/>
-          <w:insideH w:val="single" w:sz="4" w:space="0" w:color="auto"/>
-          <w:insideV w:val="single" w:sz="4" w:space="0" w:color="auto"/>
+          <w:top w:val="single" w:color="auto" w:sz="4" w:space="0"/>
+          <w:left w:val="single" w:color="auto" w:sz="4" w:space="0"/>
+          <w:bottom w:val="single" w:color="auto" w:sz="4" w:space="0"/>
+          <w:right w:val="single" w:color="auto" w:sz="4" w:space="0"/>
+          <w:insideH w:val="single" w:color="auto" w:sz="4" w:space="0"/>
+          <w:insideV w:val="single" w:color="auto" w:sz="4" w:space="0"/>
         </w:tblBorders>
         <w:tblLayout w:type="fixed"/>
-        <w:tblLook w:val="04A0"/>
+        <w:tblCellMar>
+          <w:top w:w="0" w:type="dxa"/>
+          <w:left w:w="108" w:type="dxa"/>
+          <w:bottom w:w="0" w:type="dxa"/>
+          <w:right w:w="108" w:type="dxa"/>
+        </w:tblCellMar>
       </w:tblPr>
       <w:tblGrid>
         <w:gridCol w:w="2127"/>
@@ -837,8 +945,24 @@
         <w:gridCol w:w="2551"/>
       </w:tblGrid>
       <w:tr>
+        <w:tblPrEx>
+          <w:tblBorders>
+            <w:top w:val="single" w:color="auto" w:sz="4" w:space="0"/>
+            <w:left w:val="single" w:color="auto" w:sz="4" w:space="0"/>
+            <w:bottom w:val="single" w:color="auto" w:sz="4" w:space="0"/>
+            <w:right w:val="single" w:color="auto" w:sz="4" w:space="0"/>
+            <w:insideH w:val="single" w:color="auto" w:sz="4" w:space="0"/>
+            <w:insideV w:val="single" w:color="auto" w:sz="4" w:space="0"/>
+          </w:tblBorders>
+          <w:tblCellMar>
+            <w:top w:w="0" w:type="dxa"/>
+            <w:left w:w="108" w:type="dxa"/>
+            <w:bottom w:w="0" w:type="dxa"/>
+            <w:right w:w="108" w:type="dxa"/>
+          </w:tblCellMar>
+        </w:tblPrEx>
         <w:trPr>
-          <w:trHeight w:val="125"/>
+          <w:trHeight w:val="125" w:hRule="atLeast"/>
         </w:trPr>
         <w:tc>
           <w:tcPr>
@@ -852,42 +976,41 @@
               <w:ind w:left="0" w:right="0" w:firstLine="0"/>
               <w:jc w:val="left"/>
               <w:rPr>
-                <w:rFonts w:ascii="Bookman Old Style" w:eastAsia="Times New Roman" w:hAnsi="Bookman Old Style" w:cs="Arial"/>
-                <w:lang w:val="en-GB" w:eastAsia="en-GB"/>
-              </w:rPr>
-            </w:pPr>
-            <w:r>
-              <w:rPr>
-                <w:rFonts w:ascii="Bookman Old Style" w:eastAsia="Times New Roman" w:hAnsi="Bookman Old Style"/>
-                <w:noProof/>
-              </w:rPr>
-              <w:lastRenderedPageBreak/>
+                <w:rFonts w:ascii="Bookman Old Style" w:hAnsi="Bookman Old Style" w:eastAsia="Times New Roman" w:cs="Arial"/>
+                <w:lang w:val="en-GB" w:eastAsia="en-GB"/>
+              </w:rPr>
+            </w:pPr>
+            <w:r>
               <w:drawing>
-                <wp:anchor distT="0" distB="0" distL="114300" distR="114300" simplePos="0" relativeHeight="251659264" behindDoc="0" locked="0" layoutInCell="1" allowOverlap="1">
+                <wp:anchor distT="0" distB="0" distL="0" distR="0" simplePos="0" relativeHeight="251666432" behindDoc="1" locked="0" layoutInCell="1" allowOverlap="1">
                   <wp:simplePos x="0" y="0"/>
                   <wp:positionH relativeFrom="column">
-                    <wp:posOffset>10366</wp:posOffset>
+                    <wp:posOffset>140335</wp:posOffset>
                   </wp:positionH>
                   <wp:positionV relativeFrom="paragraph">
-                    <wp:posOffset>69206</wp:posOffset>
+                    <wp:posOffset>86360</wp:posOffset>
                   </wp:positionV>
-                  <wp:extent cx="1109106" cy="1068780"/>
-                  <wp:effectExtent l="19050" t="0" r="0" b="0"/>
+                  <wp:extent cx="908050" cy="894715"/>
+                  <wp:effectExtent l="0" t="0" r="6350" b="635"/>
                   <wp:wrapNone/>
-                  <wp:docPr id="35" name="Picture 6" descr="Description: Description: G:\LOGO Bintan.jpg"/>
-                  <wp:cNvGraphicFramePr/>
+                  <wp:docPr id="1818388071" name="Picture 1"/>
+                  <wp:cNvGraphicFramePr>
+                    <a:graphicFrameLocks xmlns:a="http://schemas.openxmlformats.org/drawingml/2006/main" noChangeAspect="1"/>
+                  </wp:cNvGraphicFramePr>
                   <a:graphic xmlns:a="http://schemas.openxmlformats.org/drawingml/2006/main">
                     <a:graphicData uri="http://schemas.openxmlformats.org/drawingml/2006/picture">
                       <pic:pic xmlns:pic="http://schemas.openxmlformats.org/drawingml/2006/picture">
                         <pic:nvPicPr>
-                          <pic:cNvPr id="35" name="Picture 6" descr="Description: Description: G:\LOGO Bintan.jpg"/>
-                          <pic:cNvPicPr/>
+                          <pic:cNvPr id="1818388071" name="Picture 1"/>
+                          <pic:cNvPicPr>
+                            <a:picLocks noChangeAspect="1" noChangeArrowheads="1"/>
+                          </pic:cNvPicPr>
                         </pic:nvPicPr>
                         <pic:blipFill>
-                          <a:blip r:embed="rId11">
+                          <a:blip r:embed="rId9">
                             <a:extLst>
                               <a:ext uri="{28A0092B-C50C-407E-A947-70E740481C1C}">
-                                <a14:useLocalDpi xmlns:a14="http://schemas.microsoft.com/office/drawing/2010/main" xmlns:wpsCustomData="http://www.wps.cn/officeDocument/2013/wpsCustomData" xmlns:wps="http://schemas.microsoft.com/office/word/2010/wordprocessingShape" xmlns:wpi="http://schemas.microsoft.com/office/word/2010/wordprocessingInk" xmlns:wpg="http://schemas.microsoft.com/office/word/2010/wordprocessingGroup" xmlns:w15="http://schemas.microsoft.com/office/word/2012/wordml" xmlns:w10="urn:schemas-microsoft-com:office:word" xmlns:w14="http://schemas.microsoft.com/office/word/2010/wordml" xmlns:w="http://schemas.openxmlformats.org/wordprocessingml/2006/main" xmlns:wp14="http://schemas.microsoft.com/office/word/2010/wordprocessingDrawing" xmlns:v="urn:schemas-microsoft-com:vml" xmlns:o="urn:schemas-microsoft-com:office:office" xmlns:mc="http://schemas.openxmlformats.org/markup-compatibility/2006" xmlns:wpc="http://schemas.microsoft.com/office/word/2010/wordprocessingCanvas" xmlns="" val="0"/>
+                                <a14:useLocalDpi xmlns:a14="http://schemas.microsoft.com/office/drawing/2010/main" val="0"/>
                               </a:ext>
                             </a:extLst>
                           </a:blip>
@@ -899,7 +1022,7 @@
                         <pic:spPr>
                           <a:xfrm>
                             <a:off x="0" y="0"/>
-                            <a:ext cx="1109106" cy="1068780"/>
+                            <a:ext cx="908050" cy="894715"/>
                           </a:xfrm>
                           <a:prstGeom prst="rect">
                             <a:avLst/>
@@ -929,7 +1052,7 @@
               <w:ind w:left="0" w:right="0" w:firstLine="0"/>
               <w:jc w:val="center"/>
               <w:rPr>
-                <w:rFonts w:ascii="Bookman Old Style" w:eastAsia="Times New Roman" w:hAnsi="Bookman Old Style" w:cs="Arial"/>
+                <w:rFonts w:ascii="Bookman Old Style" w:hAnsi="Bookman Old Style" w:eastAsia="Times New Roman" w:cs="Arial"/>
                 <w:b/>
                 <w:sz w:val="20"/>
                 <w:szCs w:val="20"/>
@@ -938,10 +1061,10 @@
             </w:pPr>
             <w:r>
               <w:rPr>
-                <w:rFonts w:ascii="Bookman Old Style" w:eastAsia="Times New Roman" w:hAnsi="Bookman Old Style" w:cs="Arial"/>
+                <w:rFonts w:ascii="Bookman Old Style" w:hAnsi="Bookman Old Style" w:eastAsia="Times New Roman" w:cs="Arial"/>
                 <w:b/>
-                <w:sz w:val="20"/>
-                <w:szCs w:val="20"/>
+                <w:sz w:val="22"/>
+                <w:szCs w:val="22"/>
                 <w:lang w:eastAsia="en-GB"/>
               </w:rPr>
               <w:t>Penyimpanan Obat dan Bahan Medis Habis Pakai (BMHP)</w:t>
@@ -960,24 +1083,21 @@
               <w:ind w:left="0" w:right="0" w:firstLine="0"/>
               <w:jc w:val="left"/>
               <w:rPr>
-                <w:rFonts w:ascii="Bookman Old Style" w:eastAsia="Times New Roman" w:hAnsi="Bookman Old Style" w:cs="Arial"/>
-                <w:lang w:val="en-GB" w:eastAsia="en-GB"/>
-              </w:rPr>
-            </w:pPr>
-            <w:r>
-              <w:rPr>
-                <w:noProof/>
-              </w:rPr>
+                <w:rFonts w:ascii="Bookman Old Style" w:hAnsi="Bookman Old Style" w:eastAsia="Times New Roman" w:cs="Arial"/>
+                <w:lang w:val="en-GB" w:eastAsia="en-GB"/>
+              </w:rPr>
+            </w:pPr>
+            <w:r>
               <w:drawing>
-                <wp:anchor distT="0" distB="0" distL="114300" distR="114300" simplePos="0" relativeHeight="251662336" behindDoc="1" locked="0" layoutInCell="1" allowOverlap="1">
+                <wp:anchor distT="0" distB="0" distL="114300" distR="114300" simplePos="0" relativeHeight="251659264" behindDoc="1" locked="0" layoutInCell="1" allowOverlap="1">
                   <wp:simplePos x="0" y="0"/>
                   <wp:positionH relativeFrom="column">
-                    <wp:posOffset>109937</wp:posOffset>
+                    <wp:posOffset>109855</wp:posOffset>
                   </wp:positionH>
                   <wp:positionV relativeFrom="paragraph">
-                    <wp:posOffset>-49546</wp:posOffset>
+                    <wp:posOffset>-49530</wp:posOffset>
                   </wp:positionV>
-                  <wp:extent cx="1270660" cy="1223158"/>
+                  <wp:extent cx="1270635" cy="1223010"/>
                   <wp:effectExtent l="0" t="0" r="0" b="0"/>
                   <wp:wrapNone/>
                   <wp:docPr id="1" name="Picture 1"/>
@@ -994,10 +1114,10 @@
                           </pic:cNvPicPr>
                         </pic:nvPicPr>
                         <pic:blipFill>
-                          <a:blip r:embed="rId10">
+                          <a:blip r:embed="rId8">
                             <a:extLst>
                               <a:ext uri="{28A0092B-C50C-407E-A947-70E740481C1C}">
-                                <a14:useLocalDpi xmlns:a14="http://schemas.microsoft.com/office/drawing/2010/main" xmlns:wpsCustomData="http://www.wps.cn/officeDocument/2013/wpsCustomData" xmlns:wps="http://schemas.microsoft.com/office/word/2010/wordprocessingShape" xmlns:wpi="http://schemas.microsoft.com/office/word/2010/wordprocessingInk" xmlns:wpg="http://schemas.microsoft.com/office/word/2010/wordprocessingGroup" xmlns:w15="http://schemas.microsoft.com/office/word/2012/wordml" xmlns:w10="urn:schemas-microsoft-com:office:word" xmlns:w14="http://schemas.microsoft.com/office/word/2010/wordml" xmlns:w="http://schemas.openxmlformats.org/wordprocessingml/2006/main" xmlns:wp14="http://schemas.microsoft.com/office/word/2010/wordprocessingDrawing" xmlns:v="urn:schemas-microsoft-com:vml" xmlns:o="urn:schemas-microsoft-com:office:office" xmlns:mc="http://schemas.openxmlformats.org/markup-compatibility/2006" xmlns:wpc="http://schemas.microsoft.com/office/word/2010/wordprocessingCanvas" xmlns="" val="0"/>
+                                <a14:useLocalDpi xmlns:a14="http://schemas.microsoft.com/office/drawing/2010/main" val="0"/>
                               </a:ext>
                             </a:extLst>
                           </a:blip>
@@ -1024,13 +1144,29 @@
         </w:tc>
       </w:tr>
       <w:tr>
+        <w:tblPrEx>
+          <w:tblBorders>
+            <w:top w:val="single" w:color="auto" w:sz="4" w:space="0"/>
+            <w:left w:val="single" w:color="auto" w:sz="4" w:space="0"/>
+            <w:bottom w:val="single" w:color="auto" w:sz="4" w:space="0"/>
+            <w:right w:val="single" w:color="auto" w:sz="4" w:space="0"/>
+            <w:insideH w:val="single" w:color="auto" w:sz="4" w:space="0"/>
+            <w:insideV w:val="single" w:color="auto" w:sz="4" w:space="0"/>
+          </w:tblBorders>
+          <w:tblCellMar>
+            <w:top w:w="0" w:type="dxa"/>
+            <w:left w:w="108" w:type="dxa"/>
+            <w:bottom w:w="0" w:type="dxa"/>
+            <w:right w:w="108" w:type="dxa"/>
+          </w:tblCellMar>
+        </w:tblPrEx>
         <w:trPr>
-          <w:trHeight w:val="125"/>
+          <w:trHeight w:val="125" w:hRule="atLeast"/>
         </w:trPr>
         <w:tc>
           <w:tcPr>
             <w:tcW w:w="2127" w:type="dxa"/>
-            <w:vMerge/>
+            <w:vMerge w:val="continue"/>
             <w:shd w:val="clear" w:color="auto" w:fill="auto"/>
           </w:tcPr>
           <w:p>
@@ -1039,7 +1175,7 @@
               <w:ind w:left="0" w:right="0" w:firstLine="0"/>
               <w:jc w:val="left"/>
               <w:rPr>
-                <w:rFonts w:ascii="Bookman Old Style" w:eastAsia="Times New Roman" w:hAnsi="Bookman Old Style" w:cs="Arial"/>
+                <w:rFonts w:ascii="Bookman Old Style" w:hAnsi="Bookman Old Style" w:eastAsia="Times New Roman" w:cs="Arial"/>
                 <w:sz w:val="24"/>
                 <w:szCs w:val="24"/>
                 <w:lang w:val="en-GB" w:eastAsia="en-GB"/>
@@ -1060,7 +1196,7 @@
               <w:ind w:left="0" w:right="0" w:firstLine="0"/>
               <w:jc w:val="center"/>
               <w:rPr>
-                <w:rFonts w:ascii="Bookman Old Style" w:eastAsia="Times New Roman" w:hAnsi="Bookman Old Style" w:cs="Arial"/>
+                <w:rFonts w:ascii="Bookman Old Style" w:hAnsi="Bookman Old Style" w:eastAsia="Times New Roman" w:cs="Arial"/>
                 <w:b/>
                 <w:sz w:val="18"/>
                 <w:szCs w:val="18"/>
@@ -1069,7 +1205,7 @@
             </w:pPr>
             <w:r>
               <w:rPr>
-                <w:rFonts w:ascii="Bookman Old Style" w:eastAsia="Times New Roman" w:hAnsi="Bookman Old Style" w:cs="Arial"/>
+                <w:rFonts w:ascii="Bookman Old Style" w:hAnsi="Bookman Old Style" w:eastAsia="Times New Roman" w:cs="Arial"/>
                 <w:b/>
                 <w:sz w:val="18"/>
                 <w:szCs w:val="18"/>
@@ -1090,36 +1226,36 @@
               <w:ind w:left="0" w:right="0" w:firstLine="0"/>
               <w:jc w:val="left"/>
               <w:rPr>
-                <w:rFonts w:ascii="Bookman Old Style" w:eastAsia="Times New Roman" w:hAnsi="Bookman Old Style" w:cs="Arial"/>
-                <w:sz w:val="20"/>
-                <w:szCs w:val="20"/>
-                <w:lang w:eastAsia="en-GB"/>
-              </w:rPr>
-            </w:pPr>
-            <w:r>
-              <w:rPr>
-                <w:rFonts w:ascii="Bookman Old Style" w:eastAsia="Times New Roman" w:hAnsi="Bookman Old Style" w:cs="Arial"/>
-                <w:sz w:val="20"/>
-                <w:szCs w:val="20"/>
+                <w:rFonts w:hint="default" w:ascii="Bookman Old Style" w:hAnsi="Bookman Old Style" w:eastAsia="Times New Roman" w:cs="Arial"/>
+                <w:sz w:val="18"/>
+                <w:szCs w:val="18"/>
+                <w:lang w:val="en-US" w:eastAsia="en-GB"/>
+              </w:rPr>
+            </w:pPr>
+            <w:r>
+              <w:rPr>
+                <w:rFonts w:ascii="Bookman Old Style" w:hAnsi="Bookman Old Style" w:eastAsia="Times New Roman" w:cs="Arial"/>
+                <w:sz w:val="18"/>
+                <w:szCs w:val="18"/>
                 <w:lang w:val="en-GB" w:eastAsia="en-GB"/>
               </w:rPr>
               <w:t xml:space="preserve">No. Dokumen     : </w:t>
             </w:r>
             <w:r>
               <w:rPr>
-                <w:rFonts w:ascii="Bookman Old Style" w:eastAsia="Times New Roman" w:hAnsi="Bookman Old Style" w:cs="Arial"/>
-                <w:sz w:val="20"/>
-                <w:szCs w:val="20"/>
-                <w:lang w:eastAsia="en-GB"/>
-              </w:rPr>
-              <w:t>XXX/XXX</w:t>
+                <w:rFonts w:hint="default" w:ascii="Bookman Old Style" w:hAnsi="Bookman Old Style" w:eastAsia="Times New Roman" w:cs="Arial"/>
+                <w:sz w:val="18"/>
+                <w:szCs w:val="18"/>
+                <w:lang w:val="en-US" w:eastAsia="en-GB"/>
+              </w:rPr>
+              <w:t>357/2024</w:t>
             </w:r>
           </w:p>
         </w:tc>
         <w:tc>
           <w:tcPr>
             <w:tcW w:w="2551" w:type="dxa"/>
-            <w:vMerge/>
+            <w:vMerge w:val="continue"/>
             <w:shd w:val="clear" w:color="auto" w:fill="auto"/>
           </w:tcPr>
           <w:p>
@@ -1128,7 +1264,7 @@
               <w:ind w:left="0" w:right="0" w:firstLine="0"/>
               <w:jc w:val="left"/>
               <w:rPr>
-                <w:rFonts w:ascii="Bookman Old Style" w:eastAsia="Times New Roman" w:hAnsi="Bookman Old Style" w:cs="Arial"/>
+                <w:rFonts w:ascii="Bookman Old Style" w:hAnsi="Bookman Old Style" w:eastAsia="Times New Roman" w:cs="Arial"/>
                 <w:sz w:val="24"/>
                 <w:szCs w:val="24"/>
                 <w:lang w:val="en-GB" w:eastAsia="en-GB"/>
@@ -1138,13 +1274,29 @@
         </w:tc>
       </w:tr>
       <w:tr>
+        <w:tblPrEx>
+          <w:tblBorders>
+            <w:top w:val="single" w:color="auto" w:sz="4" w:space="0"/>
+            <w:left w:val="single" w:color="auto" w:sz="4" w:space="0"/>
+            <w:bottom w:val="single" w:color="auto" w:sz="4" w:space="0"/>
+            <w:right w:val="single" w:color="auto" w:sz="4" w:space="0"/>
+            <w:insideH w:val="single" w:color="auto" w:sz="4" w:space="0"/>
+            <w:insideV w:val="single" w:color="auto" w:sz="4" w:space="0"/>
+          </w:tblBorders>
+          <w:tblCellMar>
+            <w:top w:w="0" w:type="dxa"/>
+            <w:left w:w="108" w:type="dxa"/>
+            <w:bottom w:w="0" w:type="dxa"/>
+            <w:right w:w="108" w:type="dxa"/>
+          </w:tblCellMar>
+        </w:tblPrEx>
         <w:trPr>
-          <w:trHeight w:val="125"/>
+          <w:trHeight w:val="125" w:hRule="atLeast"/>
         </w:trPr>
         <w:tc>
           <w:tcPr>
             <w:tcW w:w="2127" w:type="dxa"/>
-            <w:vMerge/>
+            <w:vMerge w:val="continue"/>
             <w:shd w:val="clear" w:color="auto" w:fill="auto"/>
           </w:tcPr>
           <w:p>
@@ -1153,7 +1305,7 @@
               <w:ind w:left="0" w:right="0" w:firstLine="0"/>
               <w:jc w:val="left"/>
               <w:rPr>
-                <w:rFonts w:ascii="Bookman Old Style" w:eastAsia="Times New Roman" w:hAnsi="Bookman Old Style" w:cs="Arial"/>
+                <w:rFonts w:ascii="Bookman Old Style" w:hAnsi="Bookman Old Style" w:eastAsia="Times New Roman" w:cs="Arial"/>
                 <w:sz w:val="24"/>
                 <w:szCs w:val="24"/>
                 <w:lang w:val="en-GB" w:eastAsia="en-GB"/>
@@ -1164,7 +1316,7 @@
         <w:tc>
           <w:tcPr>
             <w:tcW w:w="708" w:type="dxa"/>
-            <w:vMerge/>
+            <w:vMerge w:val="continue"/>
             <w:shd w:val="clear" w:color="auto" w:fill="auto"/>
           </w:tcPr>
           <w:p>
@@ -1173,7 +1325,7 @@
               <w:ind w:left="0" w:right="0" w:firstLine="0"/>
               <w:jc w:val="left"/>
               <w:rPr>
-                <w:rFonts w:ascii="Bookman Old Style" w:eastAsia="Times New Roman" w:hAnsi="Bookman Old Style" w:cs="Arial"/>
+                <w:rFonts w:ascii="Bookman Old Style" w:hAnsi="Bookman Old Style" w:eastAsia="Times New Roman" w:cs="Arial"/>
                 <w:sz w:val="18"/>
                 <w:szCs w:val="18"/>
                 <w:lang w:val="en-GB" w:eastAsia="en-GB"/>
@@ -1192,27 +1344,45 @@
               <w:ind w:left="0" w:right="0" w:firstLine="0"/>
               <w:jc w:val="left"/>
               <w:rPr>
-                <w:rFonts w:ascii="Bookman Old Style" w:eastAsia="Times New Roman" w:hAnsi="Bookman Old Style" w:cs="Arial"/>
-                <w:sz w:val="20"/>
-                <w:szCs w:val="20"/>
-                <w:lang w:val="en-GB" w:eastAsia="en-GB"/>
-              </w:rPr>
-            </w:pPr>
-            <w:r>
-              <w:rPr>
-                <w:rFonts w:ascii="Bookman Old Style" w:eastAsia="Times New Roman" w:hAnsi="Bookman Old Style" w:cs="Arial"/>
-                <w:sz w:val="20"/>
-                <w:szCs w:val="20"/>
-                <w:lang w:val="en-GB" w:eastAsia="en-GB"/>
-              </w:rPr>
-              <w:t>No. Revisi          : 01</w:t>
+                <w:rFonts w:ascii="Bookman Old Style" w:hAnsi="Bookman Old Style" w:eastAsia="Times New Roman" w:cs="Arial"/>
+                <w:sz w:val="18"/>
+                <w:szCs w:val="18"/>
+                <w:lang w:val="en-GB" w:eastAsia="en-GB"/>
+              </w:rPr>
+            </w:pPr>
+            <w:r>
+              <w:rPr>
+                <w:rFonts w:ascii="Bookman Old Style" w:hAnsi="Bookman Old Style" w:eastAsia="Times New Roman" w:cs="Arial"/>
+                <w:sz w:val="18"/>
+                <w:szCs w:val="18"/>
+                <w:lang w:val="en-GB" w:eastAsia="en-GB"/>
+              </w:rPr>
+              <w:t xml:space="preserve">No. Revisi        </w:t>
+            </w:r>
+            <w:r>
+              <w:rPr>
+                <w:rFonts w:hint="default" w:ascii="Bookman Old Style" w:hAnsi="Bookman Old Style" w:eastAsia="Times New Roman" w:cs="Arial"/>
+                <w:sz w:val="18"/>
+                <w:szCs w:val="18"/>
+                <w:lang w:val="en-US" w:eastAsia="en-GB"/>
+              </w:rPr>
+              <w:t xml:space="preserve"> </w:t>
+            </w:r>
+            <w:r>
+              <w:rPr>
+                <w:rFonts w:ascii="Bookman Old Style" w:hAnsi="Bookman Old Style" w:eastAsia="Times New Roman" w:cs="Arial"/>
+                <w:sz w:val="18"/>
+                <w:szCs w:val="18"/>
+                <w:lang w:val="en-GB" w:eastAsia="en-GB"/>
+              </w:rPr>
+              <w:t xml:space="preserve">  : 0</w:t>
             </w:r>
           </w:p>
         </w:tc>
         <w:tc>
           <w:tcPr>
             <w:tcW w:w="2551" w:type="dxa"/>
-            <w:vMerge/>
+            <w:vMerge w:val="continue"/>
             <w:shd w:val="clear" w:color="auto" w:fill="auto"/>
           </w:tcPr>
           <w:p>
@@ -1221,7 +1391,7 @@
               <w:ind w:left="0" w:right="0" w:firstLine="0"/>
               <w:jc w:val="left"/>
               <w:rPr>
-                <w:rFonts w:ascii="Bookman Old Style" w:eastAsia="Times New Roman" w:hAnsi="Bookman Old Style" w:cs="Arial"/>
+                <w:rFonts w:ascii="Bookman Old Style" w:hAnsi="Bookman Old Style" w:eastAsia="Times New Roman" w:cs="Arial"/>
                 <w:sz w:val="24"/>
                 <w:szCs w:val="24"/>
                 <w:lang w:val="en-GB" w:eastAsia="en-GB"/>
@@ -1231,13 +1401,29 @@
         </w:tc>
       </w:tr>
       <w:tr>
+        <w:tblPrEx>
+          <w:tblBorders>
+            <w:top w:val="single" w:color="auto" w:sz="4" w:space="0"/>
+            <w:left w:val="single" w:color="auto" w:sz="4" w:space="0"/>
+            <w:bottom w:val="single" w:color="auto" w:sz="4" w:space="0"/>
+            <w:right w:val="single" w:color="auto" w:sz="4" w:space="0"/>
+            <w:insideH w:val="single" w:color="auto" w:sz="4" w:space="0"/>
+            <w:insideV w:val="single" w:color="auto" w:sz="4" w:space="0"/>
+          </w:tblBorders>
+          <w:tblCellMar>
+            <w:top w:w="0" w:type="dxa"/>
+            <w:left w:w="108" w:type="dxa"/>
+            <w:bottom w:w="0" w:type="dxa"/>
+            <w:right w:w="108" w:type="dxa"/>
+          </w:tblCellMar>
+        </w:tblPrEx>
         <w:trPr>
-          <w:trHeight w:val="125"/>
+          <w:trHeight w:val="125" w:hRule="atLeast"/>
         </w:trPr>
         <w:tc>
           <w:tcPr>
             <w:tcW w:w="2127" w:type="dxa"/>
-            <w:vMerge/>
+            <w:vMerge w:val="continue"/>
             <w:shd w:val="clear" w:color="auto" w:fill="auto"/>
           </w:tcPr>
           <w:p>
@@ -1246,7 +1432,7 @@
               <w:ind w:left="0" w:right="0" w:firstLine="0"/>
               <w:jc w:val="left"/>
               <w:rPr>
-                <w:rFonts w:ascii="Bookman Old Style" w:eastAsia="Times New Roman" w:hAnsi="Bookman Old Style" w:cs="Arial"/>
+                <w:rFonts w:ascii="Bookman Old Style" w:hAnsi="Bookman Old Style" w:eastAsia="Times New Roman" w:cs="Arial"/>
                 <w:sz w:val="24"/>
                 <w:szCs w:val="24"/>
                 <w:lang w:val="en-GB" w:eastAsia="en-GB"/>
@@ -1257,7 +1443,7 @@
         <w:tc>
           <w:tcPr>
             <w:tcW w:w="708" w:type="dxa"/>
-            <w:vMerge/>
+            <w:vMerge w:val="continue"/>
             <w:shd w:val="clear" w:color="auto" w:fill="auto"/>
           </w:tcPr>
           <w:p>
@@ -1266,7 +1452,7 @@
               <w:ind w:left="0" w:right="0" w:firstLine="0"/>
               <w:jc w:val="left"/>
               <w:rPr>
-                <w:rFonts w:ascii="Bookman Old Style" w:eastAsia="Times New Roman" w:hAnsi="Bookman Old Style" w:cs="Arial"/>
+                <w:rFonts w:ascii="Bookman Old Style" w:hAnsi="Bookman Old Style" w:eastAsia="Times New Roman" w:cs="Arial"/>
                 <w:sz w:val="18"/>
                 <w:szCs w:val="18"/>
                 <w:lang w:val="en-GB" w:eastAsia="en-GB"/>
@@ -1285,36 +1471,36 @@
               <w:ind w:left="0" w:right="0" w:firstLine="0"/>
               <w:jc w:val="left"/>
               <w:rPr>
-                <w:rFonts w:ascii="Bookman Old Style" w:eastAsia="Times New Roman" w:hAnsi="Bookman Old Style" w:cs="Arial"/>
-                <w:sz w:val="20"/>
-                <w:szCs w:val="20"/>
-                <w:lang w:eastAsia="en-GB"/>
-              </w:rPr>
-            </w:pPr>
-            <w:r>
-              <w:rPr>
-                <w:rFonts w:ascii="Bookman Old Style" w:eastAsia="Times New Roman" w:hAnsi="Bookman Old Style" w:cs="Arial"/>
-                <w:sz w:val="20"/>
-                <w:szCs w:val="20"/>
+                <w:rFonts w:hint="default" w:ascii="Bookman Old Style" w:hAnsi="Bookman Old Style" w:eastAsia="Times New Roman" w:cs="Arial"/>
+                <w:sz w:val="18"/>
+                <w:szCs w:val="18"/>
+                <w:lang w:val="en-US" w:eastAsia="en-GB"/>
+              </w:rPr>
+            </w:pPr>
+            <w:r>
+              <w:rPr>
+                <w:rFonts w:ascii="Bookman Old Style" w:hAnsi="Bookman Old Style" w:eastAsia="Times New Roman" w:cs="Arial"/>
+                <w:sz w:val="18"/>
+                <w:szCs w:val="18"/>
                 <w:lang w:val="en-GB" w:eastAsia="en-GB"/>
               </w:rPr>
               <w:t>Tanggal Terbit   :</w:t>
             </w:r>
             <w:r>
               <w:rPr>
-                <w:rFonts w:ascii="Bookman Old Style" w:eastAsia="Times New Roman" w:hAnsi="Bookman Old Style" w:cs="Arial"/>
-                <w:sz w:val="20"/>
-                <w:szCs w:val="20"/>
-                <w:lang w:eastAsia="en-GB"/>
-              </w:rPr>
-              <w:t>XX XXXXX XXXX</w:t>
+                <w:rFonts w:hint="default" w:ascii="Bookman Old Style" w:hAnsi="Bookman Old Style" w:eastAsia="Times New Roman" w:cs="Arial"/>
+                <w:sz w:val="18"/>
+                <w:szCs w:val="18"/>
+                <w:lang w:val="en-US" w:eastAsia="en-GB"/>
+              </w:rPr>
+              <w:t xml:space="preserve"> 11 Januari 2024</w:t>
             </w:r>
           </w:p>
         </w:tc>
         <w:tc>
           <w:tcPr>
             <w:tcW w:w="2551" w:type="dxa"/>
-            <w:vMerge/>
+            <w:vMerge w:val="continue"/>
             <w:shd w:val="clear" w:color="auto" w:fill="auto"/>
           </w:tcPr>
           <w:p>
@@ -1323,7 +1509,7 @@
               <w:ind w:left="0" w:right="0" w:firstLine="0"/>
               <w:jc w:val="left"/>
               <w:rPr>
-                <w:rFonts w:ascii="Bookman Old Style" w:eastAsia="Times New Roman" w:hAnsi="Bookman Old Style" w:cs="Arial"/>
+                <w:rFonts w:ascii="Bookman Old Style" w:hAnsi="Bookman Old Style" w:eastAsia="Times New Roman" w:cs="Arial"/>
                 <w:sz w:val="24"/>
                 <w:szCs w:val="24"/>
                 <w:lang w:val="en-GB" w:eastAsia="en-GB"/>
@@ -1333,13 +1519,29 @@
         </w:tc>
       </w:tr>
       <w:tr>
+        <w:tblPrEx>
+          <w:tblBorders>
+            <w:top w:val="single" w:color="auto" w:sz="4" w:space="0"/>
+            <w:left w:val="single" w:color="auto" w:sz="4" w:space="0"/>
+            <w:bottom w:val="single" w:color="auto" w:sz="4" w:space="0"/>
+            <w:right w:val="single" w:color="auto" w:sz="4" w:space="0"/>
+            <w:insideH w:val="single" w:color="auto" w:sz="4" w:space="0"/>
+            <w:insideV w:val="single" w:color="auto" w:sz="4" w:space="0"/>
+          </w:tblBorders>
+          <w:tblCellMar>
+            <w:top w:w="0" w:type="dxa"/>
+            <w:left w:w="108" w:type="dxa"/>
+            <w:bottom w:w="0" w:type="dxa"/>
+            <w:right w:w="108" w:type="dxa"/>
+          </w:tblCellMar>
+        </w:tblPrEx>
         <w:trPr>
-          <w:trHeight w:val="125"/>
+          <w:trHeight w:val="125" w:hRule="atLeast"/>
         </w:trPr>
         <w:tc>
           <w:tcPr>
             <w:tcW w:w="2127" w:type="dxa"/>
-            <w:vMerge/>
+            <w:vMerge w:val="continue"/>
             <w:shd w:val="clear" w:color="auto" w:fill="auto"/>
           </w:tcPr>
           <w:p>
@@ -1348,7 +1550,7 @@
               <w:ind w:left="0" w:right="0" w:firstLine="0"/>
               <w:jc w:val="left"/>
               <w:rPr>
-                <w:rFonts w:ascii="Bookman Old Style" w:eastAsia="Times New Roman" w:hAnsi="Bookman Old Style" w:cs="Arial"/>
+                <w:rFonts w:ascii="Bookman Old Style" w:hAnsi="Bookman Old Style" w:eastAsia="Times New Roman" w:cs="Arial"/>
                 <w:sz w:val="24"/>
                 <w:szCs w:val="24"/>
                 <w:lang w:val="en-GB" w:eastAsia="en-GB"/>
@@ -1359,7 +1561,7 @@
         <w:tc>
           <w:tcPr>
             <w:tcW w:w="708" w:type="dxa"/>
-            <w:vMerge/>
+            <w:vMerge w:val="continue"/>
             <w:shd w:val="clear" w:color="auto" w:fill="auto"/>
           </w:tcPr>
           <w:p>
@@ -1368,7 +1570,7 @@
               <w:ind w:left="0" w:right="0" w:firstLine="0"/>
               <w:jc w:val="left"/>
               <w:rPr>
-                <w:rFonts w:ascii="Bookman Old Style" w:eastAsia="Times New Roman" w:hAnsi="Bookman Old Style" w:cs="Arial"/>
+                <w:rFonts w:ascii="Bookman Old Style" w:hAnsi="Bookman Old Style" w:eastAsia="Times New Roman" w:cs="Arial"/>
                 <w:sz w:val="20"/>
                 <w:szCs w:val="20"/>
                 <w:lang w:val="en-GB" w:eastAsia="en-GB"/>
@@ -1390,39 +1592,59 @@
               <w:ind w:left="0" w:right="0" w:firstLine="0"/>
               <w:jc w:val="left"/>
               <w:rPr>
-                <w:rFonts w:ascii="Bookman Old Style" w:eastAsia="Times New Roman" w:hAnsi="Bookman Old Style" w:cs="Arial"/>
+                <w:rFonts w:hint="default" w:ascii="Bookman Old Style" w:hAnsi="Bookman Old Style" w:eastAsia="Times New Roman" w:cs="Arial"/>
                 <w:color w:val="000000"/>
-                <w:sz w:val="20"/>
-                <w:szCs w:val="20"/>
-                <w:lang w:val="id-ID" w:eastAsia="en-GB"/>
-              </w:rPr>
-            </w:pPr>
-            <w:r>
-              <w:rPr>
-                <w:rFonts w:ascii="Bookman Old Style" w:eastAsia="Times New Roman" w:hAnsi="Bookman Old Style" w:cs="Arial"/>
+                <w:sz w:val="18"/>
+                <w:szCs w:val="18"/>
+                <w:lang w:val="en-US" w:eastAsia="en-GB"/>
+              </w:rPr>
+            </w:pPr>
+            <w:r>
+              <w:rPr>
+                <w:rFonts w:ascii="Bookman Old Style" w:hAnsi="Bookman Old Style" w:eastAsia="Times New Roman" w:cs="Arial"/>
                 <w:color w:val="000000"/>
-                <w:sz w:val="20"/>
-                <w:szCs w:val="20"/>
-                <w:lang w:val="en-GB" w:eastAsia="en-GB"/>
-              </w:rPr>
-              <w:t xml:space="preserve">Halaman         : </w:t>
-            </w:r>
-            <w:r>
-              <w:rPr>
-                <w:rFonts w:ascii="Bookman Old Style" w:eastAsia="Times New Roman" w:hAnsi="Bookman Old Style" w:cs="Arial"/>
+                <w:sz w:val="18"/>
+                <w:szCs w:val="18"/>
+                <w:lang w:val="en-GB" w:eastAsia="en-GB"/>
+              </w:rPr>
+              <w:t xml:space="preserve">Halaman         </w:t>
+            </w:r>
+            <w:r>
+              <w:rPr>
+                <w:rFonts w:hint="default" w:ascii="Bookman Old Style" w:hAnsi="Bookman Old Style" w:eastAsia="Times New Roman" w:cs="Arial"/>
                 <w:color w:val="000000"/>
-                <w:sz w:val="20"/>
-                <w:szCs w:val="20"/>
-                <w:lang w:val="en-GB" w:eastAsia="en-GB"/>
-              </w:rPr>
-              <w:t>1/2</w:t>
+                <w:sz w:val="18"/>
+                <w:szCs w:val="18"/>
+                <w:lang w:val="en-US" w:eastAsia="en-GB"/>
+              </w:rPr>
+              <w:t xml:space="preserve">    </w:t>
+            </w:r>
+            <w:r>
+              <w:rPr>
+                <w:rFonts w:ascii="Bookman Old Style" w:hAnsi="Bookman Old Style" w:eastAsia="Times New Roman" w:cs="Arial"/>
+                <w:color w:val="000000"/>
+                <w:sz w:val="18"/>
+                <w:szCs w:val="18"/>
+                <w:lang w:val="en-GB" w:eastAsia="en-GB"/>
+              </w:rPr>
+              <w:t>: 1/</w:t>
+            </w:r>
+            <w:r>
+              <w:rPr>
+                <w:rFonts w:hint="default" w:ascii="Bookman Old Style" w:hAnsi="Bookman Old Style" w:eastAsia="Times New Roman" w:cs="Arial"/>
+                <w:color w:val="000000"/>
+                <w:sz w:val="18"/>
+                <w:szCs w:val="18"/>
+                <w:lang w:val="en-US" w:eastAsia="en-GB"/>
+              </w:rPr>
+              <w:t>3</w:t>
             </w:r>
           </w:p>
         </w:tc>
         <w:tc>
           <w:tcPr>
             <w:tcW w:w="2551" w:type="dxa"/>
-            <w:vMerge/>
+            <w:vMerge w:val="continue"/>
             <w:shd w:val="clear" w:color="auto" w:fill="auto"/>
           </w:tcPr>
           <w:p>
@@ -1431,7 +1653,7 @@
               <w:ind w:left="0" w:right="0" w:firstLine="0"/>
               <w:jc w:val="left"/>
               <w:rPr>
-                <w:rFonts w:ascii="Bookman Old Style" w:eastAsia="Times New Roman" w:hAnsi="Bookman Old Style" w:cs="Arial"/>
+                <w:rFonts w:ascii="Bookman Old Style" w:hAnsi="Bookman Old Style" w:eastAsia="Times New Roman" w:cs="Arial"/>
                 <w:sz w:val="24"/>
                 <w:szCs w:val="24"/>
                 <w:lang w:val="en-GB" w:eastAsia="en-GB"/>
@@ -1441,8 +1663,24 @@
         </w:tc>
       </w:tr>
       <w:tr>
+        <w:tblPrEx>
+          <w:tblBorders>
+            <w:top w:val="single" w:color="auto" w:sz="4" w:space="0"/>
+            <w:left w:val="single" w:color="auto" w:sz="4" w:space="0"/>
+            <w:bottom w:val="single" w:color="auto" w:sz="4" w:space="0"/>
+            <w:right w:val="single" w:color="auto" w:sz="4" w:space="0"/>
+            <w:insideH w:val="single" w:color="auto" w:sz="4" w:space="0"/>
+            <w:insideV w:val="single" w:color="auto" w:sz="4" w:space="0"/>
+          </w:tblBorders>
+          <w:tblCellMar>
+            <w:top w:w="0" w:type="dxa"/>
+            <w:left w:w="108" w:type="dxa"/>
+            <w:bottom w:w="0" w:type="dxa"/>
+            <w:right w:w="108" w:type="dxa"/>
+          </w:tblCellMar>
+        </w:tblPrEx>
         <w:trPr>
-          <w:trHeight w:val="125"/>
+          <w:trHeight w:val="125" w:hRule="atLeast"/>
         </w:trPr>
         <w:tc>
           <w:tcPr>
@@ -1456,17 +1694,17 @@
               <w:ind w:left="0" w:right="0" w:firstLine="0"/>
               <w:jc w:val="center"/>
               <w:rPr>
-                <w:rFonts w:ascii="Bookman Old Style" w:eastAsia="Times New Roman" w:hAnsi="Bookman Old Style" w:cs="Arial"/>
-                <w:sz w:val="20"/>
-                <w:szCs w:val="20"/>
-                <w:lang w:val="en-GB" w:eastAsia="en-GB"/>
-              </w:rPr>
-            </w:pPr>
-            <w:r>
-              <w:rPr>
-                <w:rFonts w:ascii="Bookman Old Style" w:eastAsia="Times New Roman" w:hAnsi="Bookman Old Style" w:cs="Arial"/>
-                <w:sz w:val="20"/>
-                <w:szCs w:val="20"/>
+                <w:rFonts w:ascii="Bookman Old Style" w:hAnsi="Bookman Old Style" w:eastAsia="Times New Roman" w:cs="Arial"/>
+                <w:sz w:val="20"/>
+                <w:szCs w:val="20"/>
+                <w:lang w:val="en-GB" w:eastAsia="en-GB"/>
+              </w:rPr>
+            </w:pPr>
+            <w:r>
+              <w:rPr>
+                <w:rFonts w:ascii="Bookman Old Style" w:hAnsi="Bookman Old Style" w:eastAsia="Times New Roman" w:cs="Arial"/>
+                <w:sz w:val="16"/>
+                <w:szCs w:val="16"/>
                 <w:lang w:val="en-GB" w:eastAsia="en-GB"/>
               </w:rPr>
               <w:t>UPTD . Puskesmas Berakit</w:t>
@@ -1485,7 +1723,7 @@
               <w:ind w:left="0" w:right="0" w:firstLine="0"/>
               <w:jc w:val="left"/>
               <w:rPr>
-                <w:rFonts w:ascii="Bookman Old Style" w:eastAsia="Times New Roman" w:hAnsi="Bookman Old Style" w:cs="Arial"/>
+                <w:rFonts w:ascii="Bookman Old Style" w:hAnsi="Bookman Old Style" w:eastAsia="Times New Roman" w:cs="Arial"/>
                 <w:sz w:val="20"/>
                 <w:szCs w:val="20"/>
                 <w:lang w:val="en-GB" w:eastAsia="en-GB"/>
@@ -1498,12 +1736,14 @@
               <w:ind w:left="0" w:right="0" w:firstLine="0"/>
               <w:jc w:val="left"/>
               <w:rPr>
-                <w:rFonts w:ascii="Bookman Old Style" w:eastAsia="Times New Roman" w:hAnsi="Bookman Old Style" w:cs="Arial"/>
-                <w:sz w:val="20"/>
-                <w:szCs w:val="20"/>
-                <w:lang w:val="en-GB" w:eastAsia="en-GB"/>
-              </w:rPr>
-            </w:pPr>
+                <w:rFonts w:ascii="Bookman Old Style" w:hAnsi="Bookman Old Style" w:eastAsia="Times New Roman" w:cs="Arial"/>
+                <w:sz w:val="20"/>
+                <w:szCs w:val="20"/>
+                <w:lang w:val="en-GB" w:eastAsia="en-GB"/>
+              </w:rPr>
+            </w:pPr>
+            <w:bookmarkStart w:id="0" w:name="_GoBack"/>
+            <w:bookmarkEnd w:id="0"/>
           </w:p>
           <w:p>
             <w:pPr>
@@ -1511,7 +1751,7 @@
               <w:ind w:left="0" w:right="0" w:firstLine="0"/>
               <w:jc w:val="left"/>
               <w:rPr>
-                <w:rFonts w:ascii="Bookman Old Style" w:eastAsia="Times New Roman" w:hAnsi="Bookman Old Style" w:cs="Arial"/>
+                <w:rFonts w:ascii="Bookman Old Style" w:hAnsi="Bookman Old Style" w:eastAsia="Times New Roman" w:cs="Arial"/>
                 <w:sz w:val="20"/>
                 <w:szCs w:val="20"/>
                 <w:lang w:val="en-GB" w:eastAsia="en-GB"/>
@@ -1524,7 +1764,7 @@
               <w:ind w:left="0" w:right="0" w:firstLine="0"/>
               <w:jc w:val="left"/>
               <w:rPr>
-                <w:rFonts w:ascii="Bookman Old Style" w:eastAsia="Times New Roman" w:hAnsi="Bookman Old Style" w:cs="Arial"/>
+                <w:rFonts w:ascii="Bookman Old Style" w:hAnsi="Bookman Old Style" w:eastAsia="Times New Roman" w:cs="Arial"/>
                 <w:sz w:val="20"/>
                 <w:szCs w:val="20"/>
                 <w:lang w:val="en-GB" w:eastAsia="en-GB"/>
@@ -1537,7 +1777,7 @@
               <w:ind w:left="0" w:right="0" w:firstLine="0"/>
               <w:jc w:val="left"/>
               <w:rPr>
-                <w:rFonts w:ascii="Bookman Old Style" w:eastAsia="Times New Roman" w:hAnsi="Bookman Old Style" w:cs="Arial"/>
+                <w:rFonts w:ascii="Bookman Old Style" w:hAnsi="Bookman Old Style" w:eastAsia="Times New Roman" w:cs="Arial"/>
                 <w:sz w:val="20"/>
                 <w:szCs w:val="20"/>
                 <w:lang w:val="en-GB" w:eastAsia="en-GB"/>
@@ -1634,16 +1874,16 @@
               <w:jc w:val="center"/>
               <w:rPr>
                 <w:rFonts w:ascii="Bookman Old Style" w:hAnsi="Bookman Old Style" w:cs="Arial"/>
-                <w:sz w:val="20"/>
-                <w:szCs w:val="20"/>
+                <w:sz w:val="16"/>
+                <w:szCs w:val="16"/>
                 <w:u w:val="single"/>
               </w:rPr>
             </w:pPr>
             <w:r>
               <w:rPr>
                 <w:rFonts w:ascii="Bookman Old Style" w:hAnsi="Bookman Old Style" w:cs="Arial"/>
-                <w:sz w:val="20"/>
-                <w:szCs w:val="20"/>
+                <w:sz w:val="16"/>
+                <w:szCs w:val="16"/>
                 <w:u w:val="single"/>
               </w:rPr>
               <w:t>ZULYADI, S.Kep</w:t>
@@ -1655,7 +1895,7 @@
               <w:ind w:left="0" w:right="0" w:firstLine="0"/>
               <w:jc w:val="center"/>
               <w:rPr>
-                <w:rFonts w:ascii="Bookman Old Style" w:eastAsia="Times New Roman" w:hAnsi="Bookman Old Style" w:cs="Arial"/>
+                <w:rFonts w:ascii="Bookman Old Style" w:hAnsi="Bookman Old Style" w:eastAsia="Times New Roman" w:cs="Arial"/>
                 <w:sz w:val="20"/>
                 <w:szCs w:val="20"/>
                 <w:lang w:val="en-GB" w:eastAsia="en-GB"/>
@@ -1664,8 +1904,8 @@
             <w:r>
               <w:rPr>
                 <w:rFonts w:ascii="Bookman Old Style" w:hAnsi="Bookman Old Style" w:cs="Arial"/>
-                <w:sz w:val="20"/>
-                <w:szCs w:val="20"/>
+                <w:sz w:val="16"/>
+                <w:szCs w:val="16"/>
               </w:rPr>
               <w:t>NIP. 197410201996031004</w:t>
             </w:r>
@@ -1673,8 +1913,24 @@
         </w:tc>
       </w:tr>
       <w:tr>
+        <w:tblPrEx>
+          <w:tblBorders>
+            <w:top w:val="single" w:color="auto" w:sz="4" w:space="0"/>
+            <w:left w:val="single" w:color="auto" w:sz="4" w:space="0"/>
+            <w:bottom w:val="single" w:color="auto" w:sz="4" w:space="0"/>
+            <w:right w:val="single" w:color="auto" w:sz="4" w:space="0"/>
+            <w:insideH w:val="single" w:color="auto" w:sz="4" w:space="0"/>
+            <w:insideV w:val="single" w:color="auto" w:sz="4" w:space="0"/>
+          </w:tblBorders>
+          <w:tblCellMar>
+            <w:top w:w="0" w:type="dxa"/>
+            <w:left w:w="108" w:type="dxa"/>
+            <w:bottom w:w="0" w:type="dxa"/>
+            <w:right w:w="108" w:type="dxa"/>
+          </w:tblCellMar>
+        </w:tblPrEx>
         <w:trPr>
-          <w:trHeight w:val="125"/>
+          <w:trHeight w:val="125" w:hRule="atLeast"/>
         </w:trPr>
         <w:tc>
           <w:tcPr>
@@ -1691,15 +1947,15 @@
               <w:ind w:left="425" w:right="0" w:hanging="357"/>
               <w:jc w:val="left"/>
               <w:rPr>
-                <w:rFonts w:ascii="Bookman Old Style" w:eastAsia="Times New Roman" w:hAnsi="Bookman Old Style" w:cs="Arial"/>
-                <w:sz w:val="20"/>
-                <w:szCs w:val="20"/>
-                <w:lang w:val="en-GB" w:eastAsia="en-GB"/>
-              </w:rPr>
-            </w:pPr>
-            <w:r>
-              <w:rPr>
-                <w:rFonts w:ascii="Bookman Old Style" w:eastAsia="Times New Roman" w:hAnsi="Bookman Old Style" w:cs="Arial"/>
+                <w:rFonts w:ascii="Bookman Old Style" w:hAnsi="Bookman Old Style" w:eastAsia="Times New Roman" w:cs="Arial"/>
+                <w:sz w:val="20"/>
+                <w:szCs w:val="20"/>
+                <w:lang w:val="en-GB" w:eastAsia="en-GB"/>
+              </w:rPr>
+            </w:pPr>
+            <w:r>
+              <w:rPr>
+                <w:rFonts w:ascii="Bookman Old Style" w:hAnsi="Bookman Old Style" w:eastAsia="Times New Roman" w:cs="Arial"/>
                 <w:sz w:val="20"/>
                 <w:szCs w:val="20"/>
                 <w:lang w:val="en-GB" w:eastAsia="en-GB"/>
@@ -1732,23 +1988,30 @@
                 <w:szCs w:val="20"/>
                 <w:lang w:eastAsia="en-GB"/>
               </w:rPr>
-              <w:t xml:space="preserve">Penyimpanan adalah suatu kegiatan menyimpan dan memelihara dengan cara menempatkan obat dan perbekalan kesehatan yang diterima pada tempat yang </w:t>
-            </w:r>
-            <w:r>
-              <w:rPr>
-                <w:rFonts w:ascii="Bookman Old Style" w:hAnsi="Bookman Old Style" w:cs="Arial"/>
-                <w:sz w:val="20"/>
-                <w:szCs w:val="20"/>
-                <w:lang w:eastAsia="en-GB"/>
-              </w:rPr>
-              <w:t>dinilai aman dari pencurian serta gangguan fisik yang dapat merusak mutu obat dan perbekalan kesehatan</w:t>
+              <w:t>Penyimpanan adalah suatu kegiatan menyimpan dan memelihara dengan cara menempatkan obat dan perbekalan kesehatan yang diterima pada tempat yang dinilai aman dari pencurian serta gangguan fisik yang dapat merusak mutu obat dan perbekalan kesehatan</w:t>
             </w:r>
           </w:p>
         </w:tc>
       </w:tr>
       <w:tr>
+        <w:tblPrEx>
+          <w:tblBorders>
+            <w:top w:val="single" w:color="auto" w:sz="4" w:space="0"/>
+            <w:left w:val="single" w:color="auto" w:sz="4" w:space="0"/>
+            <w:bottom w:val="single" w:color="auto" w:sz="4" w:space="0"/>
+            <w:right w:val="single" w:color="auto" w:sz="4" w:space="0"/>
+            <w:insideH w:val="single" w:color="auto" w:sz="4" w:space="0"/>
+            <w:insideV w:val="single" w:color="auto" w:sz="4" w:space="0"/>
+          </w:tblBorders>
+          <w:tblCellMar>
+            <w:top w:w="0" w:type="dxa"/>
+            <w:left w:w="108" w:type="dxa"/>
+            <w:bottom w:w="0" w:type="dxa"/>
+            <w:right w:w="108" w:type="dxa"/>
+          </w:tblCellMar>
+        </w:tblPrEx>
         <w:trPr>
-          <w:trHeight w:val="125"/>
+          <w:trHeight w:val="125" w:hRule="atLeast"/>
         </w:trPr>
         <w:tc>
           <w:tcPr>
@@ -1765,15 +2028,15 @@
               <w:ind w:left="425" w:right="0" w:hanging="357"/>
               <w:jc w:val="left"/>
               <w:rPr>
-                <w:rFonts w:ascii="Bookman Old Style" w:eastAsia="Times New Roman" w:hAnsi="Bookman Old Style" w:cs="Arial"/>
-                <w:sz w:val="20"/>
-                <w:szCs w:val="20"/>
-                <w:lang w:val="en-GB" w:eastAsia="en-GB"/>
-              </w:rPr>
-            </w:pPr>
-            <w:r>
-              <w:rPr>
-                <w:rFonts w:ascii="Bookman Old Style" w:eastAsia="Times New Roman" w:hAnsi="Bookman Old Style" w:cs="Arial"/>
+                <w:rFonts w:ascii="Bookman Old Style" w:hAnsi="Bookman Old Style" w:eastAsia="Times New Roman" w:cs="Arial"/>
+                <w:sz w:val="20"/>
+                <w:szCs w:val="20"/>
+                <w:lang w:val="en-GB" w:eastAsia="en-GB"/>
+              </w:rPr>
+            </w:pPr>
+            <w:r>
+              <w:rPr>
+                <w:rFonts w:ascii="Bookman Old Style" w:hAnsi="Bookman Old Style" w:eastAsia="Times New Roman" w:cs="Arial"/>
                 <w:sz w:val="20"/>
                 <w:szCs w:val="20"/>
                 <w:lang w:val="en-GB" w:eastAsia="en-GB"/>
@@ -1797,7 +2060,7 @@
               <w:spacing w:after="0" w:line="360" w:lineRule="auto"/>
               <w:ind w:right="0"/>
               <w:rPr>
-                <w:rFonts w:ascii="Bookman Old Style" w:eastAsia="Times New Roman" w:hAnsi="Bookman Old Style" w:cs="Arial"/>
+                <w:rFonts w:ascii="Bookman Old Style" w:hAnsi="Bookman Old Style" w:eastAsia="Times New Roman" w:cs="Arial"/>
                 <w:sz w:val="20"/>
                 <w:szCs w:val="20"/>
                 <w:lang w:eastAsia="en-GB"/>
@@ -1805,12 +2068,12 @@
             </w:pPr>
             <w:r>
               <w:rPr>
-                <w:rFonts w:ascii="Bookman Old Style" w:eastAsia="Times New Roman" w:hAnsi="Bookman Old Style" w:cs="Arial"/>
+                <w:rFonts w:ascii="Bookman Old Style" w:hAnsi="Bookman Old Style" w:eastAsia="Times New Roman" w:cs="Arial"/>
                 <w:sz w:val="20"/>
                 <w:szCs w:val="20"/>
                 <w:lang w:eastAsia="en-GB"/>
               </w:rPr>
-              <w:t>Menjamin ketersediaan obat di puskesmas</w:t>
+              <w:t>Menjamin mutu sediaan obat dan bahan medis habis pakai di puskesmas</w:t>
             </w:r>
           </w:p>
           <w:p>
@@ -1822,7 +2085,7 @@
               <w:spacing w:after="0" w:line="360" w:lineRule="auto"/>
               <w:ind w:right="0"/>
               <w:rPr>
-                <w:rFonts w:ascii="Bookman Old Style" w:eastAsia="Times New Roman" w:hAnsi="Bookman Old Style" w:cs="Arial"/>
+                <w:rFonts w:ascii="Bookman Old Style" w:hAnsi="Bookman Old Style" w:eastAsia="Times New Roman" w:cs="Arial"/>
                 <w:sz w:val="20"/>
                 <w:szCs w:val="20"/>
                 <w:lang w:eastAsia="en-GB"/>
@@ -1830,53 +2093,35 @@
             </w:pPr>
             <w:r>
               <w:rPr>
-                <w:rFonts w:ascii="Bookman Old Style" w:eastAsia="Times New Roman" w:hAnsi="Bookman Old Style" w:cs="Arial"/>
+                <w:rFonts w:ascii="Bookman Old Style" w:hAnsi="Bookman Old Style" w:eastAsia="Times New Roman" w:cs="Arial"/>
                 <w:sz w:val="20"/>
                 <w:szCs w:val="20"/>
                 <w:lang w:eastAsia="en-GB"/>
               </w:rPr>
-              <w:t>Menjamin mutu sediaan obat dan bahan medis habis pakai di puskesmas</w:t>
-            </w:r>
-          </w:p>
-          <w:p>
-            <w:pPr>
-              <w:numPr>
-                <w:ilvl w:val="0"/>
-                <w:numId w:val="2"/>
-              </w:numPr>
-              <w:spacing w:after="0" w:line="360" w:lineRule="auto"/>
-              <w:ind w:right="0"/>
-              <w:rPr>
-                <w:rFonts w:ascii="Bookman Old Style" w:eastAsia="Times New Roman" w:hAnsi="Bookman Old Style" w:cs="Arial"/>
-                <w:sz w:val="20"/>
-                <w:szCs w:val="20"/>
-                <w:lang w:eastAsia="en-GB"/>
-              </w:rPr>
-            </w:pPr>
-            <w:r>
-              <w:rPr>
-                <w:rFonts w:ascii="Bookman Old Style" w:eastAsia="Times New Roman" w:hAnsi="Bookman Old Style" w:cs="Arial"/>
-                <w:sz w:val="20"/>
-                <w:szCs w:val="20"/>
-                <w:lang w:eastAsia="en-GB"/>
-              </w:rPr>
-              <w:t>Menjamin keamanan sediaan obat dan ba</w:t>
-            </w:r>
-            <w:r>
-              <w:rPr>
-                <w:rFonts w:ascii="Bookman Old Style" w:eastAsia="Times New Roman" w:hAnsi="Bookman Old Style" w:cs="Arial"/>
-                <w:sz w:val="20"/>
-                <w:szCs w:val="20"/>
-                <w:lang w:eastAsia="en-GB"/>
-              </w:rPr>
-              <w:t>han medis habis pakai di puskesmas</w:t>
+              <w:t>Menjamin keamanan sediaan obat dan bahan medis habis pakai di puskesmas</w:t>
             </w:r>
           </w:p>
         </w:tc>
       </w:tr>
       <w:tr>
+        <w:tblPrEx>
+          <w:tblBorders>
+            <w:top w:val="single" w:color="auto" w:sz="4" w:space="0"/>
+            <w:left w:val="single" w:color="auto" w:sz="4" w:space="0"/>
+            <w:bottom w:val="single" w:color="auto" w:sz="4" w:space="0"/>
+            <w:right w:val="single" w:color="auto" w:sz="4" w:space="0"/>
+            <w:insideH w:val="single" w:color="auto" w:sz="4" w:space="0"/>
+            <w:insideV w:val="single" w:color="auto" w:sz="4" w:space="0"/>
+          </w:tblBorders>
+          <w:tblCellMar>
+            <w:top w:w="0" w:type="dxa"/>
+            <w:left w:w="108" w:type="dxa"/>
+            <w:bottom w:w="0" w:type="dxa"/>
+            <w:right w:w="108" w:type="dxa"/>
+          </w:tblCellMar>
+        </w:tblPrEx>
         <w:trPr>
-          <w:trHeight w:val="125"/>
+          <w:trHeight w:val="125" w:hRule="atLeast"/>
         </w:trPr>
         <w:tc>
           <w:tcPr>
@@ -1893,15 +2138,15 @@
               <w:ind w:left="425" w:right="0" w:hanging="357"/>
               <w:jc w:val="left"/>
               <w:rPr>
-                <w:rFonts w:ascii="Bookman Old Style" w:eastAsia="Times New Roman" w:hAnsi="Bookman Old Style" w:cs="Arial"/>
-                <w:sz w:val="20"/>
-                <w:szCs w:val="20"/>
-                <w:lang w:val="en-GB" w:eastAsia="en-GB"/>
-              </w:rPr>
-            </w:pPr>
-            <w:r>
-              <w:rPr>
-                <w:rFonts w:ascii="Bookman Old Style" w:eastAsia="Times New Roman" w:hAnsi="Bookman Old Style" w:cs="Arial"/>
+                <w:rFonts w:ascii="Bookman Old Style" w:hAnsi="Bookman Old Style" w:eastAsia="Times New Roman" w:cs="Arial"/>
+                <w:sz w:val="20"/>
+                <w:szCs w:val="20"/>
+                <w:lang w:val="en-GB" w:eastAsia="en-GB"/>
+              </w:rPr>
+            </w:pPr>
+            <w:r>
+              <w:rPr>
+                <w:rFonts w:ascii="Bookman Old Style" w:hAnsi="Bookman Old Style" w:eastAsia="Times New Roman" w:cs="Arial"/>
                 <w:sz w:val="20"/>
                 <w:szCs w:val="20"/>
                 <w:lang w:val="en-GB" w:eastAsia="en-GB"/>
@@ -1922,54 +2167,97 @@
               <w:ind w:left="0" w:right="0" w:firstLine="0"/>
               <w:jc w:val="left"/>
               <w:rPr>
-                <w:rFonts w:ascii="Bookman Old Style" w:eastAsia="Times New Roman" w:hAnsi="Bookman Old Style" w:cs="Arial"/>
+                <w:rFonts w:hint="default" w:ascii="Bookman Old Style" w:hAnsi="Bookman Old Style" w:eastAsia="Times New Roman" w:cs="Arial"/>
+                <w:sz w:val="20"/>
+                <w:szCs w:val="20"/>
+                <w:lang w:val="en-US" w:eastAsia="en-GB"/>
+              </w:rPr>
+            </w:pPr>
+            <w:r>
+              <w:rPr>
+                <w:rFonts w:ascii="Bookman Old Style" w:hAnsi="Bookman Old Style" w:eastAsia="Times New Roman" w:cs="Arial"/>
+                <w:sz w:val="20"/>
+                <w:szCs w:val="20"/>
+                <w:lang w:val="en-GB" w:eastAsia="en-GB"/>
+              </w:rPr>
+              <w:t>SK Kepala Puskesmas</w:t>
+            </w:r>
+            <w:r>
+              <w:rPr>
+                <w:rFonts w:hint="default" w:ascii="Bookman Old Style" w:hAnsi="Bookman Old Style" w:eastAsia="Times New Roman" w:cs="Arial"/>
+                <w:sz w:val="20"/>
+                <w:szCs w:val="20"/>
+                <w:lang w:val="en-US" w:eastAsia="en-GB"/>
+              </w:rPr>
+              <w:t xml:space="preserve"> nomor 030 Tahun 2024</w:t>
+            </w:r>
+            <w:r>
+              <w:rPr>
+                <w:rFonts w:ascii="Bookman Old Style" w:hAnsi="Bookman Old Style" w:eastAsia="Times New Roman" w:cs="Arial"/>
+                <w:sz w:val="20"/>
+                <w:szCs w:val="20"/>
+                <w:lang w:val="en-GB" w:eastAsia="en-GB"/>
+              </w:rPr>
+              <w:t xml:space="preserve"> tentang</w:t>
+            </w:r>
+            <w:r>
+              <w:rPr>
+                <w:rFonts w:hint="default" w:ascii="Bookman Old Style" w:hAnsi="Bookman Old Style" w:eastAsia="Times New Roman" w:cs="Arial"/>
+                <w:sz w:val="20"/>
+                <w:szCs w:val="20"/>
+                <w:lang w:val="en-US" w:eastAsia="en-GB"/>
+              </w:rPr>
+              <w:t xml:space="preserve"> </w:t>
+            </w:r>
+            <w:r>
+              <w:rPr>
+                <w:rFonts w:ascii="Bookman Old Style" w:hAnsi="Bookman Old Style" w:eastAsia="Times New Roman" w:cs="Arial"/>
+                <w:sz w:val="20"/>
+                <w:szCs w:val="20"/>
+                <w:lang w:val="en-GB" w:eastAsia="en-GB"/>
+              </w:rPr>
+              <w:t>P</w:t>
+            </w:r>
+            <w:r>
+              <w:rPr>
+                <w:rFonts w:ascii="Bookman Old Style" w:hAnsi="Bookman Old Style" w:eastAsia="Times New Roman" w:cs="Arial"/>
                 <w:sz w:val="20"/>
                 <w:szCs w:val="20"/>
                 <w:lang w:eastAsia="en-GB"/>
               </w:rPr>
-            </w:pPr>
-            <w:r>
-              <w:rPr>
-                <w:rFonts w:ascii="Bookman Old Style" w:eastAsia="Times New Roman" w:hAnsi="Bookman Old Style" w:cs="Arial"/>
-                <w:sz w:val="20"/>
-                <w:szCs w:val="20"/>
-                <w:lang w:val="en-GB" w:eastAsia="en-GB"/>
-              </w:rPr>
-              <w:t xml:space="preserve">SK Kepala Puskesmas </w:t>
-            </w:r>
-            <w:r>
-              <w:rPr>
-                <w:rFonts w:ascii="Bookman Old Style" w:eastAsia="Times New Roman" w:hAnsi="Bookman Old Style" w:cs="Arial"/>
-                <w:sz w:val="20"/>
-                <w:szCs w:val="20"/>
-                <w:lang w:eastAsia="en-GB"/>
-              </w:rPr>
-              <w:t>XXXX</w:t>
-            </w:r>
-            <w:r>
-              <w:rPr>
-                <w:rFonts w:ascii="Bookman Old Style" w:eastAsia="Times New Roman" w:hAnsi="Bookman Old Style" w:cs="Arial"/>
-                <w:sz w:val="20"/>
-                <w:szCs w:val="20"/>
-                <w:lang w:val="en-GB" w:eastAsia="en-GB"/>
-              </w:rPr>
-              <w:t xml:space="preserve"> tentangP</w:t>
-            </w:r>
-            <w:r>
-              <w:rPr>
-                <w:rFonts w:ascii="Bookman Old Style" w:eastAsia="Times New Roman" w:hAnsi="Bookman Old Style" w:cs="Arial"/>
-                <w:sz w:val="20"/>
-                <w:szCs w:val="20"/>
-                <w:lang w:eastAsia="en-GB"/>
-              </w:rPr>
               <w:t>elayanan Farmasi</w:t>
+            </w:r>
+            <w:r>
+              <w:rPr>
+                <w:rFonts w:hint="default" w:ascii="Bookman Old Style" w:hAnsi="Bookman Old Style" w:eastAsia="Times New Roman" w:cs="Arial"/>
+                <w:sz w:val="20"/>
+                <w:szCs w:val="20"/>
+                <w:lang w:val="en-US" w:eastAsia="en-GB"/>
+              </w:rPr>
+              <w:t xml:space="preserve"> di UPTD Puskesmas Berakit.</w:t>
             </w:r>
           </w:p>
         </w:tc>
       </w:tr>
       <w:tr>
+        <w:tblPrEx>
+          <w:tblBorders>
+            <w:top w:val="single" w:color="auto" w:sz="4" w:space="0"/>
+            <w:left w:val="single" w:color="auto" w:sz="4" w:space="0"/>
+            <w:bottom w:val="single" w:color="auto" w:sz="4" w:space="0"/>
+            <w:right w:val="single" w:color="auto" w:sz="4" w:space="0"/>
+            <w:insideH w:val="single" w:color="auto" w:sz="4" w:space="0"/>
+            <w:insideV w:val="single" w:color="auto" w:sz="4" w:space="0"/>
+          </w:tblBorders>
+          <w:tblCellMar>
+            <w:top w:w="0" w:type="dxa"/>
+            <w:left w:w="108" w:type="dxa"/>
+            <w:bottom w:w="0" w:type="dxa"/>
+            <w:right w:w="108" w:type="dxa"/>
+          </w:tblCellMar>
+        </w:tblPrEx>
         <w:trPr>
-          <w:trHeight w:val="125"/>
+          <w:trHeight w:val="125" w:hRule="atLeast"/>
         </w:trPr>
         <w:tc>
           <w:tcPr>
@@ -1986,15 +2274,15 @@
               <w:ind w:left="425" w:right="0" w:hanging="357"/>
               <w:jc w:val="left"/>
               <w:rPr>
-                <w:rFonts w:ascii="Bookman Old Style" w:eastAsia="Times New Roman" w:hAnsi="Bookman Old Style" w:cs="Arial"/>
-                <w:sz w:val="20"/>
-                <w:szCs w:val="20"/>
-                <w:lang w:val="en-GB" w:eastAsia="en-GB"/>
-              </w:rPr>
-            </w:pPr>
-            <w:r>
-              <w:rPr>
-                <w:rFonts w:ascii="Bookman Old Style" w:eastAsia="Times New Roman" w:hAnsi="Bookman Old Style" w:cs="Arial"/>
+                <w:rFonts w:ascii="Bookman Old Style" w:hAnsi="Bookman Old Style" w:eastAsia="Times New Roman" w:cs="Arial"/>
+                <w:sz w:val="20"/>
+                <w:szCs w:val="20"/>
+                <w:lang w:val="en-GB" w:eastAsia="en-GB"/>
+              </w:rPr>
+            </w:pPr>
+            <w:r>
+              <w:rPr>
+                <w:rFonts w:ascii="Bookman Old Style" w:hAnsi="Bookman Old Style" w:eastAsia="Times New Roman" w:cs="Arial"/>
                 <w:sz w:val="20"/>
                 <w:szCs w:val="20"/>
                 <w:lang w:val="en-GB" w:eastAsia="en-GB"/>
@@ -2019,20 +2307,29 @@
               <w:ind w:right="0"/>
               <w:jc w:val="left"/>
               <w:rPr>
-                <w:rFonts w:ascii="Bookman Old Style" w:eastAsia="Times New Roman" w:hAnsi="Bookman Old Style" w:cs="Arial"/>
-                <w:sz w:val="20"/>
-                <w:szCs w:val="20"/>
-                <w:lang w:val="en-GB" w:eastAsia="en-GB"/>
-              </w:rPr>
-            </w:pPr>
-            <w:r>
-              <w:rPr>
-                <w:rFonts w:ascii="Bookman Old Style" w:eastAsia="Times New Roman" w:hAnsi="Bookman Old Style" w:cs="Arial"/>
+                <w:rFonts w:ascii="Bookman Old Style" w:hAnsi="Bookman Old Style" w:eastAsia="Times New Roman" w:cs="Arial"/>
+                <w:sz w:val="20"/>
+                <w:szCs w:val="20"/>
+                <w:lang w:val="en-GB" w:eastAsia="en-GB"/>
+              </w:rPr>
+            </w:pPr>
+            <w:r>
+              <w:rPr>
+                <w:rFonts w:ascii="Bookman Old Style" w:hAnsi="Bookman Old Style" w:eastAsia="Times New Roman" w:cs="Arial"/>
                 <w:sz w:val="20"/>
                 <w:szCs w:val="20"/>
                 <w:lang w:eastAsia="en-GB"/>
               </w:rPr>
-              <w:t>Permenkes Nomor 74 Tahun 2016 tentang Standar Pelayanan Kefarmasian di Puskesmas</w:t>
+              <w:t>Permenkes Nomor 26 Tahun 2020 tentang Standar Pelayanan Kefarmasian di Puskesmas</w:t>
+            </w:r>
+            <w:r>
+              <w:rPr>
+                <w:rFonts w:hint="default" w:ascii="Bookman Old Style" w:hAnsi="Bookman Old Style" w:eastAsia="Times New Roman" w:cs="Arial"/>
+                <w:sz w:val="20"/>
+                <w:szCs w:val="20"/>
+                <w:lang w:val="en-US" w:eastAsia="en-GB"/>
+              </w:rPr>
+              <w:t>.</w:t>
             </w:r>
           </w:p>
           <w:p>
@@ -2045,111 +2342,15 @@
               <w:ind w:right="0"/>
               <w:jc w:val="left"/>
               <w:rPr>
-                <w:rFonts w:ascii="Bookman Old Style" w:eastAsia="Times New Roman" w:hAnsi="Bookman Old Style" w:cs="Arial"/>
-                <w:sz w:val="20"/>
-                <w:szCs w:val="20"/>
-                <w:lang w:val="en-GB" w:eastAsia="en-GB"/>
-              </w:rPr>
-            </w:pPr>
-            <w:r>
-              <w:rPr>
-                <w:rFonts w:ascii="Bookman Old Style" w:eastAsia="Times New Roman" w:hAnsi="Bookman Old Style" w:cs="Arial"/>
-                <w:sz w:val="20"/>
-                <w:szCs w:val="20"/>
-                <w:lang w:eastAsia="en-GB"/>
-              </w:rPr>
-              <w:t xml:space="preserve">Permenkes Nomor 26 Tahun 2020 tentang Perubahan atas Peraturan </w:t>
-            </w:r>
-            <w:r>
-              <w:rPr>
-                <w:rFonts w:ascii="Bookman Old Style" w:eastAsia="Times New Roman" w:hAnsi="Bookman Old Style" w:cs="Arial"/>
-                <w:sz w:val="20"/>
-                <w:szCs w:val="20"/>
-                <w:lang w:eastAsia="en-GB"/>
-              </w:rPr>
-              <w:t>Menteri Kesehatan Nomor 74 Tahun 2016 tentang Standar Pelayanan Kefarmasian di Puskesmas</w:t>
-            </w:r>
-          </w:p>
-          <w:p>
-            <w:pPr>
-              <w:numPr>
-                <w:ilvl w:val="0"/>
-                <w:numId w:val="3"/>
-              </w:numPr>
-              <w:spacing w:after="0" w:line="360" w:lineRule="auto"/>
-              <w:ind w:right="0"/>
-              <w:jc w:val="left"/>
-              <w:rPr>
-                <w:rFonts w:ascii="Bookman Old Style" w:eastAsia="Times New Roman" w:hAnsi="Bookman Old Style" w:cs="Arial"/>
-                <w:sz w:val="20"/>
-                <w:szCs w:val="20"/>
-                <w:lang w:val="en-GB" w:eastAsia="en-GB"/>
-              </w:rPr>
-            </w:pPr>
-            <w:r>
-              <w:rPr>
-                <w:rFonts w:ascii="Bookman Old Style" w:eastAsia="Times New Roman" w:hAnsi="Bookman Old Style" w:cs="Arial"/>
-                <w:sz w:val="20"/>
-                <w:szCs w:val="20"/>
-                <w:lang w:eastAsia="en-GB"/>
-              </w:rPr>
-              <w:t>Petunjuk Teknis Standar Pelayanan Kefarmasian di Puskesmas, Kementerian Kesehatan RI 2019</w:t>
-            </w:r>
-          </w:p>
-          <w:p>
-            <w:pPr>
-              <w:numPr>
-                <w:ilvl w:val="0"/>
-                <w:numId w:val="3"/>
-              </w:numPr>
-              <w:spacing w:after="0" w:line="360" w:lineRule="auto"/>
-              <w:ind w:right="0"/>
-              <w:jc w:val="left"/>
-              <w:rPr>
-                <w:rFonts w:ascii="Bookman Old Style" w:eastAsia="Times New Roman" w:hAnsi="Bookman Old Style" w:cs="Arial"/>
-                <w:sz w:val="20"/>
-                <w:szCs w:val="20"/>
-                <w:lang w:val="en-GB" w:eastAsia="en-GB"/>
-              </w:rPr>
-            </w:pPr>
-            <w:r>
-              <w:rPr>
-                <w:rFonts w:ascii="Bookman Old Style" w:eastAsia="Times New Roman" w:hAnsi="Bookman Old Style" w:cs="Arial"/>
-                <w:sz w:val="20"/>
-                <w:szCs w:val="20"/>
-                <w:lang w:eastAsia="en-GB"/>
-              </w:rPr>
-              <w:t>Peraturan Menteri Kesehatan Republik Indonesia No 72 tahun 1998 tentang Penga</w:t>
-            </w:r>
-            <w:r>
-              <w:rPr>
-                <w:rFonts w:ascii="Bookman Old Style" w:eastAsia="Times New Roman" w:hAnsi="Bookman Old Style" w:cs="Arial"/>
-                <w:sz w:val="20"/>
-                <w:szCs w:val="20"/>
-                <w:lang w:eastAsia="en-GB"/>
-              </w:rPr>
-              <w:t>manan Sediaan Farmasi dan Alat Kesehatan</w:t>
-            </w:r>
-          </w:p>
-          <w:p>
-            <w:pPr>
-              <w:numPr>
-                <w:ilvl w:val="0"/>
-                <w:numId w:val="3"/>
-              </w:numPr>
-              <w:spacing w:after="0" w:line="360" w:lineRule="auto"/>
-              <w:ind w:right="0"/>
-              <w:jc w:val="left"/>
-              <w:rPr>
-                <w:rFonts w:ascii="Bookman Old Style" w:eastAsia="Times New Roman" w:hAnsi="Bookman Old Style" w:cs="Arial"/>
-                <w:sz w:val="20"/>
-                <w:szCs w:val="20"/>
-                <w:lang w:val="en-GB" w:eastAsia="en-GB"/>
-              </w:rPr>
-            </w:pPr>
-            <w:r>
-              <w:rPr>
-                <w:rFonts w:ascii="Bookman Old Style" w:eastAsia="Times New Roman" w:hAnsi="Bookman Old Style" w:cs="Arial"/>
+                <w:rFonts w:ascii="Bookman Old Style" w:hAnsi="Bookman Old Style" w:eastAsia="Times New Roman" w:cs="Arial"/>
+                <w:sz w:val="20"/>
+                <w:szCs w:val="20"/>
+                <w:lang w:val="en-GB" w:eastAsia="en-GB"/>
+              </w:rPr>
+            </w:pPr>
+            <w:r>
+              <w:rPr>
+                <w:rFonts w:ascii="Bookman Old Style" w:hAnsi="Bookman Old Style" w:eastAsia="Times New Roman" w:cs="Arial"/>
                 <w:sz w:val="20"/>
                 <w:szCs w:val="20"/>
                 <w:lang w:eastAsia="en-GB"/>
@@ -2160,8 +2361,24 @@
         </w:tc>
       </w:tr>
       <w:tr>
+        <w:tblPrEx>
+          <w:tblBorders>
+            <w:top w:val="single" w:color="auto" w:sz="4" w:space="0"/>
+            <w:left w:val="single" w:color="auto" w:sz="4" w:space="0"/>
+            <w:bottom w:val="single" w:color="auto" w:sz="4" w:space="0"/>
+            <w:right w:val="single" w:color="auto" w:sz="4" w:space="0"/>
+            <w:insideH w:val="single" w:color="auto" w:sz="4" w:space="0"/>
+            <w:insideV w:val="single" w:color="auto" w:sz="4" w:space="0"/>
+          </w:tblBorders>
+          <w:tblCellMar>
+            <w:top w:w="0" w:type="dxa"/>
+            <w:left w:w="108" w:type="dxa"/>
+            <w:bottom w:w="0" w:type="dxa"/>
+            <w:right w:w="108" w:type="dxa"/>
+          </w:tblCellMar>
+        </w:tblPrEx>
         <w:trPr>
-          <w:trHeight w:val="608"/>
+          <w:trHeight w:val="608" w:hRule="atLeast"/>
         </w:trPr>
         <w:tc>
           <w:tcPr>
@@ -2178,15 +2395,15 @@
               <w:ind w:left="425" w:right="0" w:hanging="357"/>
               <w:jc w:val="left"/>
               <w:rPr>
-                <w:rFonts w:ascii="Bookman Old Style" w:eastAsia="Times New Roman" w:hAnsi="Bookman Old Style" w:cs="Arial"/>
-                <w:sz w:val="20"/>
-                <w:szCs w:val="20"/>
-                <w:lang w:val="en-GB" w:eastAsia="en-GB"/>
-              </w:rPr>
-            </w:pPr>
-            <w:r>
-              <w:rPr>
-                <w:rFonts w:ascii="Bookman Old Style" w:eastAsia="Times New Roman" w:hAnsi="Bookman Old Style" w:cs="Arial"/>
+                <w:rFonts w:ascii="Bookman Old Style" w:hAnsi="Bookman Old Style" w:eastAsia="Times New Roman" w:cs="Arial"/>
+                <w:sz w:val="20"/>
+                <w:szCs w:val="20"/>
+                <w:lang w:val="en-GB" w:eastAsia="en-GB"/>
+              </w:rPr>
+            </w:pPr>
+            <w:r>
+              <w:rPr>
+                <w:rFonts w:ascii="Bookman Old Style" w:hAnsi="Bookman Old Style" w:eastAsia="Times New Roman" w:cs="Arial"/>
                 <w:sz w:val="20"/>
                 <w:szCs w:val="20"/>
                 <w:lang w:val="id-ID" w:eastAsia="en-GB"/>
@@ -2211,7 +2428,7 @@
               <w:ind w:left="317" w:right="0" w:hanging="283"/>
               <w:jc w:val="left"/>
               <w:rPr>
-                <w:rFonts w:ascii="Bookman Old Style" w:eastAsia="Times New Roman" w:hAnsi="Bookman Old Style" w:cs="Arial"/>
+                <w:rFonts w:ascii="Bookman Old Style" w:hAnsi="Bookman Old Style" w:eastAsia="Times New Roman" w:cs="Arial"/>
                 <w:sz w:val="20"/>
                 <w:szCs w:val="20"/>
                 <w:lang w:val="id-ID" w:eastAsia="en-GB"/>
@@ -2219,7 +2436,7 @@
             </w:pPr>
             <w:r>
               <w:rPr>
-                <w:rFonts w:ascii="Bookman Old Style" w:eastAsia="Times New Roman" w:hAnsi="Bookman Old Style" w:cs="Arial"/>
+                <w:rFonts w:ascii="Bookman Old Style" w:hAnsi="Bookman Old Style" w:eastAsia="Times New Roman" w:cs="Arial"/>
                 <w:sz w:val="20"/>
                 <w:szCs w:val="20"/>
                 <w:lang w:eastAsia="en-GB"/>
@@ -2237,7 +2454,7 @@
               <w:ind w:left="317" w:right="0" w:hanging="283"/>
               <w:jc w:val="left"/>
               <w:rPr>
-                <w:rFonts w:ascii="Bookman Old Style" w:eastAsia="Times New Roman" w:hAnsi="Bookman Old Style" w:cs="Arial"/>
+                <w:rFonts w:ascii="Bookman Old Style" w:hAnsi="Bookman Old Style" w:eastAsia="Times New Roman" w:cs="Arial"/>
                 <w:sz w:val="20"/>
                 <w:szCs w:val="20"/>
                 <w:lang w:val="id-ID" w:eastAsia="en-GB"/>
@@ -2245,7 +2462,7 @@
             </w:pPr>
             <w:r>
               <w:rPr>
-                <w:rFonts w:ascii="Bookman Old Style" w:eastAsia="Times New Roman" w:hAnsi="Bookman Old Style" w:cs="Arial"/>
+                <w:rFonts w:ascii="Bookman Old Style" w:hAnsi="Bookman Old Style" w:eastAsia="Times New Roman" w:cs="Arial"/>
                 <w:sz w:val="20"/>
                 <w:szCs w:val="20"/>
                 <w:lang w:eastAsia="en-GB"/>
@@ -2256,8 +2473,24 @@
         </w:tc>
       </w:tr>
       <w:tr>
+        <w:tblPrEx>
+          <w:tblBorders>
+            <w:top w:val="single" w:color="auto" w:sz="4" w:space="0"/>
+            <w:left w:val="single" w:color="auto" w:sz="4" w:space="0"/>
+            <w:bottom w:val="single" w:color="auto" w:sz="4" w:space="0"/>
+            <w:right w:val="single" w:color="auto" w:sz="4" w:space="0"/>
+            <w:insideH w:val="single" w:color="auto" w:sz="4" w:space="0"/>
+            <w:insideV w:val="single" w:color="auto" w:sz="4" w:space="0"/>
+          </w:tblBorders>
+          <w:tblCellMar>
+            <w:top w:w="0" w:type="dxa"/>
+            <w:left w:w="108" w:type="dxa"/>
+            <w:bottom w:w="0" w:type="dxa"/>
+            <w:right w:w="108" w:type="dxa"/>
+          </w:tblCellMar>
+        </w:tblPrEx>
         <w:trPr>
-          <w:trHeight w:val="2259"/>
+          <w:trHeight w:val="2259" w:hRule="atLeast"/>
         </w:trPr>
         <w:tc>
           <w:tcPr>
@@ -2274,20 +2507,19 @@
               <w:ind w:left="425" w:right="0" w:hanging="357"/>
               <w:jc w:val="left"/>
               <w:rPr>
-                <w:rFonts w:ascii="Bookman Old Style" w:eastAsia="Times New Roman" w:hAnsi="Bookman Old Style" w:cs="Arial"/>
-                <w:sz w:val="20"/>
-                <w:szCs w:val="20"/>
-                <w:lang w:val="en-GB" w:eastAsia="en-GB"/>
-              </w:rPr>
-            </w:pPr>
-            <w:r>
-              <w:rPr>
-                <w:rFonts w:ascii="Bookman Old Style" w:eastAsia="Times New Roman" w:hAnsi="Bookman Old Style" w:cs="Arial"/>
-                <w:sz w:val="20"/>
-                <w:szCs w:val="20"/>
-                <w:lang w:val="en-GB" w:eastAsia="en-GB"/>
-              </w:rPr>
-              <w:lastRenderedPageBreak/>
+                <w:rFonts w:ascii="Bookman Old Style" w:hAnsi="Bookman Old Style" w:eastAsia="Times New Roman" w:cs="Arial"/>
+                <w:sz w:val="20"/>
+                <w:szCs w:val="20"/>
+                <w:lang w:val="en-GB" w:eastAsia="en-GB"/>
+              </w:rPr>
+            </w:pPr>
+            <w:r>
+              <w:rPr>
+                <w:rFonts w:ascii="Bookman Old Style" w:hAnsi="Bookman Old Style" w:eastAsia="Times New Roman" w:cs="Arial"/>
+                <w:sz w:val="20"/>
+                <w:szCs w:val="20"/>
+                <w:lang w:val="en-GB" w:eastAsia="en-GB"/>
+              </w:rPr>
               <w:t>Langkah-langkah</w:t>
             </w:r>
           </w:p>
@@ -2307,7 +2539,7 @@
               <w:spacing w:after="0" w:line="360" w:lineRule="auto"/>
               <w:ind w:right="0"/>
               <w:rPr>
-                <w:rFonts w:ascii="Bookman Old Style" w:eastAsia="Times New Roman" w:hAnsi="Bookman Old Style" w:cs="Arial"/>
+                <w:rFonts w:ascii="Bookman Old Style" w:hAnsi="Bookman Old Style" w:eastAsia="Times New Roman" w:cs="Arial"/>
                 <w:sz w:val="20"/>
                 <w:szCs w:val="20"/>
                 <w:lang w:eastAsia="en-GB"/>
@@ -2315,21 +2547,12 @@
             </w:pPr>
             <w:r>
               <w:rPr>
-                <w:rFonts w:ascii="Bookman Old Style" w:eastAsia="Times New Roman" w:hAnsi="Bookman Old Style" w:cs="Arial"/>
+                <w:rFonts w:ascii="Bookman Old Style" w:hAnsi="Bookman Old Style" w:eastAsia="Times New Roman" w:cs="Arial"/>
                 <w:sz w:val="20"/>
                 <w:szCs w:val="20"/>
                 <w:lang w:eastAsia="en-GB"/>
               </w:rPr>
-              <w:t>P</w:t>
-            </w:r>
-            <w:r>
-              <w:rPr>
-                <w:rFonts w:ascii="Bookman Old Style" w:eastAsia="Times New Roman" w:hAnsi="Bookman Old Style" w:cs="Arial"/>
-                <w:sz w:val="20"/>
-                <w:szCs w:val="20"/>
-                <w:lang w:eastAsia="en-GB"/>
-              </w:rPr>
-              <w:t>etugas farmasi menerima obat dan BMHP dari Balai Pengelolaan Farmasi dan Alat Kesehatan (BPFAK)</w:t>
+              <w:t>Petugas farmasi menerima obat dan BMHP dari Balai Pengelolaan Farmasi dan Alat Kesehatan (BPFAK)</w:t>
             </w:r>
           </w:p>
           <w:p>
@@ -2341,7 +2564,7 @@
               <w:spacing w:after="0" w:line="360" w:lineRule="auto"/>
               <w:ind w:right="0"/>
               <w:rPr>
-                <w:rFonts w:ascii="Bookman Old Style" w:eastAsia="Times New Roman" w:hAnsi="Bookman Old Style" w:cs="Arial"/>
+                <w:rFonts w:ascii="Bookman Old Style" w:hAnsi="Bookman Old Style" w:eastAsia="Times New Roman" w:cs="Arial"/>
                 <w:sz w:val="20"/>
                 <w:szCs w:val="20"/>
                 <w:lang w:eastAsia="en-GB"/>
@@ -2349,12 +2572,21 @@
             </w:pPr>
             <w:r>
               <w:rPr>
-                <w:rFonts w:ascii="Bookman Old Style" w:eastAsia="Times New Roman" w:hAnsi="Bookman Old Style" w:cs="Arial"/>
+                <w:rFonts w:ascii="Bookman Old Style" w:hAnsi="Bookman Old Style" w:eastAsia="Times New Roman" w:cs="Arial"/>
                 <w:sz w:val="20"/>
                 <w:szCs w:val="20"/>
                 <w:lang w:eastAsia="en-GB"/>
               </w:rPr>
               <w:t>Petugas farmasi mencatat mutasi masuk pada sistem komputer</w:t>
+            </w:r>
+            <w:r>
+              <w:rPr>
+                <w:rFonts w:hint="default" w:ascii="Bookman Old Style" w:hAnsi="Bookman Old Style" w:eastAsia="Times New Roman" w:cs="Arial"/>
+                <w:sz w:val="20"/>
+                <w:szCs w:val="20"/>
+                <w:lang w:val="en-US" w:eastAsia="en-GB"/>
+              </w:rPr>
+              <w:t xml:space="preserve"> atau kartu stok</w:t>
             </w:r>
           </w:p>
           <w:p>
@@ -2366,7 +2598,7 @@
               <w:spacing w:after="0" w:line="360" w:lineRule="auto"/>
               <w:ind w:right="0"/>
               <w:rPr>
-                <w:rFonts w:ascii="Bookman Old Style" w:eastAsia="Times New Roman" w:hAnsi="Bookman Old Style" w:cs="Arial"/>
+                <w:rFonts w:ascii="Bookman Old Style" w:hAnsi="Bookman Old Style" w:eastAsia="Times New Roman" w:cs="Arial"/>
                 <w:sz w:val="20"/>
                 <w:szCs w:val="20"/>
                 <w:lang w:eastAsia="en-GB"/>
@@ -2374,7 +2606,7 @@
             </w:pPr>
             <w:r>
               <w:rPr>
-                <w:rFonts w:ascii="Bookman Old Style" w:eastAsia="Times New Roman" w:hAnsi="Bookman Old Style" w:cs="Arial"/>
+                <w:rFonts w:ascii="Bookman Old Style" w:hAnsi="Bookman Old Style" w:eastAsia="Times New Roman" w:cs="Arial"/>
                 <w:sz w:val="20"/>
                 <w:szCs w:val="20"/>
                 <w:lang w:eastAsia="en-GB"/>
@@ -2383,7 +2615,7 @@
             </w:r>
             <w:r>
               <w:rPr>
-                <w:rFonts w:ascii="Bookman Old Style" w:eastAsia="Times New Roman" w:hAnsi="Bookman Old Style" w:cs="Arial"/>
+                <w:rFonts w:ascii="Bookman Old Style" w:hAnsi="Bookman Old Style" w:eastAsia="Times New Roman" w:cs="Arial"/>
                 <w:i/>
                 <w:iCs/>
                 <w:sz w:val="20"/>
@@ -2394,7 +2626,7 @@
             </w:r>
             <w:r>
               <w:rPr>
-                <w:rFonts w:ascii="Bookman Old Style" w:eastAsia="Times New Roman" w:hAnsi="Bookman Old Style" w:cs="Arial"/>
+                <w:rFonts w:ascii="Bookman Old Style" w:hAnsi="Bookman Old Style" w:eastAsia="Times New Roman" w:cs="Arial"/>
                 <w:sz w:val="20"/>
                 <w:szCs w:val="20"/>
                 <w:lang w:eastAsia="en-GB"/>
@@ -2403,7 +2635,7 @@
             </w:r>
             <w:r>
               <w:rPr>
-                <w:rFonts w:ascii="Bookman Old Style" w:eastAsia="Times New Roman" w:hAnsi="Bookman Old Style" w:cs="Arial"/>
+                <w:rFonts w:ascii="Bookman Old Style" w:hAnsi="Bookman Old Style" w:eastAsia="Times New Roman" w:cs="Arial"/>
                 <w:i/>
                 <w:iCs/>
                 <w:sz w:val="20"/>
@@ -2414,7 +2646,7 @@
             </w:r>
             <w:r>
               <w:rPr>
-                <w:rFonts w:ascii="Bookman Old Style" w:eastAsia="Times New Roman" w:hAnsi="Bookman Old Style" w:cs="Arial"/>
+                <w:rFonts w:ascii="Bookman Old Style" w:hAnsi="Bookman Old Style" w:eastAsia="Times New Roman" w:cs="Arial"/>
                 <w:sz w:val="20"/>
                 <w:szCs w:val="20"/>
                 <w:lang w:eastAsia="en-GB"/>
@@ -2431,7 +2663,7 @@
               <w:spacing w:after="0" w:line="360" w:lineRule="auto"/>
               <w:ind w:right="0"/>
               <w:rPr>
-                <w:rFonts w:ascii="Bookman Old Style" w:eastAsia="Times New Roman" w:hAnsi="Bookman Old Style" w:cs="Arial"/>
+                <w:rFonts w:ascii="Bookman Old Style" w:hAnsi="Bookman Old Style" w:eastAsia="Times New Roman" w:cs="Arial"/>
                 <w:sz w:val="20"/>
                 <w:szCs w:val="20"/>
                 <w:lang w:eastAsia="en-GB"/>
@@ -2439,7 +2671,7 @@
             </w:pPr>
             <w:r>
               <w:rPr>
-                <w:rFonts w:ascii="Bookman Old Style" w:eastAsia="Times New Roman" w:hAnsi="Bookman Old Style" w:cs="Arial"/>
+                <w:rFonts w:ascii="Bookman Old Style" w:hAnsi="Bookman Old Style" w:eastAsia="Times New Roman" w:cs="Arial"/>
                 <w:sz w:val="20"/>
                 <w:szCs w:val="20"/>
                 <w:lang w:eastAsia="en-GB"/>
@@ -2456,7 +2688,7 @@
               <w:spacing w:after="0" w:line="360" w:lineRule="auto"/>
               <w:ind w:right="0"/>
               <w:rPr>
-                <w:rFonts w:ascii="Bookman Old Style" w:eastAsia="Times New Roman" w:hAnsi="Bookman Old Style" w:cs="Arial"/>
+                <w:rFonts w:ascii="Bookman Old Style" w:hAnsi="Bookman Old Style" w:eastAsia="Times New Roman" w:cs="Arial"/>
                 <w:sz w:val="20"/>
                 <w:szCs w:val="20"/>
                 <w:lang w:eastAsia="en-GB"/>
@@ -2464,7 +2696,7 @@
             </w:pPr>
             <w:r>
               <w:rPr>
-                <w:rFonts w:ascii="Bookman Old Style" w:eastAsia="Times New Roman" w:hAnsi="Bookman Old Style" w:cs="Arial"/>
+                <w:rFonts w:ascii="Bookman Old Style" w:hAnsi="Bookman Old Style" w:eastAsia="Times New Roman" w:cs="Arial"/>
                 <w:sz w:val="20"/>
                 <w:szCs w:val="20"/>
                 <w:lang w:eastAsia="en-GB"/>
@@ -2473,7 +2705,7 @@
             </w:r>
             <w:r>
               <w:rPr>
-                <w:rFonts w:ascii="Bookman Old Style" w:eastAsia="Times New Roman" w:hAnsi="Bookman Old Style" w:cs="Arial"/>
+                <w:rFonts w:ascii="Bookman Old Style" w:hAnsi="Bookman Old Style" w:eastAsia="Times New Roman" w:cs="Arial"/>
                 <w:i/>
                 <w:iCs/>
                 <w:sz w:val="20"/>
@@ -2484,7 +2716,7 @@
             </w:r>
             <w:r>
               <w:rPr>
-                <w:rFonts w:ascii="Bookman Old Style" w:eastAsia="Times New Roman" w:hAnsi="Bookman Old Style" w:cs="Arial"/>
+                <w:rFonts w:ascii="Bookman Old Style" w:hAnsi="Bookman Old Style" w:eastAsia="Times New Roman" w:cs="Arial"/>
                 <w:sz w:val="20"/>
                 <w:szCs w:val="20"/>
                 <w:lang w:eastAsia="en-GB"/>
@@ -2501,7 +2733,7 @@
               <w:spacing w:after="0" w:line="360" w:lineRule="auto"/>
               <w:ind w:right="0"/>
               <w:rPr>
-                <w:rFonts w:ascii="Bookman Old Style" w:eastAsia="Times New Roman" w:hAnsi="Bookman Old Style" w:cs="Arial"/>
+                <w:rFonts w:ascii="Bookman Old Style" w:hAnsi="Bookman Old Style" w:eastAsia="Times New Roman" w:cs="Arial"/>
                 <w:sz w:val="20"/>
                 <w:szCs w:val="20"/>
                 <w:lang w:eastAsia="en-GB"/>
@@ -2509,7 +2741,7 @@
             </w:pPr>
             <w:r>
               <w:rPr>
-                <w:rFonts w:ascii="Bookman Old Style" w:eastAsia="Times New Roman" w:hAnsi="Bookman Old Style" w:cs="Arial"/>
+                <w:rFonts w:ascii="Bookman Old Style" w:hAnsi="Bookman Old Style" w:eastAsia="Times New Roman" w:cs="Arial"/>
                 <w:sz w:val="20"/>
                 <w:szCs w:val="20"/>
                 <w:lang w:eastAsia="en-GB"/>
@@ -2526,7 +2758,7 @@
               <w:spacing w:after="0" w:line="360" w:lineRule="auto"/>
               <w:ind w:right="0"/>
               <w:rPr>
-                <w:rFonts w:ascii="Bookman Old Style" w:eastAsia="Times New Roman" w:hAnsi="Bookman Old Style" w:cs="Arial"/>
+                <w:rFonts w:ascii="Bookman Old Style" w:hAnsi="Bookman Old Style" w:eastAsia="Times New Roman" w:cs="Arial"/>
                 <w:sz w:val="20"/>
                 <w:szCs w:val="20"/>
                 <w:lang w:eastAsia="en-GB"/>
@@ -2534,28 +2766,35 @@
             </w:pPr>
             <w:r>
               <w:rPr>
-                <w:rFonts w:ascii="Bookman Old Style" w:eastAsia="Times New Roman" w:hAnsi="Bookman Old Style" w:cs="Arial"/>
+                <w:rFonts w:ascii="Bookman Old Style" w:hAnsi="Bookman Old Style" w:eastAsia="Times New Roman" w:cs="Arial"/>
                 <w:sz w:val="20"/>
                 <w:szCs w:val="20"/>
                 <w:lang w:eastAsia="en-GB"/>
               </w:rPr>
-              <w:t>Petugas farmasi melakukan kontrol rutin terhadap tanggal kadalu</w:t>
-            </w:r>
-            <w:r>
-              <w:rPr>
-                <w:rFonts w:ascii="Bookman Old Style" w:eastAsia="Times New Roman" w:hAnsi="Bookman Old Style" w:cs="Arial"/>
-                <w:sz w:val="20"/>
-                <w:szCs w:val="20"/>
-                <w:lang w:eastAsia="en-GB"/>
-              </w:rPr>
-              <w:t>arsa obat dan BMHP</w:t>
+              <w:t>Petugas farmasi melakukan kontrol rutin terhadap tanggal kadaluarsa obat dan BMHP</w:t>
             </w:r>
           </w:p>
         </w:tc>
       </w:tr>
       <w:tr>
+        <w:tblPrEx>
+          <w:tblBorders>
+            <w:top w:val="single" w:color="auto" w:sz="4" w:space="0"/>
+            <w:left w:val="single" w:color="auto" w:sz="4" w:space="0"/>
+            <w:bottom w:val="single" w:color="auto" w:sz="4" w:space="0"/>
+            <w:right w:val="single" w:color="auto" w:sz="4" w:space="0"/>
+            <w:insideH w:val="single" w:color="auto" w:sz="4" w:space="0"/>
+            <w:insideV w:val="single" w:color="auto" w:sz="4" w:space="0"/>
+          </w:tblBorders>
+          <w:tblCellMar>
+            <w:top w:w="0" w:type="dxa"/>
+            <w:left w:w="108" w:type="dxa"/>
+            <w:bottom w:w="0" w:type="dxa"/>
+            <w:right w:w="108" w:type="dxa"/>
+          </w:tblCellMar>
+        </w:tblPrEx>
         <w:trPr>
-          <w:trHeight w:val="8392"/>
+          <w:trHeight w:val="8322" w:hRule="atLeast"/>
         </w:trPr>
         <w:tc>
           <w:tcPr>
@@ -2564,38 +2803,29 @@
           </w:tcPr>
           <w:p>
             <w:pPr>
+              <w:numPr>
+                <w:ilvl w:val="0"/>
+                <w:numId w:val="1"/>
+              </w:numPr>
               <w:spacing w:after="0" w:line="360" w:lineRule="auto"/>
-              <w:ind w:left="720" w:right="0" w:hanging="686"/>
+              <w:ind w:left="425" w:right="0" w:hanging="357"/>
               <w:jc w:val="left"/>
               <w:rPr>
-                <w:rFonts w:ascii="Bookman Old Style" w:eastAsia="Times New Roman" w:hAnsi="Bookman Old Style" w:cs="Arial"/>
-                <w:sz w:val="20"/>
-                <w:szCs w:val="20"/>
-                <w:lang w:val="en-GB" w:eastAsia="en-GB"/>
-              </w:rPr>
-            </w:pPr>
-            <w:r>
-              <w:rPr>
-                <w:rFonts w:ascii="Bookman Old Style" w:eastAsia="Times New Roman" w:hAnsi="Bookman Old Style" w:cs="Arial"/>
-                <w:sz w:val="20"/>
-                <w:szCs w:val="20"/>
-                <w:lang w:val="en-GB" w:eastAsia="en-GB"/>
-              </w:rPr>
-              <w:t>7.  Bagan alir</w:t>
-            </w:r>
-          </w:p>
-          <w:p>
-            <w:pPr>
-              <w:spacing w:after="0" w:line="360" w:lineRule="auto"/>
-              <w:ind w:left="0" w:right="0" w:firstLine="0"/>
-              <w:jc w:val="left"/>
-              <w:rPr>
-                <w:rFonts w:ascii="Bookman Old Style" w:eastAsia="Times New Roman" w:hAnsi="Bookman Old Style" w:cs="Arial"/>
-                <w:sz w:val="20"/>
-                <w:szCs w:val="20"/>
-                <w:lang w:val="id-ID" w:eastAsia="en-GB"/>
-              </w:rPr>
-            </w:pPr>
+                <w:rFonts w:ascii="Bookman Old Style" w:hAnsi="Bookman Old Style" w:eastAsia="Times New Roman" w:cs="Arial"/>
+                <w:sz w:val="20"/>
+                <w:szCs w:val="20"/>
+                <w:lang w:val="en-GB" w:eastAsia="en-GB"/>
+              </w:rPr>
+            </w:pPr>
+            <w:r>
+              <w:rPr>
+                <w:rFonts w:hint="default" w:ascii="Bookman Old Style" w:hAnsi="Bookman Old Style" w:eastAsia="Times New Roman" w:cs="Arial"/>
+                <w:sz w:val="20"/>
+                <w:szCs w:val="20"/>
+                <w:lang w:val="en-US" w:eastAsia="en-GB"/>
+              </w:rPr>
+              <w:t>Bagan alir</w:t>
+            </w:r>
           </w:p>
         </w:tc>
         <w:tc>
@@ -2603,6 +2833,7 @@
             <w:tcW w:w="7512" w:type="dxa"/>
             <w:gridSpan w:val="3"/>
             <w:shd w:val="clear" w:color="auto" w:fill="auto"/>
+            <w:vAlign w:val="top"/>
           </w:tcPr>
           <w:p>
             <w:pPr>
@@ -2613,7 +2844,7 @@
               <w:spacing w:after="0" w:line="240" w:lineRule="auto"/>
               <w:ind w:left="0" w:right="-108" w:firstLine="0"/>
               <w:rPr>
-                <w:rFonts w:ascii="Bookman Old Style" w:eastAsia="Times New Roman" w:hAnsi="Bookman Old Style"/>
+                <w:rFonts w:ascii="Bookman Old Style" w:hAnsi="Bookman Old Style" w:eastAsia="Times New Roman"/>
                 <w:sz w:val="20"/>
                 <w:szCs w:val="20"/>
                 <w:lang w:eastAsia="en-GB"/>
@@ -2625,7 +2856,12 @@
                 <w:szCs w:val="20"/>
               </w:rPr>
               <w:pict>
-                <v:oval id="Oval 15" o:spid="_x0000_s1041" style="position:absolute;left:0;text-align:left;margin-left:2.65pt;margin-top:5pt;width:338.2pt;height:40.6pt;z-index:251660288;mso-position-horizontal-relative:text;mso-position-vertical-relative:text" o:gfxdata="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">
+                <v:shape id="Oval 15" o:spid="_x0000_s2089" o:spt="3" type="#_x0000_t3" style="position:absolute;left:0pt;margin-left:2.65pt;margin-top:5pt;height:40.6pt;width:338.2pt;z-index:251667456;mso-width-relative:page;mso-height-relative:page;" coordsize="21600,21600" o:gfxdata="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">
+                  <v:path/>
+                  <v:fill focussize="0,0"/>
+                  <v:stroke/>
+                  <v:imagedata o:title=""/>
+                  <o:lock v:ext="edit"/>
                   <v:textbox>
                     <w:txbxContent>
                       <w:p>
@@ -2650,7 +2886,7 @@
                       </w:p>
                     </w:txbxContent>
                   </v:textbox>
-                </v:oval>
+                </v:shape>
               </w:pict>
             </w:r>
           </w:p>
@@ -2664,7 +2900,7 @@
               <w:ind w:left="0" w:right="-108" w:firstLine="0"/>
               <w:jc w:val="center"/>
               <w:rPr>
-                <w:rFonts w:ascii="Bookman Old Style" w:eastAsia="Times New Roman" w:hAnsi="Bookman Old Style"/>
+                <w:rFonts w:ascii="Bookman Old Style" w:hAnsi="Bookman Old Style" w:eastAsia="Times New Roman"/>
                 <w:sz w:val="20"/>
                 <w:szCs w:val="20"/>
                 <w:lang w:val="en-GB" w:eastAsia="en-GB"/>
@@ -2680,7 +2916,7 @@
               <w:spacing w:after="0" w:line="240" w:lineRule="auto"/>
               <w:ind w:left="0" w:right="-108" w:firstLine="0"/>
               <w:rPr>
-                <w:rFonts w:ascii="Bookman Old Style" w:eastAsia="Times New Roman" w:hAnsi="Bookman Old Style"/>
+                <w:rFonts w:ascii="Bookman Old Style" w:hAnsi="Bookman Old Style" w:eastAsia="Times New Roman"/>
                 <w:sz w:val="20"/>
                 <w:szCs w:val="20"/>
                 <w:lang w:eastAsia="en-GB"/>
@@ -2696,7 +2932,7 @@
               <w:spacing w:after="0" w:line="240" w:lineRule="auto"/>
               <w:ind w:left="0" w:right="-108" w:firstLine="0"/>
               <w:rPr>
-                <w:rFonts w:ascii="Bookman Old Style" w:eastAsia="Times New Roman" w:hAnsi="Bookman Old Style"/>
+                <w:rFonts w:ascii="Bookman Old Style" w:hAnsi="Bookman Old Style" w:eastAsia="Times New Roman"/>
                 <w:sz w:val="20"/>
                 <w:szCs w:val="20"/>
                 <w:lang w:eastAsia="en-GB"/>
@@ -2704,18 +2940,17 @@
             </w:pPr>
             <w:r>
               <w:rPr>
-                <w:rFonts w:ascii="Bookman Old Style" w:eastAsia="Times New Roman" w:hAnsi="Bookman Old Style"/>
-                <w:noProof/>
+                <w:rFonts w:ascii="Bookman Old Style" w:hAnsi="Bookman Old Style" w:eastAsia="Times New Roman"/>
                 <w:sz w:val="20"/>
                 <w:szCs w:val="20"/>
               </w:rPr>
               <w:pict>
-                <v:shapetype id="_x0000_t32" coordsize="21600,21600" o:spt="32" o:oned="t" path="m,l21600,21600e" filled="f">
-                  <v:path arrowok="t" fillok="f" o:connecttype="none"/>
-                  <o:lock v:ext="edit" shapetype="t"/>
-                </v:shapetype>
-                <v:shape id="_x0000_s1046" type="#_x0000_t32" style="position:absolute;left:0;text-align:left;margin-left:170.7pt;margin-top:10.4pt;width:0;height:17.95pt;z-index:251678720" o:connectortype="straight">
+                <v:shape id="_x0000_s2090" o:spid="_x0000_s2090" o:spt="32" type="#_x0000_t32" style="position:absolute;left:0pt;margin-left:170.7pt;margin-top:10.4pt;height:17.95pt;width:0pt;z-index:251674624;mso-width-relative:page;mso-height-relative:page;" o:connectortype="straight" filled="f" coordsize="21600,21600">
+                  <v:path arrowok="t"/>
+                  <v:fill on="f" focussize="0,0"/>
                   <v:stroke endarrow="block"/>
+                  <v:imagedata o:title=""/>
+                  <o:lock v:ext="edit"/>
                 </v:shape>
               </w:pict>
             </w:r>
@@ -2729,7 +2964,7 @@
               <w:spacing w:after="0" w:line="240" w:lineRule="auto"/>
               <w:ind w:left="0" w:right="-108" w:firstLine="0"/>
               <w:rPr>
-                <w:rFonts w:ascii="Bookman Old Style" w:eastAsia="Times New Roman" w:hAnsi="Bookman Old Style"/>
+                <w:rFonts w:ascii="Bookman Old Style" w:hAnsi="Bookman Old Style" w:eastAsia="Times New Roman"/>
                 <w:sz w:val="20"/>
                 <w:szCs w:val="20"/>
                 <w:lang w:eastAsia="en-GB"/>
@@ -2745,7 +2980,7 @@
               <w:spacing w:after="0" w:line="240" w:lineRule="auto"/>
               <w:ind w:left="0" w:right="-108" w:firstLine="0"/>
               <w:rPr>
-                <w:rFonts w:ascii="Bookman Old Style" w:eastAsia="Times New Roman" w:hAnsi="Bookman Old Style"/>
+                <w:rFonts w:ascii="Bookman Old Style" w:hAnsi="Bookman Old Style" w:eastAsia="Times New Roman"/>
                 <w:sz w:val="20"/>
                 <w:szCs w:val="20"/>
                 <w:lang w:eastAsia="en-GB"/>
@@ -2757,8 +2992,12 @@
                 <w:szCs w:val="20"/>
               </w:rPr>
               <w:pict>
-                <v:rect id="Rectangle 8" o:spid="_x0000_s1040" style="position:absolute;left:0;text-align:left;margin-left:2.65pt;margin-top:4.9pt;width:338.2pt;height:28.8pt;z-index:251661312;v-text-anchor:middle" o:gfxdata="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" strokeweight=".25pt">
-                  <v:stroke joinstyle="round"/>
+                <v:rect id="Rectangle 8" o:spid="_x0000_s2091" o:spt="1" style="position:absolute;left:0pt;margin-left:2.65pt;margin-top:4.9pt;height:28.8pt;width:338.2pt;z-index:251668480;v-text-anchor:middle;mso-width-relative:page;mso-height-relative:page;" coordsize="21600,21600" o:gfxdata="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">
+                  <v:path/>
+                  <v:fill focussize="0,0"/>
+                  <v:stroke weight="0.25pt" joinstyle="round"/>
+                  <v:imagedata o:title=""/>
+                  <o:lock v:ext="edit"/>
                   <v:textbox>
                     <w:txbxContent>
                       <w:p>
@@ -2767,20 +3006,30 @@
                           <w:ind w:left="0" w:firstLine="0"/>
                           <w:jc w:val="center"/>
                           <w:rPr>
-                            <w:rFonts w:ascii="Bookman Old Style" w:hAnsi="Bookman Old Style" w:cs="Arial"/>
+                            <w:rFonts w:hint="default" w:ascii="Bookman Old Style" w:hAnsi="Bookman Old Style" w:cs="Arial"/>
                             <w:sz w:val="20"/>
                             <w:szCs w:val="20"/>
+                            <w:lang w:val="en-US"/>
                           </w:rPr>
                         </w:pPr>
                         <w:r>
                           <w:rPr>
-                            <w:rFonts w:ascii="Bookman Old Style" w:eastAsia="Times New Roman" w:hAnsi="Bookman Old Style" w:cs="Arial"/>
+                            <w:rFonts w:ascii="Bookman Old Style" w:hAnsi="Bookman Old Style" w:eastAsia="Times New Roman" w:cs="Arial"/>
                             <w:sz w:val="20"/>
                             <w:szCs w:val="20"/>
                             <w:lang w:eastAsia="en-GB"/>
                           </w:rPr>
                           <w:t>Mencatat mutasi masuk pada sistem komputer</w:t>
                         </w:r>
+                        <w:r>
+                          <w:rPr>
+                            <w:rFonts w:hint="default" w:ascii="Bookman Old Style" w:hAnsi="Bookman Old Style" w:eastAsia="Times New Roman" w:cs="Arial"/>
+                            <w:sz w:val="20"/>
+                            <w:szCs w:val="20"/>
+                            <w:lang w:val="en-US" w:eastAsia="en-GB"/>
+                          </w:rPr>
+                          <w:t xml:space="preserve"> atau kartu stok</w:t>
+                        </w:r>
                       </w:p>
                     </w:txbxContent>
                   </v:textbox>
@@ -2797,7 +3046,7 @@
               <w:spacing w:after="0" w:line="240" w:lineRule="auto"/>
               <w:ind w:left="0" w:right="-108" w:firstLine="0"/>
               <w:rPr>
-                <w:rFonts w:ascii="Bookman Old Style" w:eastAsia="Times New Roman" w:hAnsi="Bookman Old Style"/>
+                <w:rFonts w:ascii="Bookman Old Style" w:hAnsi="Bookman Old Style" w:eastAsia="Times New Roman"/>
                 <w:sz w:val="20"/>
                 <w:szCs w:val="20"/>
                 <w:lang w:eastAsia="en-GB"/>
@@ -2813,7 +3062,7 @@
               <w:spacing w:after="0" w:line="240" w:lineRule="auto"/>
               <w:ind w:left="0" w:right="-108" w:firstLine="0"/>
               <w:rPr>
-                <w:rFonts w:ascii="Bookman Old Style" w:eastAsia="Times New Roman" w:hAnsi="Bookman Old Style"/>
+                <w:rFonts w:ascii="Bookman Old Style" w:hAnsi="Bookman Old Style" w:eastAsia="Times New Roman"/>
                 <w:sz w:val="20"/>
                 <w:szCs w:val="20"/>
                 <w:lang w:eastAsia="en-GB"/>
@@ -2821,13 +3070,16 @@
             </w:pPr>
             <w:r>
               <w:rPr>
-                <w:noProof/>
                 <w:sz w:val="20"/>
                 <w:szCs w:val="20"/>
               </w:rPr>
               <w:pict>
-                <v:shape id="_x0000_s1047" type="#_x0000_t32" style="position:absolute;left:0;text-align:left;margin-left:171.3pt;margin-top:10.25pt;width:0;height:17.95pt;z-index:251679744" o:connectortype="straight">
+                <v:shape id="_x0000_s2092" o:spid="_x0000_s2092" o:spt="32" type="#_x0000_t32" style="position:absolute;left:0pt;margin-left:171.3pt;margin-top:10.25pt;height:17.95pt;width:0pt;z-index:251675648;mso-width-relative:page;mso-height-relative:page;" o:connectortype="straight" filled="f" coordsize="21600,21600">
+                  <v:path arrowok="t"/>
+                  <v:fill on="f" focussize="0,0"/>
                   <v:stroke endarrow="block"/>
+                  <v:imagedata o:title=""/>
+                  <o:lock v:ext="edit"/>
                 </v:shape>
               </w:pict>
             </w:r>
@@ -2841,7 +3093,7 @@
               <w:spacing w:after="0" w:line="240" w:lineRule="auto"/>
               <w:ind w:left="0" w:right="-108" w:firstLine="0"/>
               <w:rPr>
-                <w:rFonts w:ascii="Bookman Old Style" w:eastAsia="Times New Roman" w:hAnsi="Bookman Old Style"/>
+                <w:rFonts w:ascii="Bookman Old Style" w:hAnsi="Bookman Old Style" w:eastAsia="Times New Roman"/>
                 <w:sz w:val="20"/>
                 <w:szCs w:val="20"/>
                 <w:lang w:eastAsia="en-GB"/>
@@ -2857,7 +3109,7 @@
               <w:spacing w:after="0" w:line="240" w:lineRule="auto"/>
               <w:ind w:left="0" w:right="-108" w:firstLine="0"/>
               <w:rPr>
-                <w:rFonts w:ascii="Bookman Old Style" w:eastAsia="Times New Roman" w:hAnsi="Bookman Old Style"/>
+                <w:rFonts w:ascii="Bookman Old Style" w:hAnsi="Bookman Old Style" w:eastAsia="Times New Roman"/>
                 <w:sz w:val="20"/>
                 <w:szCs w:val="20"/>
                 <w:lang w:eastAsia="en-GB"/>
@@ -2869,8 +3121,12 @@
                 <w:szCs w:val="20"/>
               </w:rPr>
               <w:pict>
-                <v:rect id="_x0000_s1038" style="position:absolute;left:0;text-align:left;margin-left:2.65pt;margin-top:4.55pt;width:338.2pt;height:35.4pt;z-index:251669504;v-text-anchor:middle" o:gfxdata="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" strokeweight=".25pt">
-                  <v:stroke joinstyle="round"/>
+                <v:rect id="_x0000_s2093" o:spid="_x0000_s2093" o:spt="1" style="position:absolute;left:0pt;margin-left:2.65pt;margin-top:4.55pt;height:35.4pt;width:338.2pt;z-index:251669504;v-text-anchor:middle;mso-width-relative:page;mso-height-relative:page;" coordsize="21600,21600" o:gfxdata="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">
+                  <v:path/>
+                  <v:fill focussize="0,0"/>
+                  <v:stroke weight="0.25pt" joinstyle="round"/>
+                  <v:imagedata o:title=""/>
+                  <o:lock v:ext="edit"/>
                   <v:textbox>
                     <w:txbxContent>
                       <w:p>
@@ -2908,7 +3164,7 @@
               <w:spacing w:after="0" w:line="240" w:lineRule="auto"/>
               <w:ind w:left="0" w:right="-108" w:firstLine="0"/>
               <w:rPr>
-                <w:rFonts w:ascii="Bookman Old Style" w:eastAsia="Times New Roman" w:hAnsi="Bookman Old Style"/>
+                <w:rFonts w:ascii="Bookman Old Style" w:hAnsi="Bookman Old Style" w:eastAsia="Times New Roman"/>
                 <w:sz w:val="20"/>
                 <w:szCs w:val="20"/>
                 <w:lang w:eastAsia="en-GB"/>
@@ -2924,7 +3180,7 @@
               <w:spacing w:after="0" w:line="240" w:lineRule="auto"/>
               <w:ind w:left="0" w:right="-108" w:firstLine="0"/>
               <w:rPr>
-                <w:rFonts w:ascii="Bookman Old Style" w:eastAsia="Times New Roman" w:hAnsi="Bookman Old Style"/>
+                <w:rFonts w:ascii="Bookman Old Style" w:hAnsi="Bookman Old Style" w:eastAsia="Times New Roman"/>
                 <w:sz w:val="20"/>
                 <w:szCs w:val="20"/>
                 <w:lang w:eastAsia="en-GB"/>
@@ -2940,21 +3196,24 @@
               <w:spacing w:after="0" w:line="240" w:lineRule="auto"/>
               <w:ind w:left="0" w:right="-108" w:firstLine="0"/>
               <w:rPr>
-                <w:rFonts w:ascii="Bookman Old Style" w:eastAsia="Times New Roman" w:hAnsi="Bookman Old Style"/>
-                <w:sz w:val="20"/>
-                <w:szCs w:val="20"/>
-                <w:lang w:val="en-GB" w:eastAsia="en-GB"/>
-              </w:rPr>
-            </w:pPr>
-            <w:r>
-              <w:rPr>
-                <w:noProof/>
+                <w:rFonts w:ascii="Bookman Old Style" w:hAnsi="Bookman Old Style" w:eastAsia="Times New Roman"/>
+                <w:sz w:val="20"/>
+                <w:szCs w:val="20"/>
+                <w:lang w:val="en-GB" w:eastAsia="en-GB"/>
+              </w:rPr>
+            </w:pPr>
+            <w:r>
+              <w:rPr>
                 <w:sz w:val="20"/>
                 <w:szCs w:val="20"/>
               </w:rPr>
               <w:pict>
-                <v:shape id="_x0000_s1048" type="#_x0000_t32" style="position:absolute;left:0;text-align:left;margin-left:170.95pt;margin-top:5.95pt;width:0;height:17.95pt;z-index:251680768" o:connectortype="straight">
+                <v:shape id="_x0000_s2094" o:spid="_x0000_s2094" o:spt="32" type="#_x0000_t32" style="position:absolute;left:0pt;margin-left:170.95pt;margin-top:5.95pt;height:17.95pt;width:0pt;z-index:251676672;mso-width-relative:page;mso-height-relative:page;" o:connectortype="straight" filled="f" coordsize="21600,21600">
+                  <v:path arrowok="t"/>
+                  <v:fill on="f" focussize="0,0"/>
                   <v:stroke endarrow="block"/>
+                  <v:imagedata o:title=""/>
+                  <o:lock v:ext="edit"/>
                 </v:shape>
               </w:pict>
             </w:r>
@@ -2968,7 +3227,7 @@
               <w:spacing w:after="0" w:line="240" w:lineRule="auto"/>
               <w:ind w:left="0" w:right="-108" w:firstLine="0"/>
               <w:rPr>
-                <w:rFonts w:ascii="Bookman Old Style" w:eastAsia="Times New Roman" w:hAnsi="Bookman Old Style"/>
+                <w:rFonts w:ascii="Bookman Old Style" w:hAnsi="Bookman Old Style" w:eastAsia="Times New Roman"/>
                 <w:sz w:val="20"/>
                 <w:szCs w:val="20"/>
                 <w:lang w:val="id-ID" w:eastAsia="en-GB"/>
@@ -2984,7 +3243,7 @@
               <w:spacing w:after="0" w:line="240" w:lineRule="auto"/>
               <w:ind w:left="0" w:right="-108" w:firstLine="0"/>
               <w:rPr>
-                <w:rFonts w:ascii="Bookman Old Style" w:eastAsia="Times New Roman" w:hAnsi="Bookman Old Style"/>
+                <w:rFonts w:ascii="Bookman Old Style" w:hAnsi="Bookman Old Style" w:eastAsia="Times New Roman"/>
                 <w:sz w:val="20"/>
                 <w:szCs w:val="20"/>
                 <w:lang w:val="id-ID" w:eastAsia="en-GB"/>
@@ -2996,8 +3255,12 @@
                 <w:szCs w:val="20"/>
               </w:rPr>
               <w:pict>
-                <v:rect id="_x0000_s1036" style="position:absolute;left:0;text-align:left;margin-left:2.5pt;margin-top:1pt;width:338.35pt;height:27.9pt;z-index:251673600;v-text-anchor:middle" o:gfxdata="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" strokeweight=".25pt">
-                  <v:stroke joinstyle="round"/>
+                <v:rect id="_x0000_s2095" o:spid="_x0000_s2095" o:spt="1" style="position:absolute;left:0pt;margin-left:2.5pt;margin-top:1pt;height:27.9pt;width:338.35pt;z-index:251671552;v-text-anchor:middle;mso-width-relative:page;mso-height-relative:page;" coordsize="21600,21600" o:gfxdata="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">
+                  <v:path/>
+                  <v:fill focussize="0,0"/>
+                  <v:stroke weight="0.25pt" joinstyle="round"/>
+                  <v:imagedata o:title=""/>
+                  <o:lock v:ext="edit"/>
                   <v:textbox>
                     <w:txbxContent>
                       <w:p>
@@ -3017,15 +3280,7 @@
                             <w:sz w:val="20"/>
                             <w:szCs w:val="20"/>
                           </w:rPr>
-                          <w:t>Menyimpan obat berdasarkan bentuk</w:t>
-                        </w:r>
-                        <w:r>
-                          <w:rPr>
-                            <w:rFonts w:ascii="Bookman Old Style" w:hAnsi="Bookman Old Style" w:cs="Arial"/>
-                            <w:sz w:val="20"/>
-                            <w:szCs w:val="20"/>
-                          </w:rPr>
-                          <w:t xml:space="preserve"> sediaan</w:t>
+                          <w:t>Menyimpan obat berdasarkan bentuk sediaan</w:t>
                         </w:r>
                       </w:p>
                     </w:txbxContent>
@@ -3043,7 +3298,7 @@
               <w:spacing w:after="0" w:line="240" w:lineRule="auto"/>
               <w:ind w:left="0" w:right="-108" w:firstLine="0"/>
               <w:rPr>
-                <w:rFonts w:ascii="Bookman Old Style" w:eastAsia="Times New Roman" w:hAnsi="Bookman Old Style"/>
+                <w:rFonts w:ascii="Bookman Old Style" w:hAnsi="Bookman Old Style" w:eastAsia="Times New Roman"/>
                 <w:sz w:val="20"/>
                 <w:szCs w:val="20"/>
                 <w:lang w:val="id-ID" w:eastAsia="en-GB"/>
@@ -3053,47 +3308,56 @@
           <w:p>
             <w:pPr>
               <w:spacing w:after="0" w:line="276" w:lineRule="auto"/>
-              <w:ind w:left="0" w:right="0" w:firstLine="0"/>
-              <w:rPr>
-                <w:rFonts w:ascii="Bookman Old Style" w:eastAsia="Times New Roman" w:hAnsi="Bookman Old Style"/>
-                <w:sz w:val="20"/>
-                <w:szCs w:val="20"/>
-                <w:lang w:eastAsia="en-GB"/>
-              </w:rPr>
-            </w:pPr>
-            <w:r>
-              <w:rPr>
-                <w:noProof/>
+              <w:ind w:left="0" w:leftChars="0" w:right="0" w:rightChars="0" w:firstLine="0" w:firstLineChars="0"/>
+              <w:rPr>
+                <w:rFonts w:ascii="Bookman Old Style" w:hAnsi="Bookman Old Style" w:eastAsia="Times New Roman" w:cs="Times New Roman"/>
+                <w:sz w:val="20"/>
+                <w:szCs w:val="20"/>
+                <w:lang w:val="en-US" w:eastAsia="en-GB" w:bidi="ar-SA"/>
+              </w:rPr>
+            </w:pPr>
+            <w:r>
+              <w:rPr>
                 <w:sz w:val="20"/>
                 <w:szCs w:val="20"/>
               </w:rPr>
               <w:pict>
-                <v:shape id="_x0000_s1051" type="#_x0000_t32" style="position:absolute;left:0;text-align:left;margin-left:171.8pt;margin-top:147.4pt;width:0;height:17.95pt;z-index:251683840" o:connectortype="straight">
+                <v:shape id="_x0000_s2096" o:spid="_x0000_s2096" o:spt="32" type="#_x0000_t32" style="position:absolute;left:0pt;margin-left:171.8pt;margin-top:147.4pt;height:17.95pt;width:0pt;z-index:251679744;mso-width-relative:page;mso-height-relative:page;" o:connectortype="straight" filled="f" coordsize="21600,21600">
+                  <v:path arrowok="t"/>
+                  <v:fill on="f" focussize="0,0"/>
                   <v:stroke endarrow="block"/>
+                  <v:imagedata o:title=""/>
+                  <o:lock v:ext="edit"/>
                 </v:shape>
               </w:pict>
             </w:r>
             <w:r>
               <w:rPr>
-                <w:noProof/>
                 <w:sz w:val="20"/>
                 <w:szCs w:val="20"/>
               </w:rPr>
               <w:pict>
-                <v:shape id="_x0000_s1050" type="#_x0000_t32" style="position:absolute;left:0;text-align:left;margin-left:171.2pt;margin-top:78.4pt;width:0;height:17.95pt;z-index:251682816" o:connectortype="straight">
+                <v:shape id="_x0000_s2097" o:spid="_x0000_s2097" o:spt="32" type="#_x0000_t32" style="position:absolute;left:0pt;margin-left:171.2pt;margin-top:78.4pt;height:17.95pt;width:0pt;z-index:251678720;mso-width-relative:page;mso-height-relative:page;" o:connectortype="straight" filled="f" coordsize="21600,21600">
+                  <v:path arrowok="t"/>
+                  <v:fill on="f" focussize="0,0"/>
                   <v:stroke endarrow="block"/>
+                  <v:imagedata o:title=""/>
+                  <o:lock v:ext="edit"/>
                 </v:shape>
               </w:pict>
             </w:r>
             <w:r>
               <w:rPr>
-                <w:noProof/>
                 <w:sz w:val="20"/>
                 <w:szCs w:val="20"/>
               </w:rPr>
               <w:pict>
-                <v:shape id="_x0000_s1049" type="#_x0000_t32" style="position:absolute;left:0;text-align:left;margin-left:171.55pt;margin-top:7.5pt;width:0;height:17.95pt;z-index:251681792" o:connectortype="straight">
+                <v:shape id="_x0000_s2098" o:spid="_x0000_s2098" o:spt="32" type="#_x0000_t32" style="position:absolute;left:0pt;margin-left:171.55pt;margin-top:7.5pt;height:17.95pt;width:0pt;z-index:251677696;mso-width-relative:page;mso-height-relative:page;" o:connectortype="straight" filled="f" coordsize="21600,21600">
+                  <v:path arrowok="t"/>
+                  <v:fill on="f" focussize="0,0"/>
                   <v:stroke endarrow="block"/>
+                  <v:imagedata o:title=""/>
+                  <o:lock v:ext="edit"/>
                 </v:shape>
               </w:pict>
             </w:r>
@@ -3103,7 +3367,12 @@
                 <w:szCs w:val="20"/>
               </w:rPr>
               <w:pict>
-                <v:oval id="_x0000_s1032" style="position:absolute;left:0;text-align:left;margin-left:39.55pt;margin-top:168.85pt;width:252.85pt;height:53.35pt;z-index:251672576" o:gfxdata="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">
+                <v:shape id="_x0000_s2099" o:spid="_x0000_s2099" o:spt="3" type="#_x0000_t3" style="position:absolute;left:0pt;margin-left:39.55pt;margin-top:168.85pt;height:53.35pt;width:252.85pt;z-index:251670528;mso-width-relative:page;mso-height-relative:page;" coordsize="21600,21600" o:gfxdata="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">
+                  <v:path/>
+                  <v:fill focussize="0,0"/>
+                  <v:stroke/>
+                  <v:imagedata o:title=""/>
+                  <o:lock v:ext="edit"/>
                   <v:textbox>
                     <w:txbxContent>
                       <w:p>
@@ -3123,20 +3392,12 @@
                             <w:sz w:val="20"/>
                             <w:szCs w:val="20"/>
                           </w:rPr>
-                          <w:t>M</w:t>
-                        </w:r>
-                        <w:r>
-                          <w:rPr>
-                            <w:rFonts w:ascii="Bookman Old Style" w:hAnsi="Bookman Old Style"/>
-                            <w:sz w:val="20"/>
-                            <w:szCs w:val="20"/>
-                          </w:rPr>
-                          <w:t>elakukan kontrol rutin terhadap tanggal kadaluarsa obat dan BMHP</w:t>
+                          <w:t>Melakukan kontrol rutin terhadap tanggal kadaluarsa obat dan BMHP</w:t>
                         </w:r>
                       </w:p>
                     </w:txbxContent>
                   </v:textbox>
-                </v:oval>
+                </v:shape>
               </w:pict>
             </w:r>
             <w:r>
@@ -3145,8 +3406,12 @@
                 <w:szCs w:val="20"/>
               </w:rPr>
               <w:pict>
-                <v:rect id="_x0000_s1027" style="position:absolute;left:0;text-align:left;margin-left:2.65pt;margin-top:97.7pt;width:338.2pt;height:48.45pt;z-index:251677696;v-text-anchor:middle" o:gfxdata="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" strokeweight=".25pt">
-                  <v:stroke joinstyle="round"/>
+                <v:rect id="_x0000_s2100" o:spid="_x0000_s2100" o:spt="1" style="position:absolute;left:0pt;margin-left:2.65pt;margin-top:97.7pt;height:48.45pt;width:338.2pt;z-index:251673600;v-text-anchor:middle;mso-width-relative:page;mso-height-relative:page;" coordsize="21600,21600" o:gfxdata="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">
+                  <v:path/>
+                  <v:fill focussize="0,0"/>
+                  <v:stroke weight="0.25pt" joinstyle="round"/>
+                  <v:imagedata o:title=""/>
+                  <o:lock v:ext="edit"/>
                   <v:textbox>
                     <w:txbxContent>
                       <w:p>
@@ -3180,8 +3445,12 @@
                 <w:szCs w:val="20"/>
               </w:rPr>
               <w:pict>
-                <v:rect id="_x0000_s1033" style="position:absolute;left:0;text-align:left;margin-left:2.65pt;margin-top:26.15pt;width:332.75pt;height:48.45pt;z-index:251675648;v-text-anchor:middle" o:gfxdata="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" strokeweight=".25pt">
-                  <v:stroke joinstyle="round"/>
+                <v:rect id="_x0000_s2101" o:spid="_x0000_s2101" o:spt="1" style="position:absolute;left:0pt;margin-left:2.65pt;margin-top:26.15pt;height:48.45pt;width:332.75pt;z-index:251672576;v-text-anchor:middle;mso-width-relative:page;mso-height-relative:page;" coordsize="21600,21600" o:gfxdata="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">
+                  <v:path/>
+                  <v:fill focussize="0,0"/>
+                  <v:stroke weight="0.25pt" joinstyle="round"/>
+                  <v:imagedata o:title=""/>
+                  <o:lock v:ext="edit"/>
                   <v:textbox>
                     <w:txbxContent>
                       <w:p>
@@ -3213,8 +3482,24 @@
         </w:tc>
       </w:tr>
       <w:tr>
+        <w:tblPrEx>
+          <w:tblBorders>
+            <w:top w:val="single" w:color="auto" w:sz="4" w:space="0"/>
+            <w:left w:val="single" w:color="auto" w:sz="4" w:space="0"/>
+            <w:bottom w:val="single" w:color="auto" w:sz="4" w:space="0"/>
+            <w:right w:val="single" w:color="auto" w:sz="4" w:space="0"/>
+            <w:insideH w:val="single" w:color="auto" w:sz="4" w:space="0"/>
+            <w:insideV w:val="single" w:color="auto" w:sz="4" w:space="0"/>
+          </w:tblBorders>
+          <w:tblCellMar>
+            <w:top w:w="0" w:type="dxa"/>
+            <w:left w:w="108" w:type="dxa"/>
+            <w:bottom w:w="0" w:type="dxa"/>
+            <w:right w:w="108" w:type="dxa"/>
+          </w:tblCellMar>
+        </w:tblPrEx>
         <w:trPr>
-          <w:trHeight w:val="660"/>
+          <w:trHeight w:val="660" w:hRule="atLeast"/>
         </w:trPr>
         <w:tc>
           <w:tcPr>
@@ -3231,20 +3516,19 @@
               <w:ind w:left="460" w:right="0"/>
               <w:jc w:val="left"/>
               <w:rPr>
-                <w:rFonts w:ascii="Bookman Old Style" w:eastAsia="Times New Roman" w:hAnsi="Bookman Old Style" w:cs="Arial"/>
-                <w:sz w:val="20"/>
-                <w:szCs w:val="20"/>
-                <w:lang w:val="en-GB" w:eastAsia="en-GB"/>
-              </w:rPr>
-            </w:pPr>
-            <w:r>
-              <w:rPr>
-                <w:rFonts w:ascii="Bookman Old Style" w:eastAsia="Times New Roman" w:hAnsi="Bookman Old Style" w:cs="Arial"/>
-                <w:sz w:val="20"/>
-                <w:szCs w:val="20"/>
-                <w:lang w:val="en-GB" w:eastAsia="en-GB"/>
-              </w:rPr>
-              <w:lastRenderedPageBreak/>
+                <w:rFonts w:ascii="Bookman Old Style" w:hAnsi="Bookman Old Style" w:eastAsia="Times New Roman" w:cs="Arial"/>
+                <w:sz w:val="20"/>
+                <w:szCs w:val="20"/>
+                <w:lang w:val="en-GB" w:eastAsia="en-GB"/>
+              </w:rPr>
+            </w:pPr>
+            <w:r>
+              <w:rPr>
+                <w:rFonts w:ascii="Bookman Old Style" w:hAnsi="Bookman Old Style" w:eastAsia="Times New Roman" w:cs="Arial"/>
+                <w:sz w:val="20"/>
+                <w:szCs w:val="20"/>
+                <w:lang w:val="en-GB" w:eastAsia="en-GB"/>
+              </w:rPr>
               <w:t>Hal-hal yang perlu diperhatikan</w:t>
             </w:r>
           </w:p>
@@ -3265,7 +3549,7 @@
               <w:ind w:right="0"/>
               <w:jc w:val="left"/>
               <w:rPr>
-                <w:rFonts w:ascii="Bookman Old Style" w:eastAsia="Times New Roman" w:hAnsi="Bookman Old Style" w:cs="Arial"/>
+                <w:rFonts w:ascii="Bookman Old Style" w:hAnsi="Bookman Old Style" w:eastAsia="Times New Roman" w:cs="Arial"/>
                 <w:sz w:val="20"/>
                 <w:szCs w:val="20"/>
                 <w:lang w:eastAsia="en-GB"/>
@@ -3273,7 +3557,7 @@
             </w:pPr>
             <w:r>
               <w:rPr>
-                <w:rFonts w:ascii="Bookman Old Style" w:eastAsia="Times New Roman" w:hAnsi="Bookman Old Style" w:cs="Arial"/>
+                <w:rFonts w:ascii="Bookman Old Style" w:hAnsi="Bookman Old Style" w:eastAsia="Times New Roman" w:cs="Arial"/>
                 <w:sz w:val="20"/>
                 <w:szCs w:val="20"/>
                 <w:lang w:eastAsia="en-GB"/>
@@ -3282,7 +3566,7 @@
             </w:r>
             <w:r>
               <w:rPr>
-                <w:rFonts w:ascii="Abyssinica SIL" w:eastAsia="Times New Roman" w:hAnsi="Abyssinica SIL" w:cs="Abyssinica SIL"/>
+                <w:rFonts w:ascii="Abyssinica SIL" w:hAnsi="Abyssinica SIL" w:eastAsia="Times New Roman" w:cs="Abyssinica SIL"/>
                 <w:sz w:val="20"/>
                 <w:szCs w:val="20"/>
                 <w:lang w:eastAsia="en-GB"/>
@@ -3291,7 +3575,7 @@
             </w:r>
             <w:r>
               <w:rPr>
-                <w:rFonts w:ascii="Bookman Old Style" w:eastAsia="Times New Roman" w:hAnsi="Bookman Old Style" w:cs="Bookman Old Style"/>
+                <w:rFonts w:ascii="Bookman Old Style" w:hAnsi="Bookman Old Style" w:eastAsia="Times New Roman" w:cs="Bookman Old Style"/>
                 <w:sz w:val="20"/>
                 <w:szCs w:val="20"/>
                 <w:lang w:eastAsia="en-GB"/>
@@ -3300,7 +3584,7 @@
             </w:r>
             <w:r>
               <w:rPr>
-                <w:rFonts w:ascii="Abyssinica SIL" w:eastAsia="Times New Roman" w:hAnsi="Abyssinica SIL" w:cs="Abyssinica SIL"/>
+                <w:rFonts w:ascii="Abyssinica SIL" w:hAnsi="Abyssinica SIL" w:eastAsia="Times New Roman" w:cs="Abyssinica SIL"/>
                 <w:sz w:val="20"/>
                 <w:szCs w:val="20"/>
                 <w:lang w:eastAsia="en-GB"/>
@@ -3309,7 +3593,7 @@
             </w:r>
             <w:r>
               <w:rPr>
-                <w:rFonts w:ascii="Bookman Old Style" w:eastAsia="Times New Roman" w:hAnsi="Bookman Old Style" w:cs="Bookman Old Style"/>
+                <w:rFonts w:ascii="Bookman Old Style" w:hAnsi="Bookman Old Style" w:eastAsia="Times New Roman" w:cs="Bookman Old Style"/>
                 <w:sz w:val="20"/>
                 <w:szCs w:val="20"/>
                 <w:lang w:eastAsia="en-GB"/>
@@ -3327,7 +3611,7 @@
               <w:ind w:right="0"/>
               <w:jc w:val="left"/>
               <w:rPr>
-                <w:rFonts w:ascii="Bookman Old Style" w:eastAsia="Times New Roman" w:hAnsi="Bookman Old Style" w:cs="Arial"/>
+                <w:rFonts w:ascii="Bookman Old Style" w:hAnsi="Bookman Old Style" w:eastAsia="Times New Roman" w:cs="Arial"/>
                 <w:sz w:val="20"/>
                 <w:szCs w:val="20"/>
                 <w:lang w:eastAsia="en-GB"/>
@@ -3335,21 +3619,12 @@
             </w:pPr>
             <w:r>
               <w:rPr>
-                <w:rFonts w:ascii="Bookman Old Style" w:eastAsia="Times New Roman" w:hAnsi="Bookman Old Style" w:cs="Bookman Old Style"/>
+                <w:rFonts w:ascii="Bookman Old Style" w:hAnsi="Bookman Old Style" w:eastAsia="Times New Roman" w:cs="Bookman Old Style"/>
                 <w:sz w:val="20"/>
                 <w:szCs w:val="20"/>
                 <w:lang w:eastAsia="en-GB"/>
               </w:rPr>
-              <w:t xml:space="preserve">Vaksin disimpan dalam lemari pendingin </w:t>
-            </w:r>
-            <w:r>
-              <w:rPr>
-                <w:rFonts w:ascii="Bookman Old Style" w:eastAsia="Times New Roman" w:hAnsi="Bookman Old Style" w:cs="Bookman Old Style"/>
-                <w:sz w:val="20"/>
-                <w:szCs w:val="20"/>
-                <w:lang w:eastAsia="en-GB"/>
-              </w:rPr>
-              <w:t>vaksin</w:t>
+              <w:t>Vaksin disimpan dalam lemari pendingin vaksin</w:t>
             </w:r>
           </w:p>
           <w:p>
@@ -3362,7 +3637,7 @@
               <w:ind w:right="0"/>
               <w:jc w:val="left"/>
               <w:rPr>
-                <w:rFonts w:ascii="Bookman Old Style" w:eastAsia="Times New Roman" w:hAnsi="Bookman Old Style" w:cs="Arial"/>
+                <w:rFonts w:ascii="Bookman Old Style" w:hAnsi="Bookman Old Style" w:eastAsia="Times New Roman" w:cs="Arial"/>
                 <w:sz w:val="20"/>
                 <w:szCs w:val="20"/>
                 <w:lang w:eastAsia="en-GB"/>
@@ -3370,7 +3645,7 @@
             </w:pPr>
             <w:r>
               <w:rPr>
-                <w:rFonts w:ascii="Bookman Old Style" w:eastAsia="Times New Roman" w:hAnsi="Bookman Old Style" w:cs="Bookman Old Style"/>
+                <w:rFonts w:ascii="Bookman Old Style" w:hAnsi="Bookman Old Style" w:eastAsia="Times New Roman" w:cs="Bookman Old Style"/>
                 <w:sz w:val="20"/>
                 <w:szCs w:val="20"/>
                 <w:lang w:eastAsia="en-GB"/>
@@ -3388,7 +3663,7 @@
               <w:ind w:right="0"/>
               <w:jc w:val="left"/>
               <w:rPr>
-                <w:rFonts w:ascii="Bookman Old Style" w:eastAsia="Times New Roman" w:hAnsi="Bookman Old Style" w:cs="Arial"/>
+                <w:rFonts w:ascii="Bookman Old Style" w:hAnsi="Bookman Old Style" w:eastAsia="Times New Roman" w:cs="Arial"/>
                 <w:sz w:val="20"/>
                 <w:szCs w:val="20"/>
                 <w:lang w:eastAsia="en-GB"/>
@@ -3396,7 +3671,7 @@
             </w:pPr>
             <w:r>
               <w:rPr>
-                <w:rFonts w:ascii="Bookman Old Style" w:eastAsia="Times New Roman" w:hAnsi="Bookman Old Style" w:cs="Arial"/>
+                <w:rFonts w:ascii="Bookman Old Style" w:hAnsi="Bookman Old Style" w:eastAsia="Times New Roman" w:cs="Arial"/>
                 <w:sz w:val="20"/>
                 <w:szCs w:val="20"/>
                 <w:lang w:eastAsia="en-GB"/>
@@ -3407,8 +3682,24 @@
         </w:tc>
       </w:tr>
       <w:tr>
+        <w:tblPrEx>
+          <w:tblBorders>
+            <w:top w:val="single" w:color="auto" w:sz="4" w:space="0"/>
+            <w:left w:val="single" w:color="auto" w:sz="4" w:space="0"/>
+            <w:bottom w:val="single" w:color="auto" w:sz="4" w:space="0"/>
+            <w:right w:val="single" w:color="auto" w:sz="4" w:space="0"/>
+            <w:insideH w:val="single" w:color="auto" w:sz="4" w:space="0"/>
+            <w:insideV w:val="single" w:color="auto" w:sz="4" w:space="0"/>
+          </w:tblBorders>
+          <w:tblCellMar>
+            <w:top w:w="0" w:type="dxa"/>
+            <w:left w:w="108" w:type="dxa"/>
+            <w:bottom w:w="0" w:type="dxa"/>
+            <w:right w:w="108" w:type="dxa"/>
+          </w:tblCellMar>
+        </w:tblPrEx>
         <w:trPr>
-          <w:trHeight w:val="646"/>
+          <w:trHeight w:val="646" w:hRule="atLeast"/>
         </w:trPr>
         <w:tc>
           <w:tcPr>
@@ -3425,15 +3716,15 @@
               <w:ind w:left="426" w:right="0"/>
               <w:jc w:val="left"/>
               <w:rPr>
-                <w:rFonts w:ascii="Bookman Old Style" w:eastAsia="Times New Roman" w:hAnsi="Bookman Old Style" w:cs="Arial"/>
-                <w:sz w:val="20"/>
-                <w:szCs w:val="20"/>
-                <w:lang w:val="en-GB" w:eastAsia="en-GB"/>
-              </w:rPr>
-            </w:pPr>
-            <w:r>
-              <w:rPr>
-                <w:rFonts w:ascii="Bookman Old Style" w:eastAsia="Times New Roman" w:hAnsi="Bookman Old Style" w:cs="Arial"/>
+                <w:rFonts w:ascii="Bookman Old Style" w:hAnsi="Bookman Old Style" w:eastAsia="Times New Roman" w:cs="Arial"/>
+                <w:sz w:val="20"/>
+                <w:szCs w:val="20"/>
+                <w:lang w:val="en-GB" w:eastAsia="en-GB"/>
+              </w:rPr>
+            </w:pPr>
+            <w:r>
+              <w:rPr>
+                <w:rFonts w:ascii="Bookman Old Style" w:hAnsi="Bookman Old Style" w:eastAsia="Times New Roman" w:cs="Arial"/>
                 <w:sz w:val="20"/>
                 <w:szCs w:val="20"/>
                 <w:lang w:val="en-GB" w:eastAsia="en-GB"/>
@@ -3450,22 +3741,77 @@
           </w:tcPr>
           <w:p>
             <w:pPr>
+              <w:numPr>
+                <w:ilvl w:val="0"/>
+                <w:numId w:val="8"/>
+              </w:numPr>
               <w:spacing w:after="0" w:line="360" w:lineRule="auto"/>
-              <w:ind w:left="64" w:right="0" w:firstLine="0"/>
+              <w:ind w:left="425" w:leftChars="0" w:right="0" w:hanging="425" w:firstLineChars="0"/>
               <w:jc w:val="left"/>
               <w:rPr>
-                <w:rFonts w:ascii="Bookman Old Style" w:eastAsia="Times New Roman" w:hAnsi="Bookman Old Style" w:cs="Arial"/>
-                <w:sz w:val="20"/>
-                <w:szCs w:val="20"/>
-                <w:lang w:val="en-GB" w:eastAsia="en-GB"/>
-              </w:rPr>
-            </w:pPr>
+                <w:rFonts w:hint="default" w:ascii="Bookman Old Style" w:hAnsi="Bookman Old Style" w:eastAsia="Times New Roman" w:cs="Arial"/>
+                <w:sz w:val="20"/>
+                <w:szCs w:val="20"/>
+                <w:lang w:val="en-US" w:eastAsia="en-GB"/>
+              </w:rPr>
+            </w:pPr>
+            <w:r>
+              <w:rPr>
+                <w:rFonts w:hint="default" w:ascii="Bookman Old Style" w:hAnsi="Bookman Old Style" w:eastAsia="Times New Roman" w:cs="Arial"/>
+                <w:sz w:val="20"/>
+                <w:szCs w:val="20"/>
+                <w:lang w:val="en-US" w:eastAsia="en-GB"/>
+              </w:rPr>
+              <w:t>Ruang farmasi</w:t>
+            </w:r>
+          </w:p>
+          <w:p>
+            <w:pPr>
+              <w:numPr>
+                <w:ilvl w:val="0"/>
+                <w:numId w:val="8"/>
+              </w:numPr>
+              <w:spacing w:after="0" w:line="360" w:lineRule="auto"/>
+              <w:ind w:left="425" w:leftChars="0" w:right="0" w:hanging="425" w:firstLineChars="0"/>
+              <w:jc w:val="left"/>
+              <w:rPr>
+                <w:rFonts w:hint="default" w:ascii="Bookman Old Style" w:hAnsi="Bookman Old Style" w:eastAsia="Times New Roman" w:cs="Arial"/>
+                <w:sz w:val="20"/>
+                <w:szCs w:val="20"/>
+                <w:lang w:val="en-US" w:eastAsia="en-GB"/>
+              </w:rPr>
+            </w:pPr>
+            <w:r>
+              <w:rPr>
+                <w:rFonts w:hint="default" w:ascii="Bookman Old Style" w:hAnsi="Bookman Old Style" w:eastAsia="Times New Roman" w:cs="Arial"/>
+                <w:sz w:val="20"/>
+                <w:szCs w:val="20"/>
+                <w:lang w:val="en-US" w:eastAsia="en-GB"/>
+              </w:rPr>
+              <w:t>Seluruh unit pelayanan</w:t>
+            </w:r>
           </w:p>
         </w:tc>
       </w:tr>
       <w:tr>
+        <w:tblPrEx>
+          <w:tblBorders>
+            <w:top w:val="single" w:color="auto" w:sz="4" w:space="0"/>
+            <w:left w:val="single" w:color="auto" w:sz="4" w:space="0"/>
+            <w:bottom w:val="single" w:color="auto" w:sz="4" w:space="0"/>
+            <w:right w:val="single" w:color="auto" w:sz="4" w:space="0"/>
+            <w:insideH w:val="single" w:color="auto" w:sz="4" w:space="0"/>
+            <w:insideV w:val="single" w:color="auto" w:sz="4" w:space="0"/>
+          </w:tblBorders>
+          <w:tblCellMar>
+            <w:top w:w="0" w:type="dxa"/>
+            <w:left w:w="108" w:type="dxa"/>
+            <w:bottom w:w="0" w:type="dxa"/>
+            <w:right w:w="108" w:type="dxa"/>
+          </w:tblCellMar>
+        </w:tblPrEx>
         <w:trPr>
-          <w:trHeight w:val="660"/>
+          <w:trHeight w:val="660" w:hRule="atLeast"/>
         </w:trPr>
         <w:tc>
           <w:tcPr>
@@ -3482,15 +3828,15 @@
               <w:ind w:left="426" w:right="0"/>
               <w:jc w:val="left"/>
               <w:rPr>
-                <w:rFonts w:ascii="Bookman Old Style" w:eastAsia="Times New Roman" w:hAnsi="Bookman Old Style" w:cs="Arial"/>
-                <w:sz w:val="20"/>
-                <w:szCs w:val="20"/>
-                <w:lang w:val="en-GB" w:eastAsia="en-GB"/>
-              </w:rPr>
-            </w:pPr>
-            <w:r>
-              <w:rPr>
-                <w:rFonts w:ascii="Bookman Old Style" w:eastAsia="Times New Roman" w:hAnsi="Bookman Old Style" w:cs="Arial"/>
+                <w:rFonts w:ascii="Bookman Old Style" w:hAnsi="Bookman Old Style" w:eastAsia="Times New Roman" w:cs="Arial"/>
+                <w:sz w:val="20"/>
+                <w:szCs w:val="20"/>
+                <w:lang w:val="en-GB" w:eastAsia="en-GB"/>
+              </w:rPr>
+            </w:pPr>
+            <w:r>
+              <w:rPr>
+                <w:rFonts w:ascii="Bookman Old Style" w:hAnsi="Bookman Old Style" w:eastAsia="Times New Roman" w:cs="Arial"/>
                 <w:sz w:val="20"/>
                 <w:szCs w:val="20"/>
                 <w:lang w:val="en-GB" w:eastAsia="en-GB"/>
@@ -3509,35 +3855,75 @@
             <w:pPr>
               <w:numPr>
                 <w:ilvl w:val="0"/>
-                <w:numId w:val="8"/>
+                <w:numId w:val="9"/>
               </w:numPr>
               <w:spacing w:after="0" w:line="360" w:lineRule="auto"/>
               <w:ind w:left="424" w:right="0"/>
               <w:jc w:val="left"/>
               <w:rPr>
-                <w:rFonts w:ascii="Bookman Old Style" w:eastAsia="Times New Roman" w:hAnsi="Bookman Old Style" w:cs="Arial"/>
-                <w:sz w:val="20"/>
-                <w:szCs w:val="20"/>
-                <w:lang w:val="en-GB" w:eastAsia="en-GB"/>
-              </w:rPr>
-            </w:pPr>
-            <w:r>
-              <w:rPr>
-                <w:rFonts w:ascii="Bookman Old Style" w:eastAsia="Times New Roman" w:hAnsi="Bookman Old Style" w:cs="Arial"/>
-                <w:sz w:val="20"/>
-                <w:szCs w:val="20"/>
-                <w:lang w:eastAsia="en-GB"/>
-              </w:rPr>
-              <w:t>Laporan persediaan obat</w:t>
-            </w:r>
-            <w:bookmarkStart w:id="0" w:name="_GoBack"/>
-            <w:bookmarkEnd w:id="0"/>
+                <w:rFonts w:ascii="Bookman Old Style" w:hAnsi="Bookman Old Style" w:eastAsia="Times New Roman" w:cs="Arial"/>
+                <w:sz w:val="20"/>
+                <w:szCs w:val="20"/>
+                <w:lang w:val="en-GB" w:eastAsia="en-GB"/>
+              </w:rPr>
+            </w:pPr>
+            <w:r>
+              <w:rPr>
+                <w:rFonts w:hint="default" w:ascii="Bookman Old Style" w:hAnsi="Bookman Old Style" w:eastAsia="Times New Roman" w:cs="Arial"/>
+                <w:sz w:val="20"/>
+                <w:szCs w:val="20"/>
+                <w:lang w:val="en-US" w:eastAsia="en-GB"/>
+              </w:rPr>
+              <w:t>SBBK</w:t>
+            </w:r>
+          </w:p>
+          <w:p>
+            <w:pPr>
+              <w:numPr>
+                <w:ilvl w:val="0"/>
+                <w:numId w:val="9"/>
+              </w:numPr>
+              <w:spacing w:after="0" w:line="360" w:lineRule="auto"/>
+              <w:ind w:left="424" w:right="0"/>
+              <w:jc w:val="left"/>
+              <w:rPr>
+                <w:rFonts w:ascii="Bookman Old Style" w:hAnsi="Bookman Old Style" w:eastAsia="Times New Roman" w:cs="Arial"/>
+                <w:sz w:val="20"/>
+                <w:szCs w:val="20"/>
+                <w:lang w:val="en-GB" w:eastAsia="en-GB"/>
+              </w:rPr>
+            </w:pPr>
+            <w:r>
+              <w:rPr>
+                <w:rFonts w:hint="default" w:ascii="Bookman Old Style" w:hAnsi="Bookman Old Style" w:eastAsia="Times New Roman" w:cs="Arial"/>
+                <w:sz w:val="20"/>
+                <w:szCs w:val="20"/>
+                <w:lang w:val="en-US" w:eastAsia="en-GB"/>
+              </w:rPr>
+              <w:t>Kartu stok</w:t>
+            </w:r>
           </w:p>
         </w:tc>
       </w:tr>
       <w:tr>
+        <w:tblPrEx>
+          <w:tblBorders>
+            <w:top w:val="single" w:color="auto" w:sz="4" w:space="0"/>
+            <w:left w:val="single" w:color="auto" w:sz="4" w:space="0"/>
+            <w:bottom w:val="single" w:color="auto" w:sz="4" w:space="0"/>
+            <w:right w:val="single" w:color="auto" w:sz="4" w:space="0"/>
+            <w:insideH w:val="single" w:color="auto" w:sz="4" w:space="0"/>
+            <w:insideV w:val="single" w:color="auto" w:sz="4" w:space="0"/>
+          </w:tblBorders>
+          <w:tblCellMar>
+            <w:top w:w="0" w:type="dxa"/>
+            <w:left w:w="108" w:type="dxa"/>
+            <w:bottom w:w="0" w:type="dxa"/>
+            <w:right w:w="108" w:type="dxa"/>
+          </w:tblCellMar>
+        </w:tblPrEx>
         <w:trPr>
-          <w:trHeight w:val="1653"/>
+          <w:trHeight w:val="1653" w:hRule="atLeast"/>
         </w:trPr>
         <w:tc>
           <w:tcPr>
@@ -3554,15 +3940,15 @@
               <w:ind w:left="426" w:right="0"/>
               <w:jc w:val="left"/>
               <w:rPr>
-                <w:rFonts w:ascii="Bookman Old Style" w:eastAsia="Times New Roman" w:hAnsi="Bookman Old Style" w:cs="Arial"/>
-                <w:sz w:val="20"/>
-                <w:szCs w:val="20"/>
-                <w:lang w:val="en-GB" w:eastAsia="en-GB"/>
-              </w:rPr>
-            </w:pPr>
-            <w:r>
-              <w:rPr>
-                <w:rFonts w:ascii="Bookman Old Style" w:eastAsia="Times New Roman" w:hAnsi="Bookman Old Style" w:cs="Arial"/>
+                <w:rFonts w:ascii="Bookman Old Style" w:hAnsi="Bookman Old Style" w:eastAsia="Times New Roman" w:cs="Arial"/>
+                <w:sz w:val="20"/>
+                <w:szCs w:val="20"/>
+                <w:lang w:val="en-GB" w:eastAsia="en-GB"/>
+              </w:rPr>
+            </w:pPr>
+            <w:r>
+              <w:rPr>
+                <w:rFonts w:ascii="Bookman Old Style" w:hAnsi="Bookman Old Style" w:eastAsia="Times New Roman" w:cs="Arial"/>
                 <w:sz w:val="20"/>
                 <w:szCs w:val="20"/>
                 <w:lang w:val="en-GB" w:eastAsia="en-GB"/>
@@ -3576,7 +3962,7 @@
               <w:ind w:left="0" w:right="0" w:firstLine="0"/>
               <w:jc w:val="left"/>
               <w:rPr>
-                <w:rFonts w:ascii="Bookman Old Style" w:eastAsia="Times New Roman" w:hAnsi="Bookman Old Style" w:cs="Arial"/>
+                <w:rFonts w:ascii="Bookman Old Style" w:hAnsi="Bookman Old Style" w:eastAsia="Times New Roman" w:cs="Arial"/>
                 <w:sz w:val="20"/>
                 <w:szCs w:val="20"/>
                 <w:lang w:val="en-GB" w:eastAsia="en-GB"/>
@@ -3589,7 +3975,7 @@
               <w:ind w:left="0" w:right="0" w:firstLine="0"/>
               <w:jc w:val="left"/>
               <w:rPr>
-                <w:rFonts w:ascii="Bookman Old Style" w:eastAsia="Times New Roman" w:hAnsi="Bookman Old Style" w:cs="Arial"/>
+                <w:rFonts w:ascii="Bookman Old Style" w:hAnsi="Bookman Old Style" w:eastAsia="Times New Roman" w:cs="Arial"/>
                 <w:sz w:val="20"/>
                 <w:szCs w:val="20"/>
                 <w:lang w:val="id-ID" w:eastAsia="en-GB"/>
@@ -3609,7 +3995,7 @@
               <w:ind w:left="0" w:right="0" w:firstLine="0"/>
               <w:jc w:val="left"/>
               <w:rPr>
-                <w:rFonts w:ascii="Bookman Old Style" w:eastAsia="Times New Roman" w:hAnsi="Bookman Old Style" w:cs="Arial"/>
+                <w:rFonts w:ascii="Bookman Old Style" w:hAnsi="Bookman Old Style" w:eastAsia="Times New Roman" w:cs="Arial"/>
                 <w:sz w:val="20"/>
                 <w:szCs w:val="20"/>
                 <w:lang w:val="en-GB" w:eastAsia="en-GB"/>
@@ -3618,18 +4004,24 @@
           </w:p>
           <w:tbl>
             <w:tblPr>
+              <w:tblStyle w:val="3"/>
               <w:tblW w:w="0" w:type="auto"/>
               <w:tblInd w:w="1" w:type="dxa"/>
               <w:tblBorders>
-                <w:top w:val="single" w:sz="4" w:space="0" w:color="auto"/>
-                <w:left w:val="single" w:sz="4" w:space="0" w:color="auto"/>
-                <w:bottom w:val="single" w:sz="4" w:space="0" w:color="auto"/>
-                <w:right w:val="single" w:sz="4" w:space="0" w:color="auto"/>
-                <w:insideH w:val="single" w:sz="4" w:space="0" w:color="auto"/>
-                <w:insideV w:val="single" w:sz="4" w:space="0" w:color="auto"/>
+                <w:top w:val="single" w:color="auto" w:sz="4" w:space="0"/>
+                <w:left w:val="single" w:color="auto" w:sz="4" w:space="0"/>
+                <w:bottom w:val="single" w:color="auto" w:sz="4" w:space="0"/>
+                <w:right w:val="single" w:color="auto" w:sz="4" w:space="0"/>
+                <w:insideH w:val="single" w:color="auto" w:sz="4" w:space="0"/>
+                <w:insideV w:val="single" w:color="auto" w:sz="4" w:space="0"/>
               </w:tblBorders>
               <w:tblLayout w:type="fixed"/>
-              <w:tblLook w:val="04A0"/>
+              <w:tblCellMar>
+                <w:top w:w="0" w:type="dxa"/>
+                <w:left w:w="108" w:type="dxa"/>
+                <w:bottom w:w="0" w:type="dxa"/>
+                <w:right w:w="108" w:type="dxa"/>
+              </w:tblCellMar>
             </w:tblPr>
             <w:tblGrid>
               <w:gridCol w:w="567"/>
@@ -3638,8 +4030,24 @@
               <w:gridCol w:w="2723"/>
             </w:tblGrid>
             <w:tr>
+              <w:tblPrEx>
+                <w:tblBorders>
+                  <w:top w:val="single" w:color="auto" w:sz="4" w:space="0"/>
+                  <w:left w:val="single" w:color="auto" w:sz="4" w:space="0"/>
+                  <w:bottom w:val="single" w:color="auto" w:sz="4" w:space="0"/>
+                  <w:right w:val="single" w:color="auto" w:sz="4" w:space="0"/>
+                  <w:insideH w:val="single" w:color="auto" w:sz="4" w:space="0"/>
+                  <w:insideV w:val="single" w:color="auto" w:sz="4" w:space="0"/>
+                </w:tblBorders>
+                <w:tblCellMar>
+                  <w:top w:w="0" w:type="dxa"/>
+                  <w:left w:w="108" w:type="dxa"/>
+                  <w:bottom w:w="0" w:type="dxa"/>
+                  <w:right w:w="108" w:type="dxa"/>
+                </w:tblCellMar>
+              </w:tblPrEx>
               <w:trPr>
-                <w:trHeight w:val="553"/>
+                <w:trHeight w:val="553" w:hRule="atLeast"/>
               </w:trPr>
               <w:tc>
                 <w:tcPr>
@@ -3652,7 +4060,7 @@
                     <w:ind w:left="0" w:right="0" w:firstLine="0"/>
                     <w:jc w:val="left"/>
                     <w:rPr>
-                      <w:rFonts w:ascii="Bookman Old Style" w:eastAsia="Times New Roman" w:hAnsi="Bookman Old Style" w:cs="Arial"/>
+                      <w:rFonts w:ascii="Bookman Old Style" w:hAnsi="Bookman Old Style" w:eastAsia="Times New Roman" w:cs="Arial"/>
                       <w:sz w:val="20"/>
                       <w:szCs w:val="20"/>
                       <w:lang w:val="en-GB" w:eastAsia="en-GB"/>
@@ -3660,7 +4068,7 @@
                   </w:pPr>
                   <w:r>
                     <w:rPr>
-                      <w:rFonts w:ascii="Bookman Old Style" w:eastAsia="Times New Roman" w:hAnsi="Bookman Old Style" w:cs="Arial"/>
+                      <w:rFonts w:ascii="Bookman Old Style" w:hAnsi="Bookman Old Style" w:eastAsia="Times New Roman" w:cs="Arial"/>
                       <w:sz w:val="20"/>
                       <w:szCs w:val="20"/>
                       <w:lang w:val="en-GB" w:eastAsia="en-GB"/>
@@ -3680,7 +4088,7 @@
                     <w:ind w:left="0" w:right="0" w:firstLine="0"/>
                     <w:jc w:val="left"/>
                     <w:rPr>
-                      <w:rFonts w:ascii="Bookman Old Style" w:eastAsia="Times New Roman" w:hAnsi="Bookman Old Style" w:cs="Arial"/>
+                      <w:rFonts w:ascii="Bookman Old Style" w:hAnsi="Bookman Old Style" w:eastAsia="Times New Roman" w:cs="Arial"/>
                       <w:sz w:val="20"/>
                       <w:szCs w:val="20"/>
                       <w:lang w:val="en-GB" w:eastAsia="en-GB"/>
@@ -3688,7 +4096,7 @@
                   </w:pPr>
                   <w:r>
                     <w:rPr>
-                      <w:rFonts w:ascii="Bookman Old Style" w:eastAsia="Times New Roman" w:hAnsi="Bookman Old Style" w:cs="Arial"/>
+                      <w:rFonts w:ascii="Bookman Old Style" w:hAnsi="Bookman Old Style" w:eastAsia="Times New Roman" w:cs="Arial"/>
                       <w:sz w:val="20"/>
                       <w:szCs w:val="20"/>
                       <w:lang w:val="en-GB" w:eastAsia="en-GB"/>
@@ -3708,7 +4116,7 @@
                     <w:ind w:left="0" w:right="0" w:firstLine="0"/>
                     <w:jc w:val="left"/>
                     <w:rPr>
-                      <w:rFonts w:ascii="Bookman Old Style" w:eastAsia="Times New Roman" w:hAnsi="Bookman Old Style" w:cs="Arial"/>
+                      <w:rFonts w:ascii="Bookman Old Style" w:hAnsi="Bookman Old Style" w:eastAsia="Times New Roman" w:cs="Arial"/>
                       <w:sz w:val="20"/>
                       <w:szCs w:val="20"/>
                       <w:lang w:val="en-GB" w:eastAsia="en-GB"/>
@@ -3716,7 +4124,7 @@
                   </w:pPr>
                   <w:r>
                     <w:rPr>
-                      <w:rFonts w:ascii="Bookman Old Style" w:eastAsia="Times New Roman" w:hAnsi="Bookman Old Style" w:cs="Arial"/>
+                      <w:rFonts w:ascii="Bookman Old Style" w:hAnsi="Bookman Old Style" w:eastAsia="Times New Roman" w:cs="Arial"/>
                       <w:sz w:val="20"/>
                       <w:szCs w:val="20"/>
                       <w:lang w:val="en-GB" w:eastAsia="en-GB"/>
@@ -3736,7 +4144,7 @@
                     <w:ind w:left="0" w:right="0" w:firstLine="0"/>
                     <w:jc w:val="left"/>
                     <w:rPr>
-                      <w:rFonts w:ascii="Bookman Old Style" w:eastAsia="Times New Roman" w:hAnsi="Bookman Old Style" w:cs="Arial"/>
+                      <w:rFonts w:ascii="Bookman Old Style" w:hAnsi="Bookman Old Style" w:eastAsia="Times New Roman" w:cs="Arial"/>
                       <w:sz w:val="20"/>
                       <w:szCs w:val="20"/>
                       <w:lang w:val="en-GB" w:eastAsia="en-GB"/>
@@ -3744,7 +4152,7 @@
                   </w:pPr>
                   <w:r>
                     <w:rPr>
-                      <w:rFonts w:ascii="Bookman Old Style" w:eastAsia="Times New Roman" w:hAnsi="Bookman Old Style" w:cs="Arial"/>
+                      <w:rFonts w:ascii="Bookman Old Style" w:hAnsi="Bookman Old Style" w:eastAsia="Times New Roman" w:cs="Arial"/>
                       <w:sz w:val="20"/>
                       <w:szCs w:val="20"/>
                       <w:lang w:val="en-GB" w:eastAsia="en-GB"/>
@@ -3755,8 +4163,24 @@
               </w:tc>
             </w:tr>
             <w:tr>
+              <w:tblPrEx>
+                <w:tblBorders>
+                  <w:top w:val="single" w:color="auto" w:sz="4" w:space="0"/>
+                  <w:left w:val="single" w:color="auto" w:sz="4" w:space="0"/>
+                  <w:bottom w:val="single" w:color="auto" w:sz="4" w:space="0"/>
+                  <w:right w:val="single" w:color="auto" w:sz="4" w:space="0"/>
+                  <w:insideH w:val="single" w:color="auto" w:sz="4" w:space="0"/>
+                  <w:insideV w:val="single" w:color="auto" w:sz="4" w:space="0"/>
+                </w:tblBorders>
+                <w:tblCellMar>
+                  <w:top w:w="0" w:type="dxa"/>
+                  <w:left w:w="108" w:type="dxa"/>
+                  <w:bottom w:w="0" w:type="dxa"/>
+                  <w:right w:w="108" w:type="dxa"/>
+                </w:tblCellMar>
+              </w:tblPrEx>
               <w:trPr>
-                <w:trHeight w:val="654"/>
+                <w:trHeight w:val="654" w:hRule="atLeast"/>
               </w:trPr>
               <w:tc>
                 <w:tcPr>
@@ -3769,7 +4193,7 @@
                     <w:ind w:left="0" w:right="0" w:firstLine="0"/>
                     <w:jc w:val="left"/>
                     <w:rPr>
-                      <w:rFonts w:ascii="Bookman Old Style" w:eastAsia="Times New Roman" w:hAnsi="Bookman Old Style" w:cs="Arial"/>
+                      <w:rFonts w:ascii="Bookman Old Style" w:hAnsi="Bookman Old Style" w:eastAsia="Times New Roman" w:cs="Arial"/>
                       <w:sz w:val="20"/>
                       <w:szCs w:val="20"/>
                       <w:lang w:val="en-GB" w:eastAsia="en-GB"/>
@@ -3788,7 +4212,7 @@
                     <w:ind w:left="0" w:right="0" w:firstLine="0"/>
                     <w:jc w:val="left"/>
                     <w:rPr>
-                      <w:rFonts w:ascii="Bookman Old Style" w:eastAsia="Times New Roman" w:hAnsi="Bookman Old Style" w:cs="Arial"/>
+                      <w:rFonts w:ascii="Bookman Old Style" w:hAnsi="Bookman Old Style" w:eastAsia="Times New Roman" w:cs="Arial"/>
                       <w:sz w:val="20"/>
                       <w:szCs w:val="20"/>
                       <w:lang w:val="en-GB" w:eastAsia="en-GB"/>
@@ -3807,7 +4231,7 @@
                     <w:ind w:left="0" w:right="0" w:firstLine="0"/>
                     <w:jc w:val="left"/>
                     <w:rPr>
-                      <w:rFonts w:ascii="Bookman Old Style" w:eastAsia="Times New Roman" w:hAnsi="Bookman Old Style" w:cs="Arial"/>
+                      <w:rFonts w:ascii="Bookman Old Style" w:hAnsi="Bookman Old Style" w:eastAsia="Times New Roman" w:cs="Arial"/>
                       <w:sz w:val="20"/>
                       <w:szCs w:val="20"/>
                       <w:lang w:val="en-GB" w:eastAsia="en-GB"/>
@@ -3826,7 +4250,7 @@
                     <w:ind w:left="0" w:right="0" w:firstLine="0"/>
                     <w:jc w:val="left"/>
                     <w:rPr>
-                      <w:rFonts w:ascii="Bookman Old Style" w:eastAsia="Times New Roman" w:hAnsi="Bookman Old Style" w:cs="Arial"/>
+                      <w:rFonts w:ascii="Bookman Old Style" w:hAnsi="Bookman Old Style" w:eastAsia="Times New Roman" w:cs="Arial"/>
                       <w:sz w:val="20"/>
                       <w:szCs w:val="20"/>
                       <w:lang w:val="en-GB" w:eastAsia="en-GB"/>
@@ -3842,7 +4266,7 @@
               <w:ind w:left="0" w:right="0" w:firstLine="0"/>
               <w:jc w:val="left"/>
               <w:rPr>
-                <w:rFonts w:ascii="Bookman Old Style" w:eastAsia="Times New Roman" w:hAnsi="Bookman Old Style" w:cs="Arial"/>
+                <w:rFonts w:ascii="Bookman Old Style" w:hAnsi="Bookman Old Style" w:eastAsia="Times New Roman" w:cs="Arial"/>
                 <w:sz w:val="20"/>
                 <w:szCs w:val="20"/>
                 <w:lang w:val="id-ID" w:eastAsia="en-GB"/>
@@ -3895,15 +4319,15 @@
     <w:sectPr>
       <w:pgSz w:w="12240" w:h="15840"/>
       <w:pgMar w:top="1134" w:right="1134" w:bottom="1418" w:left="1701" w:header="709" w:footer="709" w:gutter="0"/>
-      <w:cols w:space="708"/>
-      <w:docGrid w:linePitch="360"/>
+      <w:cols w:space="708" w:num="1"/>
+      <w:docGrid w:linePitch="360" w:charSpace="0"/>
     </w:sectPr>
   </w:body>
 </w:document>
 </file>
 
 <file path=word/endnotes.xml><?xml version="1.0" encoding="utf-8"?>
-<w:endnotes xmlns:ve="http://schemas.openxmlformats.org/markup-compatibility/2006" xmlns:o="urn:schemas-microsoft-com:office:office" xmlns:r="http://schemas.openxmlformats.org/officeDocument/2006/relationships" xmlns:m="http://schemas.openxmlformats.org/officeDocument/2006/math" xmlns:v="urn:schemas-microsoft-com:vml" xmlns:wp="http://schemas.openxmlformats.org/drawingml/2006/wordprocessingDrawing" xmlns:w10="urn:schemas-microsoft-com:office:word" xmlns:w="http://schemas.openxmlformats.org/wordprocessingml/2006/main" xmlns:wne="http://schemas.microsoft.com/office/word/2006/wordml">
+<w:endnotes xmlns:wpc="http://schemas.microsoft.com/office/word/2010/wordprocessingCanvas" xmlns:mc="http://schemas.openxmlformats.org/markup-compatibility/2006" xmlns:o="urn:schemas-microsoft-com:office:office" xmlns:r="http://schemas.openxmlformats.org/officeDocument/2006/relationships" xmlns:m="http://schemas.openxmlformats.org/officeDocument/2006/math" xmlns:v="urn:schemas-microsoft-com:vml" xmlns:wp14="http://schemas.microsoft.com/office/word/2010/wordprocessingDrawing" xmlns:wp="http://schemas.openxmlformats.org/drawingml/2006/wordprocessingDrawing" xmlns:w="http://schemas.openxmlformats.org/wordprocessingml/2006/main" xmlns:w14="http://schemas.microsoft.com/office/word/2010/wordml" xmlns:w15="http://schemas.microsoft.com/office/word/2012/wordml" xmlns:w10="urn:schemas-microsoft-com:office:word" xmlns:wpg="http://schemas.microsoft.com/office/word/2010/wordprocessingGroup" xmlns:wpi="http://schemas.microsoft.com/office/word/2010/wordprocessingInk" xmlns:wne="http://schemas.microsoft.com/office/word/2006/wordml" xmlns:wps="http://schemas.microsoft.com/office/word/2010/wordprocessingShape" xmlns:wpsCustomData="http://www.wps.cn/officeDocument/2013/wpsCustomData" mc:Ignorable="w14 w15 wp14">
   <w:endnote w:type="separator" w:id="0">
     <w:p>
       <w:pPr>
@@ -3928,11 +4352,11 @@
 </file>
 
 <file path=word/footnotes.xml><?xml version="1.0" encoding="utf-8"?>
-<w:footnotes xmlns:ve="http://schemas.openxmlformats.org/markup-compatibility/2006" xmlns:o="urn:schemas-microsoft-com:office:office" xmlns:r="http://schemas.openxmlformats.org/officeDocument/2006/relationships" xmlns:m="http://schemas.openxmlformats.org/officeDocument/2006/math" xmlns:v="urn:schemas-microsoft-com:vml" xmlns:wp="http://schemas.openxmlformats.org/drawingml/2006/wordprocessingDrawing" xmlns:w10="urn:schemas-microsoft-com:office:word" xmlns:w="http://schemas.openxmlformats.org/wordprocessingml/2006/main" xmlns:wne="http://schemas.microsoft.com/office/word/2006/wordml">
+<w:footnotes xmlns:wpc="http://schemas.microsoft.com/office/word/2010/wordprocessingCanvas" xmlns:mc="http://schemas.openxmlformats.org/markup-compatibility/2006" xmlns:o="urn:schemas-microsoft-com:office:office" xmlns:r="http://schemas.openxmlformats.org/officeDocument/2006/relationships" xmlns:m="http://schemas.openxmlformats.org/officeDocument/2006/math" xmlns:v="urn:schemas-microsoft-com:vml" xmlns:wp14="http://schemas.microsoft.com/office/word/2010/wordprocessingDrawing" xmlns:wp="http://schemas.openxmlformats.org/drawingml/2006/wordprocessingDrawing" xmlns:w="http://schemas.openxmlformats.org/wordprocessingml/2006/main" xmlns:w14="http://schemas.microsoft.com/office/word/2010/wordml" xmlns:w15="http://schemas.microsoft.com/office/word/2012/wordml" xmlns:w10="urn:schemas-microsoft-com:office:word" xmlns:wpg="http://schemas.microsoft.com/office/word/2010/wordprocessingGroup" xmlns:wpi="http://schemas.microsoft.com/office/word/2010/wordprocessingInk" xmlns:wne="http://schemas.microsoft.com/office/word/2006/wordml" xmlns:wps="http://schemas.microsoft.com/office/word/2010/wordprocessingShape" xmlns:wpsCustomData="http://www.wps.cn/officeDocument/2013/wpsCustomData" mc:Ignorable="w14 w15 wp14">
   <w:footnote w:type="separator" w:id="0">
     <w:p>
       <w:pPr>
-        <w:spacing w:after="0"/>
+        <w:spacing w:before="0" w:after="0" w:line="480" w:lineRule="auto"/>
       </w:pPr>
       <w:r>
         <w:separator/>
@@ -3942,7 +4366,7 @@
   <w:footnote w:type="continuationSeparator" w:id="1">
     <w:p>
       <w:pPr>
-        <w:spacing w:after="0"/>
+        <w:spacing w:before="0" w:after="0" w:line="480" w:lineRule="auto"/>
       </w:pPr>
       <w:r>
         <w:continuationSeparator/>
@@ -3953,12 +4377,12 @@
 </file>
 
 <file path=word/numbering.xml><?xml version="1.0" encoding="utf-8"?>
-<w:numbering xmlns:ve="http://schemas.openxmlformats.org/markup-compatibility/2006" xmlns:o="urn:schemas-microsoft-com:office:office" xmlns:r="http://schemas.openxmlformats.org/officeDocument/2006/relationships" xmlns:m="http://schemas.openxmlformats.org/officeDocument/2006/math" xmlns:v="urn:schemas-microsoft-com:vml" xmlns:wp="http://schemas.openxmlformats.org/drawingml/2006/wordprocessingDrawing" xmlns:w10="urn:schemas-microsoft-com:office:word" xmlns:w="http://schemas.openxmlformats.org/wordprocessingml/2006/main" xmlns:wne="http://schemas.microsoft.com/office/word/2006/wordml">
+<w:numbering xmlns:wpc="http://schemas.microsoft.com/office/word/2010/wordprocessingCanvas" xmlns:mc="http://schemas.openxmlformats.org/markup-compatibility/2006" xmlns:o="urn:schemas-microsoft-com:office:office" xmlns:r="http://schemas.openxmlformats.org/officeDocument/2006/relationships" xmlns:m="http://schemas.openxmlformats.org/officeDocument/2006/math" xmlns:v="urn:schemas-microsoft-com:vml" xmlns:wp14="http://schemas.microsoft.com/office/word/2010/wordprocessingDrawing" xmlns:wp="http://schemas.openxmlformats.org/drawingml/2006/wordprocessingDrawing" xmlns:w10="urn:schemas-microsoft-com:office:word" xmlns:w="http://schemas.openxmlformats.org/wordprocessingml/2006/main" xmlns:w14="http://schemas.microsoft.com/office/word/2010/wordml" xmlns:wpg="http://schemas.microsoft.com/office/word/2010/wordprocessingGroup" xmlns:wpi="http://schemas.microsoft.com/office/word/2010/wordprocessingInk" xmlns:wne="http://schemas.microsoft.com/office/word/2006/wordml" xmlns:wps="http://schemas.microsoft.com/office/word/2010/wordprocessingShape" xmlns:wpsCustomData="http://www.wps.cn/officeDocument/2013/wpsCustomData" mc:Ignorable="w14 wp14">
   <w:abstractNum w:abstractNumId="0">
-    <w:nsid w:val="C7A66203"/>
+    <w:nsid w:val="B6DCB414"/>
     <w:multiLevelType w:val="singleLevel"/>
-    <w:tmpl w:val="C7A66203"/>
-    <w:lvl w:ilvl="0">
+    <w:tmpl w:val="B6DCB414"/>
+    <w:lvl w:ilvl="0" w:tentative="0">
       <w:start w:val="1"/>
       <w:numFmt w:val="decimal"/>
       <w:lvlText w:val="%1."/>
@@ -3967,7 +4391,7 @@
         <w:tabs>
           <w:tab w:val="left" w:pos="425"/>
         </w:tabs>
-        <w:ind w:left="425" w:hanging="425"/>
+        <w:ind w:left="425" w:leftChars="0" w:hanging="425" w:firstLineChars="0"/>
       </w:pPr>
       <w:rPr>
         <w:rFonts w:hint="default"/>
@@ -3975,10 +4399,10 @@
     </w:lvl>
   </w:abstractNum>
   <w:abstractNum w:abstractNumId="1">
-    <w:nsid w:val="FBF66666"/>
+    <w:nsid w:val="C7A66203"/>
     <w:multiLevelType w:val="singleLevel"/>
-    <w:tmpl w:val="FBF66666"/>
-    <w:lvl w:ilvl="0">
+    <w:tmpl w:val="C7A66203"/>
+    <w:lvl w:ilvl="0" w:tentative="0">
       <w:start w:val="1"/>
       <w:numFmt w:val="decimal"/>
       <w:lvlText w:val="%1."/>
@@ -3995,188 +4419,10 @@
     </w:lvl>
   </w:abstractNum>
   <w:abstractNum w:abstractNumId="2">
-    <w:nsid w:val="1CCB5FB1"/>
-    <w:multiLevelType w:val="multilevel"/>
-    <w:tmpl w:val="1CCB5FB1"/>
-    <w:lvl w:ilvl="0">
-      <w:start w:val="1"/>
-      <w:numFmt w:val="decimal"/>
-      <w:lvlText w:val="%1."/>
-      <w:lvlJc w:val="left"/>
-      <w:pPr>
-        <w:ind w:left="720" w:hanging="360"/>
-      </w:pPr>
-      <w:rPr>
-        <w:rFonts w:hint="default"/>
-      </w:rPr>
-    </w:lvl>
-    <w:lvl w:ilvl="1">
-      <w:start w:val="1"/>
-      <w:numFmt w:val="lowerLetter"/>
-      <w:lvlText w:val="%2."/>
-      <w:lvlJc w:val="left"/>
-      <w:pPr>
-        <w:ind w:left="1440" w:hanging="360"/>
-      </w:pPr>
-    </w:lvl>
-    <w:lvl w:ilvl="2">
-      <w:start w:val="1"/>
-      <w:numFmt w:val="lowerRoman"/>
-      <w:lvlText w:val="%3."/>
-      <w:lvlJc w:val="right"/>
-      <w:pPr>
-        <w:ind w:left="2160" w:hanging="180"/>
-      </w:pPr>
-    </w:lvl>
-    <w:lvl w:ilvl="3">
-      <w:start w:val="1"/>
-      <w:numFmt w:val="decimal"/>
-      <w:lvlText w:val="%4."/>
-      <w:lvlJc w:val="left"/>
-      <w:pPr>
-        <w:ind w:left="2880" w:hanging="360"/>
-      </w:pPr>
-    </w:lvl>
-    <w:lvl w:ilvl="4">
-      <w:start w:val="1"/>
-      <w:numFmt w:val="lowerLetter"/>
-      <w:lvlText w:val="%5."/>
-      <w:lvlJc w:val="left"/>
-      <w:pPr>
-        <w:ind w:left="3600" w:hanging="360"/>
-      </w:pPr>
-    </w:lvl>
-    <w:lvl w:ilvl="5">
-      <w:start w:val="1"/>
-      <w:numFmt w:val="lowerRoman"/>
-      <w:lvlText w:val="%6."/>
-      <w:lvlJc w:val="right"/>
-      <w:pPr>
-        <w:ind w:left="4320" w:hanging="180"/>
-      </w:pPr>
-    </w:lvl>
-    <w:lvl w:ilvl="6">
-      <w:start w:val="1"/>
-      <w:numFmt w:val="decimal"/>
-      <w:lvlText w:val="%7."/>
-      <w:lvlJc w:val="left"/>
-      <w:pPr>
-        <w:ind w:left="5040" w:hanging="360"/>
-      </w:pPr>
-    </w:lvl>
-    <w:lvl w:ilvl="7">
-      <w:start w:val="1"/>
-      <w:numFmt w:val="lowerLetter"/>
-      <w:lvlText w:val="%8."/>
-      <w:lvlJc w:val="left"/>
-      <w:pPr>
-        <w:ind w:left="5760" w:hanging="360"/>
-      </w:pPr>
-    </w:lvl>
-    <w:lvl w:ilvl="8">
-      <w:start w:val="1"/>
-      <w:numFmt w:val="lowerRoman"/>
-      <w:lvlText w:val="%9."/>
-      <w:lvlJc w:val="right"/>
-      <w:pPr>
-        <w:ind w:left="6480" w:hanging="180"/>
-      </w:pPr>
-    </w:lvl>
-  </w:abstractNum>
-  <w:abstractNum w:abstractNumId="3">
-    <w:nsid w:val="358451AD"/>
-    <w:multiLevelType w:val="multilevel"/>
-    <w:tmpl w:val="358451AD"/>
-    <w:lvl w:ilvl="0">
-      <w:start w:val="1"/>
-      <w:numFmt w:val="decimal"/>
-      <w:lvlText w:val="%1."/>
-      <w:lvlJc w:val="left"/>
-      <w:pPr>
-        <w:ind w:left="465" w:hanging="360"/>
-      </w:pPr>
-      <w:rPr>
-        <w:rFonts w:hint="default"/>
-      </w:rPr>
-    </w:lvl>
-    <w:lvl w:ilvl="1">
-      <w:start w:val="1"/>
-      <w:numFmt w:val="lowerLetter"/>
-      <w:lvlText w:val="%2."/>
-      <w:lvlJc w:val="left"/>
-      <w:pPr>
-        <w:ind w:left="1185" w:hanging="360"/>
-      </w:pPr>
-    </w:lvl>
-    <w:lvl w:ilvl="2">
-      <w:start w:val="1"/>
-      <w:numFmt w:val="lowerRoman"/>
-      <w:lvlText w:val="%3."/>
-      <w:lvlJc w:val="right"/>
-      <w:pPr>
-        <w:ind w:left="1905" w:hanging="180"/>
-      </w:pPr>
-    </w:lvl>
-    <w:lvl w:ilvl="3">
-      <w:start w:val="1"/>
-      <w:numFmt w:val="decimal"/>
-      <w:lvlText w:val="%4."/>
-      <w:lvlJc w:val="left"/>
-      <w:pPr>
-        <w:ind w:left="2625" w:hanging="360"/>
-      </w:pPr>
-    </w:lvl>
-    <w:lvl w:ilvl="4">
-      <w:start w:val="1"/>
-      <w:numFmt w:val="lowerLetter"/>
-      <w:lvlText w:val="%5."/>
-      <w:lvlJc w:val="left"/>
-      <w:pPr>
-        <w:ind w:left="3345" w:hanging="360"/>
-      </w:pPr>
-    </w:lvl>
-    <w:lvl w:ilvl="5">
-      <w:start w:val="1"/>
-      <w:numFmt w:val="lowerRoman"/>
-      <w:lvlText w:val="%6."/>
-      <w:lvlJc w:val="right"/>
-      <w:pPr>
-        <w:ind w:left="4065" w:hanging="180"/>
-      </w:pPr>
-    </w:lvl>
-    <w:lvl w:ilvl="6">
-      <w:start w:val="1"/>
-      <w:numFmt w:val="decimal"/>
-      <w:lvlText w:val="%7."/>
-      <w:lvlJc w:val="left"/>
-      <w:pPr>
-        <w:ind w:left="4785" w:hanging="360"/>
-      </w:pPr>
-    </w:lvl>
-    <w:lvl w:ilvl="7">
-      <w:start w:val="1"/>
-      <w:numFmt w:val="lowerLetter"/>
-      <w:lvlText w:val="%8."/>
-      <w:lvlJc w:val="left"/>
-      <w:pPr>
-        <w:ind w:left="5505" w:hanging="360"/>
-      </w:pPr>
-    </w:lvl>
-    <w:lvl w:ilvl="8">
-      <w:start w:val="1"/>
-      <w:numFmt w:val="lowerRoman"/>
-      <w:lvlText w:val="%9."/>
-      <w:lvlJc w:val="right"/>
-      <w:pPr>
-        <w:ind w:left="6225" w:hanging="180"/>
-      </w:pPr>
-    </w:lvl>
-  </w:abstractNum>
-  <w:abstractNum w:abstractNumId="4">
-    <w:nsid w:val="4D5EAE2A"/>
+    <w:nsid w:val="FBF66666"/>
     <w:multiLevelType w:val="singleLevel"/>
-    <w:tmpl w:val="4D5EAE2A"/>
-    <w:lvl w:ilvl="0">
+    <w:tmpl w:val="FBF66666"/>
+    <w:lvl w:ilvl="0" w:tentative="0">
       <w:start w:val="1"/>
       <w:numFmt w:val="decimal"/>
       <w:lvlText w:val="%1."/>
@@ -4192,11 +4438,209 @@
       </w:rPr>
     </w:lvl>
   </w:abstractNum>
+  <w:abstractNum w:abstractNumId="3">
+    <w:nsid w:val="1CCB5FB1"/>
+    <w:multiLevelType w:val="multilevel"/>
+    <w:tmpl w:val="1CCB5FB1"/>
+    <w:lvl w:ilvl="0" w:tentative="0">
+      <w:start w:val="1"/>
+      <w:numFmt w:val="decimal"/>
+      <w:lvlText w:val="%1."/>
+      <w:lvlJc w:val="left"/>
+      <w:pPr>
+        <w:ind w:left="720" w:hanging="360"/>
+      </w:pPr>
+      <w:rPr>
+        <w:rFonts w:hint="default"/>
+      </w:rPr>
+    </w:lvl>
+    <w:lvl w:ilvl="1" w:tentative="0">
+      <w:start w:val="1"/>
+      <w:numFmt w:val="lowerLetter"/>
+      <w:lvlText w:val="%2."/>
+      <w:lvlJc w:val="left"/>
+      <w:pPr>
+        <w:ind w:left="1440" w:hanging="360"/>
+      </w:pPr>
+    </w:lvl>
+    <w:lvl w:ilvl="2" w:tentative="0">
+      <w:start w:val="1"/>
+      <w:numFmt w:val="lowerRoman"/>
+      <w:lvlText w:val="%3."/>
+      <w:lvlJc w:val="right"/>
+      <w:pPr>
+        <w:ind w:left="2160" w:hanging="180"/>
+      </w:pPr>
+    </w:lvl>
+    <w:lvl w:ilvl="3" w:tentative="0">
+      <w:start w:val="1"/>
+      <w:numFmt w:val="decimal"/>
+      <w:lvlText w:val="%4."/>
+      <w:lvlJc w:val="left"/>
+      <w:pPr>
+        <w:ind w:left="2880" w:hanging="360"/>
+      </w:pPr>
+    </w:lvl>
+    <w:lvl w:ilvl="4" w:tentative="0">
+      <w:start w:val="1"/>
+      <w:numFmt w:val="lowerLetter"/>
+      <w:lvlText w:val="%5."/>
+      <w:lvlJc w:val="left"/>
+      <w:pPr>
+        <w:ind w:left="3600" w:hanging="360"/>
+      </w:pPr>
+    </w:lvl>
+    <w:lvl w:ilvl="5" w:tentative="0">
+      <w:start w:val="1"/>
+      <w:numFmt w:val="lowerRoman"/>
+      <w:lvlText w:val="%6."/>
+      <w:lvlJc w:val="right"/>
+      <w:pPr>
+        <w:ind w:left="4320" w:hanging="180"/>
+      </w:pPr>
+    </w:lvl>
+    <w:lvl w:ilvl="6" w:tentative="0">
+      <w:start w:val="1"/>
+      <w:numFmt w:val="decimal"/>
+      <w:lvlText w:val="%7."/>
+      <w:lvlJc w:val="left"/>
+      <w:pPr>
+        <w:ind w:left="5040" w:hanging="360"/>
+      </w:pPr>
+    </w:lvl>
+    <w:lvl w:ilvl="7" w:tentative="0">
+      <w:start w:val="1"/>
+      <w:numFmt w:val="lowerLetter"/>
+      <w:lvlText w:val="%8."/>
+      <w:lvlJc w:val="left"/>
+      <w:pPr>
+        <w:ind w:left="5760" w:hanging="360"/>
+      </w:pPr>
+    </w:lvl>
+    <w:lvl w:ilvl="8" w:tentative="0">
+      <w:start w:val="1"/>
+      <w:numFmt w:val="lowerRoman"/>
+      <w:lvlText w:val="%9."/>
+      <w:lvlJc w:val="right"/>
+      <w:pPr>
+        <w:ind w:left="6480" w:hanging="180"/>
+      </w:pPr>
+    </w:lvl>
+  </w:abstractNum>
+  <w:abstractNum w:abstractNumId="4">
+    <w:nsid w:val="358451AD"/>
+    <w:multiLevelType w:val="multilevel"/>
+    <w:tmpl w:val="358451AD"/>
+    <w:lvl w:ilvl="0" w:tentative="0">
+      <w:start w:val="1"/>
+      <w:numFmt w:val="decimal"/>
+      <w:lvlText w:val="%1."/>
+      <w:lvlJc w:val="left"/>
+      <w:pPr>
+        <w:ind w:left="465" w:hanging="360"/>
+      </w:pPr>
+      <w:rPr>
+        <w:rFonts w:hint="default"/>
+      </w:rPr>
+    </w:lvl>
+    <w:lvl w:ilvl="1" w:tentative="0">
+      <w:start w:val="1"/>
+      <w:numFmt w:val="lowerLetter"/>
+      <w:lvlText w:val="%2."/>
+      <w:lvlJc w:val="left"/>
+      <w:pPr>
+        <w:ind w:left="1185" w:hanging="360"/>
+      </w:pPr>
+    </w:lvl>
+    <w:lvl w:ilvl="2" w:tentative="0">
+      <w:start w:val="1"/>
+      <w:numFmt w:val="lowerRoman"/>
+      <w:lvlText w:val="%3."/>
+      <w:lvlJc w:val="right"/>
+      <w:pPr>
+        <w:ind w:left="1905" w:hanging="180"/>
+      </w:pPr>
+    </w:lvl>
+    <w:lvl w:ilvl="3" w:tentative="0">
+      <w:start w:val="1"/>
+      <w:numFmt w:val="decimal"/>
+      <w:lvlText w:val="%4."/>
+      <w:lvlJc w:val="left"/>
+      <w:pPr>
+        <w:ind w:left="2625" w:hanging="360"/>
+      </w:pPr>
+    </w:lvl>
+    <w:lvl w:ilvl="4" w:tentative="0">
+      <w:start w:val="1"/>
+      <w:numFmt w:val="lowerLetter"/>
+      <w:lvlText w:val="%5."/>
+      <w:lvlJc w:val="left"/>
+      <w:pPr>
+        <w:ind w:left="3345" w:hanging="360"/>
+      </w:pPr>
+    </w:lvl>
+    <w:lvl w:ilvl="5" w:tentative="0">
+      <w:start w:val="1"/>
+      <w:numFmt w:val="lowerRoman"/>
+      <w:lvlText w:val="%6."/>
+      <w:lvlJc w:val="right"/>
+      <w:pPr>
+        <w:ind w:left="4065" w:hanging="180"/>
+      </w:pPr>
+    </w:lvl>
+    <w:lvl w:ilvl="6" w:tentative="0">
+      <w:start w:val="1"/>
+      <w:numFmt w:val="decimal"/>
+      <w:lvlText w:val="%7."/>
+      <w:lvlJc w:val="left"/>
+      <w:pPr>
+        <w:ind w:left="4785" w:hanging="360"/>
+      </w:pPr>
+    </w:lvl>
+    <w:lvl w:ilvl="7" w:tentative="0">
+      <w:start w:val="1"/>
+      <w:numFmt w:val="lowerLetter"/>
+      <w:lvlText w:val="%8."/>
+      <w:lvlJc w:val="left"/>
+      <w:pPr>
+        <w:ind w:left="5505" w:hanging="360"/>
+      </w:pPr>
+    </w:lvl>
+    <w:lvl w:ilvl="8" w:tentative="0">
+      <w:start w:val="1"/>
+      <w:numFmt w:val="lowerRoman"/>
+      <w:lvlText w:val="%9."/>
+      <w:lvlJc w:val="right"/>
+      <w:pPr>
+        <w:ind w:left="6225" w:hanging="180"/>
+      </w:pPr>
+    </w:lvl>
+  </w:abstractNum>
   <w:abstractNum w:abstractNumId="5">
+    <w:nsid w:val="4D5EAE2A"/>
+    <w:multiLevelType w:val="singleLevel"/>
+    <w:tmpl w:val="4D5EAE2A"/>
+    <w:lvl w:ilvl="0" w:tentative="0">
+      <w:start w:val="1"/>
+      <w:numFmt w:val="decimal"/>
+      <w:lvlText w:val="%1."/>
+      <w:lvlJc w:val="left"/>
+      <w:pPr>
+        <w:tabs>
+          <w:tab w:val="left" w:pos="425"/>
+        </w:tabs>
+        <w:ind w:left="425" w:hanging="425"/>
+      </w:pPr>
+      <w:rPr>
+        <w:rFonts w:hint="default"/>
+      </w:rPr>
+    </w:lvl>
+  </w:abstractNum>
+  <w:abstractNum w:abstractNumId="6">
     <w:nsid w:val="4F1E6665"/>
     <w:multiLevelType w:val="multilevel"/>
     <w:tmpl w:val="4F1E6665"/>
-    <w:lvl w:ilvl="0">
+    <w:lvl w:ilvl="0" w:tentative="0">
       <w:start w:val="8"/>
       <w:numFmt w:val="decimal"/>
       <w:lvlText w:val="%1."/>
@@ -4208,7 +4652,7 @@
         <w:rFonts w:hint="default"/>
       </w:rPr>
     </w:lvl>
-    <w:lvl w:ilvl="1">
+    <w:lvl w:ilvl="1" w:tentative="0">
       <w:start w:val="1"/>
       <w:numFmt w:val="lowerLetter"/>
       <w:lvlText w:val="%2."/>
@@ -4217,7 +4661,7 @@
         <w:ind w:left="1440" w:hanging="360"/>
       </w:pPr>
     </w:lvl>
-    <w:lvl w:ilvl="2">
+    <w:lvl w:ilvl="2" w:tentative="0">
       <w:start w:val="1"/>
       <w:numFmt w:val="lowerRoman"/>
       <w:lvlText w:val="%3."/>
@@ -4226,7 +4670,7 @@
         <w:ind w:left="2160" w:hanging="180"/>
       </w:pPr>
     </w:lvl>
-    <w:lvl w:ilvl="3">
+    <w:lvl w:ilvl="3" w:tentative="0">
       <w:start w:val="1"/>
       <w:numFmt w:val="decimal"/>
       <w:lvlText w:val="%4."/>
@@ -4235,7 +4679,7 @@
         <w:ind w:left="2880" w:hanging="360"/>
       </w:pPr>
     </w:lvl>
-    <w:lvl w:ilvl="4">
+    <w:lvl w:ilvl="4" w:tentative="0">
       <w:start w:val="1"/>
       <w:numFmt w:val="lowerLetter"/>
       <w:lvlText w:val="%5."/>
@@ -4244,7 +4688,7 @@
         <w:ind w:left="3600" w:hanging="360"/>
       </w:pPr>
     </w:lvl>
-    <w:lvl w:ilvl="5">
+    <w:lvl w:ilvl="5" w:tentative="0">
       <w:start w:val="1"/>
       <w:numFmt w:val="lowerRoman"/>
       <w:lvlText w:val="%6."/>
@@ -4253,7 +4697,7 @@
         <w:ind w:left="4320" w:hanging="180"/>
       </w:pPr>
     </w:lvl>
-    <w:lvl w:ilvl="6">
+    <w:lvl w:ilvl="6" w:tentative="0">
       <w:start w:val="1"/>
       <w:numFmt w:val="decimal"/>
       <w:lvlText w:val="%7."/>
@@ -4262,7 +4706,7 @@
         <w:ind w:left="5040" w:hanging="360"/>
       </w:pPr>
     </w:lvl>
-    <w:lvl w:ilvl="7">
+    <w:lvl w:ilvl="7" w:tentative="0">
       <w:start w:val="1"/>
       <w:numFmt w:val="lowerLetter"/>
       <w:lvlText w:val="%8."/>
@@ -4271,7 +4715,7 @@
         <w:ind w:left="5760" w:hanging="360"/>
       </w:pPr>
     </w:lvl>
-    <w:lvl w:ilvl="8">
+    <w:lvl w:ilvl="8" w:tentative="0">
       <w:start w:val="1"/>
       <w:numFmt w:val="lowerRoman"/>
       <w:lvlText w:val="%9."/>
@@ -4281,11 +4725,11 @@
       </w:pPr>
     </w:lvl>
   </w:abstractNum>
-  <w:abstractNum w:abstractNumId="6">
+  <w:abstractNum w:abstractNumId="7">
     <w:nsid w:val="688463D8"/>
     <w:multiLevelType w:val="multilevel"/>
     <w:tmpl w:val="688463D8"/>
-    <w:lvl w:ilvl="0">
+    <w:lvl w:ilvl="0" w:tentative="0">
       <w:start w:val="1"/>
       <w:numFmt w:val="decimal"/>
       <w:lvlText w:val="%1."/>
@@ -4294,12 +4738,12 @@
         <w:ind w:left="720" w:hanging="360"/>
       </w:pPr>
       <w:rPr>
-        <w:rFonts w:ascii="Arial" w:hAnsi="Arial" w:cs="Arial" w:hint="default"/>
+        <w:rFonts w:hint="default" w:ascii="Arial" w:hAnsi="Arial" w:cs="Arial"/>
         <w:sz w:val="22"/>
         <w:szCs w:val="22"/>
       </w:rPr>
     </w:lvl>
-    <w:lvl w:ilvl="1">
+    <w:lvl w:ilvl="1" w:tentative="0">
       <w:start w:val="1"/>
       <w:numFmt w:val="lowerLetter"/>
       <w:lvlText w:val="%2."/>
@@ -4308,7 +4752,7 @@
         <w:ind w:left="1440" w:hanging="360"/>
       </w:pPr>
     </w:lvl>
-    <w:lvl w:ilvl="2">
+    <w:lvl w:ilvl="2" w:tentative="0">
       <w:start w:val="1"/>
       <w:numFmt w:val="lowerRoman"/>
       <w:lvlText w:val="%3."/>
@@ -4317,7 +4761,7 @@
         <w:ind w:left="2160" w:hanging="180"/>
       </w:pPr>
     </w:lvl>
-    <w:lvl w:ilvl="3">
+    <w:lvl w:ilvl="3" w:tentative="0">
       <w:start w:val="1"/>
       <w:numFmt w:val="decimal"/>
       <w:lvlText w:val="%4."/>
@@ -4326,7 +4770,7 @@
         <w:ind w:left="2880" w:hanging="360"/>
       </w:pPr>
     </w:lvl>
-    <w:lvl w:ilvl="4">
+    <w:lvl w:ilvl="4" w:tentative="0">
       <w:start w:val="1"/>
       <w:numFmt w:val="lowerLetter"/>
       <w:lvlText w:val="%5."/>
@@ -4335,7 +4779,7 @@
         <w:ind w:left="3600" w:hanging="360"/>
       </w:pPr>
     </w:lvl>
-    <w:lvl w:ilvl="5">
+    <w:lvl w:ilvl="5" w:tentative="0">
       <w:start w:val="1"/>
       <w:numFmt w:val="lowerRoman"/>
       <w:lvlText w:val="%6."/>
@@ -4344,7 +4788,7 @@
         <w:ind w:left="4320" w:hanging="180"/>
       </w:pPr>
     </w:lvl>
-    <w:lvl w:ilvl="6">
+    <w:lvl w:ilvl="6" w:tentative="0">
       <w:start w:val="1"/>
       <w:numFmt w:val="decimal"/>
       <w:lvlText w:val="%7."/>
@@ -4353,7 +4797,7 @@
         <w:ind w:left="5040" w:hanging="360"/>
       </w:pPr>
     </w:lvl>
-    <w:lvl w:ilvl="7">
+    <w:lvl w:ilvl="7" w:tentative="0">
       <w:start w:val="1"/>
       <w:numFmt w:val="lowerLetter"/>
       <w:lvlText w:val="%8."/>
@@ -4362,7 +4806,7 @@
         <w:ind w:left="5760" w:hanging="360"/>
       </w:pPr>
     </w:lvl>
-    <w:lvl w:ilvl="8">
+    <w:lvl w:ilvl="8" w:tentative="0">
       <w:start w:val="1"/>
       <w:numFmt w:val="lowerRoman"/>
       <w:lvlText w:val="%9."/>
@@ -4372,11 +4816,11 @@
       </w:pPr>
     </w:lvl>
   </w:abstractNum>
-  <w:abstractNum w:abstractNumId="7">
+  <w:abstractNum w:abstractNumId="8">
     <w:nsid w:val="7B761BC1"/>
     <w:multiLevelType w:val="multilevel"/>
     <w:tmpl w:val="7B761BC1"/>
-    <w:lvl w:ilvl="0">
+    <w:lvl w:ilvl="0" w:tentative="0">
       <w:start w:val="1"/>
       <w:numFmt w:val="decimal"/>
       <w:lvlText w:val="%1."/>
@@ -4391,7 +4835,7 @@
         <w:rFonts w:hint="default"/>
       </w:rPr>
     </w:lvl>
-    <w:lvl w:ilvl="1">
+    <w:lvl w:ilvl="1" w:tentative="0">
       <w:start w:val="1"/>
       <w:numFmt w:val="lowerLetter"/>
       <w:lvlText w:val="%2)"/>
@@ -4406,7 +4850,7 @@
         <w:rFonts w:hint="default"/>
       </w:rPr>
     </w:lvl>
-    <w:lvl w:ilvl="2">
+    <w:lvl w:ilvl="2" w:tentative="0">
       <w:start w:val="1"/>
       <w:numFmt w:val="lowerRoman"/>
       <w:lvlText w:val="%3."/>
@@ -4421,7 +4865,7 @@
         <w:rFonts w:hint="default"/>
       </w:rPr>
     </w:lvl>
-    <w:lvl w:ilvl="3">
+    <w:lvl w:ilvl="3" w:tentative="0">
       <w:start w:val="1"/>
       <w:numFmt w:val="decimal"/>
       <w:lvlText w:val="%4."/>
@@ -4436,7 +4880,7 @@
         <w:rFonts w:hint="default"/>
       </w:rPr>
     </w:lvl>
-    <w:lvl w:ilvl="4">
+    <w:lvl w:ilvl="4" w:tentative="0">
       <w:start w:val="1"/>
       <w:numFmt w:val="lowerLetter"/>
       <w:lvlText w:val="%5)"/>
@@ -4451,7 +4895,7 @@
         <w:rFonts w:hint="default"/>
       </w:rPr>
     </w:lvl>
-    <w:lvl w:ilvl="5">
+    <w:lvl w:ilvl="5" w:tentative="0">
       <w:start w:val="1"/>
       <w:numFmt w:val="lowerRoman"/>
       <w:lvlText w:val="%6."/>
@@ -4466,7 +4910,7 @@
         <w:rFonts w:hint="default"/>
       </w:rPr>
     </w:lvl>
-    <w:lvl w:ilvl="6">
+    <w:lvl w:ilvl="6" w:tentative="0">
       <w:start w:val="1"/>
       <w:numFmt w:val="decimal"/>
       <w:lvlText w:val="%7."/>
@@ -4481,7 +4925,7 @@
         <w:rFonts w:hint="default"/>
       </w:rPr>
     </w:lvl>
-    <w:lvl w:ilvl="7">
+    <w:lvl w:ilvl="7" w:tentative="0">
       <w:start w:val="1"/>
       <w:numFmt w:val="lowerLetter"/>
       <w:lvlText w:val="%8)"/>
@@ -4496,7 +4940,7 @@
         <w:rFonts w:hint="default"/>
       </w:rPr>
     </w:lvl>
-    <w:lvl w:ilvl="8">
+    <w:lvl w:ilvl="8" w:tentative="0">
       <w:start w:val="1"/>
       <w:numFmt w:val="lowerRoman"/>
       <w:lvlText w:val="%9."/>
@@ -4513,207 +4957,324 @@
     </w:lvl>
   </w:abstractNum>
   <w:num w:numId="1">
+    <w:abstractNumId w:val="7"/>
+  </w:num>
+  <w:num w:numId="2">
+    <w:abstractNumId w:val="2"/>
+  </w:num>
+  <w:num w:numId="3">
+    <w:abstractNumId w:val="1"/>
+  </w:num>
+  <w:num w:numId="4">
+    <w:abstractNumId w:val="4"/>
+  </w:num>
+  <w:num w:numId="5">
+    <w:abstractNumId w:val="8"/>
+  </w:num>
+  <w:num w:numId="6">
     <w:abstractNumId w:val="6"/>
   </w:num>
-  <w:num w:numId="2">
-    <w:abstractNumId w:val="1"/>
+  <w:num w:numId="7">
+    <w:abstractNumId w:val="5"/>
   </w:num>
-  <w:num w:numId="3">
+  <w:num w:numId="8">
     <w:abstractNumId w:val="0"/>
   </w:num>
-  <w:num w:numId="4">
+  <w:num w:numId="9">
     <w:abstractNumId w:val="3"/>
-  </w:num>
-  <w:num w:numId="5">
-    <w:abstractNumId w:val="7"/>
-  </w:num>
-  <w:num w:numId="6">
-    <w:abstractNumId w:val="5"/>
-  </w:num>
-  <w:num w:numId="7">
-    <w:abstractNumId w:val="4"/>
-  </w:num>
-  <w:num w:numId="8">
-    <w:abstractNumId w:val="2"/>
   </w:num>
 </w:numbering>
 </file>
 
 <file path=word/styles.xml><?xml version="1.0" encoding="utf-8"?>
-<w:styles xmlns:r="http://schemas.openxmlformats.org/officeDocument/2006/relationships" xmlns:w="http://schemas.openxmlformats.org/wordprocessingml/2006/main">
+<w:styles xmlns:mc="http://schemas.openxmlformats.org/markup-compatibility/2006" xmlns:o="urn:schemas-microsoft-com:office:office" xmlns:r="http://schemas.openxmlformats.org/officeDocument/2006/relationships" xmlns:m="http://schemas.openxmlformats.org/officeDocument/2006/math" xmlns:v="urn:schemas-microsoft-com:vml" xmlns:w="http://schemas.openxmlformats.org/wordprocessingml/2006/main" xmlns:w14="http://schemas.microsoft.com/office/word/2010/wordml" xmlns:w10="urn:schemas-microsoft-com:office:word" xmlns:sl="http://schemas.openxmlformats.org/schemaLibrary/2006/main" xmlns:wpsCustomData="http://www.wps.cn/officeDocument/2013/wpsCustomData" mc:Ignorable="w14">
   <w:docDefaults>
     <w:rPrDefault>
       <w:rPr>
-        <w:rFonts w:asciiTheme="minorHAnsi" w:eastAsiaTheme="minorEastAsia" w:hAnsiTheme="minorHAnsi" w:cstheme="minorBidi"/>
-        <w:lang w:val="en-US" w:eastAsia="en-US" w:bidi="ar-SA"/>
+        <w:rFonts w:asciiTheme="minorHAnsi" w:hAnsiTheme="minorHAnsi" w:eastAsiaTheme="minorEastAsia" w:cstheme="minorBidi"/>
       </w:rPr>
     </w:rPrDefault>
     <w:pPrDefault/>
   </w:docDefaults>
-  <w:latentStyles w:defLockedState="0" w:defUIPriority="99" w:defSemiHidden="1" w:defUnhideWhenUsed="1" w:defQFormat="0" w:count="267">
-    <w:lsdException w:name="Normal" w:semiHidden="0" w:uiPriority="0" w:unhideWhenUsed="0" w:qFormat="1"/>
-    <w:lsdException w:name="heading 1" w:semiHidden="0" w:uiPriority="9" w:unhideWhenUsed="0" w:qFormat="1"/>
-    <w:lsdException w:name="heading 2" w:uiPriority="9" w:qFormat="1"/>
-    <w:lsdException w:name="heading 3" w:uiPriority="9" w:qFormat="1"/>
-    <w:lsdException w:name="heading 4" w:uiPriority="9" w:qFormat="1"/>
-    <w:lsdException w:name="heading 5" w:uiPriority="9" w:qFormat="1"/>
-    <w:lsdException w:name="heading 6" w:uiPriority="9" w:qFormat="1"/>
-    <w:lsdException w:name="heading 7" w:uiPriority="9" w:qFormat="1"/>
-    <w:lsdException w:name="heading 8" w:uiPriority="9" w:qFormat="1"/>
-    <w:lsdException w:name="heading 9" w:uiPriority="9" w:qFormat="1"/>
-    <w:lsdException w:name="toc 1" w:uiPriority="39"/>
-    <w:lsdException w:name="toc 2" w:uiPriority="39"/>
-    <w:lsdException w:name="toc 3" w:uiPriority="39"/>
-    <w:lsdException w:name="toc 4" w:uiPriority="39"/>
-    <w:lsdException w:name="toc 5" w:uiPriority="39"/>
-    <w:lsdException w:name="toc 6" w:uiPriority="39"/>
-    <w:lsdException w:name="toc 7" w:uiPriority="39"/>
-    <w:lsdException w:name="toc 8" w:uiPriority="39"/>
-    <w:lsdException w:name="toc 9" w:uiPriority="39"/>
-    <w:lsdException w:name="caption" w:uiPriority="35" w:qFormat="1"/>
-    <w:lsdException w:name="Title" w:semiHidden="0" w:uiPriority="10" w:unhideWhenUsed="0" w:qFormat="1"/>
-    <w:lsdException w:name="Default Paragraph Font" w:uiPriority="1" w:qFormat="1"/>
-    <w:lsdException w:name="Subtitle" w:semiHidden="0" w:uiPriority="11" w:unhideWhenUsed="0" w:qFormat="1"/>
-    <w:lsdException w:name="Hyperlink" w:semiHidden="0"/>
-    <w:lsdException w:name="Strong" w:semiHidden="0" w:uiPriority="22" w:unhideWhenUsed="0" w:qFormat="1"/>
-    <w:lsdException w:name="Emphasis" w:semiHidden="0" w:uiPriority="20" w:unhideWhenUsed="0" w:qFormat="1"/>
-    <w:lsdException w:name="Normal Table" w:qFormat="1"/>
-    <w:lsdException w:name="Table Grid" w:semiHidden="0" w:uiPriority="39" w:unhideWhenUsed="0"/>
-    <w:lsdException w:name="Light Shading" w:semiHidden="0" w:uiPriority="60" w:unhideWhenUsed="0"/>
-    <w:lsdException w:name="Light List" w:semiHidden="0" w:uiPriority="61" w:unhideWhenUsed="0"/>
-    <w:lsdException w:name="Light Grid" w:semiHidden="0" w:uiPriority="62" w:unhideWhenUsed="0"/>
-    <w:lsdException w:name="Medium Shading 1" w:semiHidden="0" w:uiPriority="63" w:unhideWhenUsed="0"/>
-    <w:lsdException w:name="Medium Shading 2" w:semiHidden="0" w:uiPriority="64" w:unhideWhenUsed="0"/>
-    <w:lsdException w:name="Medium List 1" w:semiHidden="0" w:uiPriority="65" w:unhideWhenUsed="0"/>
-    <w:lsdException w:name="Medium List 2" w:semiHidden="0" w:uiPriority="66" w:unhideWhenUsed="0"/>
-    <w:lsdException w:name="Medium Grid 1" w:semiHidden="0" w:uiPriority="67" w:unhideWhenUsed="0"/>
-    <w:lsdException w:name="Medium Grid 2" w:semiHidden="0" w:uiPriority="68" w:unhideWhenUsed="0"/>
-    <w:lsdException w:name="Medium Grid 3" w:semiHidden="0" w:uiPriority="69" w:unhideWhenUsed="0"/>
-    <w:lsdException w:name="Dark List" w:semiHidden="0" w:uiPriority="70" w:unhideWhenUsed="0"/>
-    <w:lsdException w:name="Colorful Shading" w:semiHidden="0" w:uiPriority="71" w:unhideWhenUsed="0"/>
-    <w:lsdException w:name="Colorful List" w:semiHidden="0" w:uiPriority="72" w:unhideWhenUsed="0"/>
-    <w:lsdException w:name="Colorful Grid" w:semiHidden="0" w:uiPriority="73" w:unhideWhenUsed="0"/>
-    <w:lsdException w:name="Light Shading Accent 1" w:semiHidden="0" w:uiPriority="60" w:unhideWhenUsed="0"/>
-    <w:lsdException w:name="Light List Accent 1" w:semiHidden="0" w:uiPriority="61" w:unhideWhenUsed="0"/>
-    <w:lsdException w:name="Light Grid Accent 1" w:semiHidden="0" w:uiPriority="62" w:unhideWhenUsed="0"/>
-    <w:lsdException w:name="Medium Shading 1 Accent 1" w:semiHidden="0" w:uiPriority="63" w:unhideWhenUsed="0"/>
-    <w:lsdException w:name="Medium Shading 2 Accent 1" w:semiHidden="0" w:uiPriority="64" w:unhideWhenUsed="0"/>
-    <w:lsdException w:name="Medium List 1 Accent 1" w:semiHidden="0" w:uiPriority="65" w:unhideWhenUsed="0"/>
-    <w:lsdException w:name="Medium List 2 Accent 1" w:semiHidden="0" w:uiPriority="66" w:unhideWhenUsed="0"/>
-    <w:lsdException w:name="Medium Grid 1 Accent 1" w:semiHidden="0" w:uiPriority="67" w:unhideWhenUsed="0"/>
-    <w:lsdException w:name="Medium Grid 2 Accent 1" w:semiHidden="0" w:uiPriority="68" w:unhideWhenUsed="0"/>
-    <w:lsdException w:name="Medium Grid 3 Accent 1" w:semiHidden="0" w:uiPriority="69" w:unhideWhenUsed="0"/>
-    <w:lsdException w:name="Dark List Accent 1" w:semiHidden="0" w:uiPriority="70" w:unhideWhenUsed="0"/>
-    <w:lsdException w:name="Colorful Shading Accent 1" w:semiHidden="0" w:uiPriority="71" w:unhideWhenUsed="0"/>
-    <w:lsdException w:name="Colorful List Accent 1" w:semiHidden="0" w:uiPriority="72" w:unhideWhenUsed="0"/>
-    <w:lsdException w:name="Colorful Grid Accent 1" w:semiHidden="0" w:uiPriority="73" w:unhideWhenUsed="0"/>
-    <w:lsdException w:name="Light Shading Accent 2" w:semiHidden="0" w:uiPriority="60" w:unhideWhenUsed="0"/>
-    <w:lsdException w:name="Light List Accent 2" w:semiHidden="0" w:uiPriority="61" w:unhideWhenUsed="0"/>
-    <w:lsdException w:name="Light Grid Accent 2" w:semiHidden="0" w:uiPriority="62" w:unhideWhenUsed="0"/>
-    <w:lsdException w:name="Medium Shading 1 Accent 2" w:semiHidden="0" w:uiPriority="63" w:unhideWhenUsed="0"/>
-    <w:lsdException w:name="Medium Shading 2 Accent 2" w:semiHidden="0" w:uiPriority="64" w:unhideWhenUsed="0"/>
-    <w:lsdException w:name="Medium List 1 Accent 2" w:semiHidden="0" w:uiPriority="65" w:unhideWhenUsed="0"/>
-    <w:lsdException w:name="Medium List 2 Accent 2" w:semiHidden="0" w:uiPriority="66" w:unhideWhenUsed="0"/>
-    <w:lsdException w:name="Medium Grid 1 Accent 2" w:semiHidden="0" w:uiPriority="67" w:unhideWhenUsed="0"/>
-    <w:lsdException w:name="Medium Grid 2 Accent 2" w:semiHidden="0" w:uiPriority="68" w:unhideWhenUsed="0"/>
-    <w:lsdException w:name="Medium Grid 3 Accent 2" w:semiHidden="0" w:uiPriority="69" w:unhideWhenUsed="0"/>
-    <w:lsdException w:name="Dark List Accent 2" w:semiHidden="0" w:uiPriority="70" w:unhideWhenUsed="0"/>
-    <w:lsdException w:name="Colorful Shading Accent 2" w:semiHidden="0" w:uiPriority="71" w:unhideWhenUsed="0"/>
-    <w:lsdException w:name="Colorful List Accent 2" w:semiHidden="0" w:uiPriority="72" w:unhideWhenUsed="0"/>
-    <w:lsdException w:name="Colorful Grid Accent 2" w:semiHidden="0" w:uiPriority="73" w:unhideWhenUsed="0"/>
-    <w:lsdException w:name="Light Shading Accent 3" w:semiHidden="0" w:uiPriority="60" w:unhideWhenUsed="0"/>
-    <w:lsdException w:name="Light List Accent 3" w:semiHidden="0" w:uiPriority="61" w:unhideWhenUsed="0"/>
-    <w:lsdException w:name="Light Grid Accent 3" w:semiHidden="0" w:uiPriority="62" w:unhideWhenUsed="0"/>
-    <w:lsdException w:name="Medium Shading 1 Accent 3" w:semiHidden="0" w:uiPriority="63" w:unhideWhenUsed="0"/>
-    <w:lsdException w:name="Medium Shading 2 Accent 3" w:semiHidden="0" w:uiPriority="64" w:unhideWhenUsed="0"/>
-    <w:lsdException w:name="Medium List 1 Accent 3" w:semiHidden="0" w:uiPriority="65" w:unhideWhenUsed="0"/>
-    <w:lsdException w:name="Medium List 2 Accent 3" w:semiHidden="0" w:uiPriority="66" w:unhideWhenUsed="0"/>
-    <w:lsdException w:name="Medium Grid 1 Accent 3" w:semiHidden="0" w:uiPriority="67" w:unhideWhenUsed="0"/>
-    <w:lsdException w:name="Medium Grid 2 Accent 3" w:semiHidden="0" w:uiPriority="68" w:unhideWhenUsed="0"/>
-    <w:lsdException w:name="Medium Grid 3 Accent 3" w:semiHidden="0" w:uiPriority="69" w:unhideWhenUsed="0"/>
-    <w:lsdException w:name="Dark List Accent 3" w:semiHidden="0" w:uiPriority="70" w:unhideWhenUsed="0"/>
-    <w:lsdException w:name="Colorful Shading Accent 3" w:semiHidden="0" w:uiPriority="71" w:unhideWhenUsed="0"/>
-    <w:lsdException w:name="Colorful List Accent 3" w:semiHidden="0" w:uiPriority="72" w:unhideWhenUsed="0"/>
-    <w:lsdException w:name="Colorful Grid Accent 3" w:semiHidden="0" w:uiPriority="73" w:unhideWhenUsed="0"/>
-    <w:lsdException w:name="Light Shading Accent 4" w:semiHidden="0" w:uiPriority="60" w:unhideWhenUsed="0"/>
-    <w:lsdException w:name="Light List Accent 4" w:semiHidden="0" w:uiPriority="61" w:unhideWhenUsed="0"/>
-    <w:lsdException w:name="Light Grid Accent 4" w:semiHidden="0" w:uiPriority="62" w:unhideWhenUsed="0"/>
-    <w:lsdException w:name="Medium Shading 1 Accent 4" w:semiHidden="0" w:uiPriority="63" w:unhideWhenUsed="0"/>
-    <w:lsdException w:name="Medium Shading 2 Accent 4" w:semiHidden="0" w:uiPriority="64" w:unhideWhenUsed="0"/>
-    <w:lsdException w:name="Medium List 1 Accent 4" w:semiHidden="0" w:uiPriority="65" w:unhideWhenUsed="0"/>
-    <w:lsdException w:name="Medium List 2 Accent 4" w:semiHidden="0" w:uiPriority="66" w:unhideWhenUsed="0"/>
-    <w:lsdException w:name="Medium Grid 1 Accent 4" w:semiHidden="0" w:uiPriority="67" w:unhideWhenUsed="0"/>
-    <w:lsdException w:name="Medium Grid 2 Accent 4" w:semiHidden="0" w:uiPriority="68" w:unhideWhenUsed="0"/>
-    <w:lsdException w:name="Medium Grid 3 Accent 4" w:semiHidden="0" w:uiPriority="69" w:unhideWhenUsed="0"/>
-    <w:lsdException w:name="Dark List Accent 4" w:semiHidden="0" w:uiPriority="70" w:unhideWhenUsed="0"/>
-    <w:lsdException w:name="Colorful Shading Accent 4" w:semiHidden="0" w:uiPriority="71" w:unhideWhenUsed="0"/>
-    <w:lsdException w:name="Colorful List Accent 4" w:semiHidden="0" w:uiPriority="72" w:unhideWhenUsed="0"/>
-    <w:lsdException w:name="Colorful Grid Accent 4" w:semiHidden="0" w:uiPriority="73" w:unhideWhenUsed="0"/>
-    <w:lsdException w:name="Light Shading Accent 5" w:semiHidden="0" w:uiPriority="60" w:unhideWhenUsed="0"/>
-    <w:lsdException w:name="Light List Accent 5" w:semiHidden="0" w:uiPriority="61" w:unhideWhenUsed="0"/>
-    <w:lsdException w:name="Light Grid Accent 5" w:semiHidden="0" w:uiPriority="62" w:unhideWhenUsed="0"/>
-    <w:lsdException w:name="Medium Shading 1 Accent 5" w:semiHidden="0" w:uiPriority="63" w:unhideWhenUsed="0"/>
-    <w:lsdException w:name="Medium Shading 2 Accent 5" w:semiHidden="0" w:uiPriority="64" w:unhideWhenUsed="0"/>
-    <w:lsdException w:name="Medium List 1 Accent 5" w:semiHidden="0" w:uiPriority="65" w:unhideWhenUsed="0"/>
-    <w:lsdException w:name="Medium List 2 Accent 5" w:semiHidden="0" w:uiPriority="66" w:unhideWhenUsed="0"/>
-    <w:lsdException w:name="Medium Grid 1 Accent 5" w:semiHidden="0" w:uiPriority="67" w:unhideWhenUsed="0"/>
-    <w:lsdException w:name="Medium Grid 2 Accent 5" w:semiHidden="0" w:uiPriority="68" w:unhideWhenUsed="0"/>
-    <w:lsdException w:name="Medium Grid 3 Accent 5" w:semiHidden="0" w:uiPriority="69" w:unhideWhenUsed="0"/>
-    <w:lsdException w:name="Dark List Accent 5" w:semiHidden="0" w:uiPriority="70" w:unhideWhenUsed="0"/>
-    <w:lsdException w:name="Colorful Shading Accent 5" w:semiHidden="0" w:uiPriority="71" w:unhideWhenUsed="0"/>
-    <w:lsdException w:name="Colorful List Accent 5" w:semiHidden="0" w:uiPriority="72" w:unhideWhenUsed="0"/>
-    <w:lsdException w:name="Colorful Grid Accent 5" w:semiHidden="0" w:uiPriority="73" w:unhideWhenUsed="0"/>
-    <w:lsdException w:name="Light Shading Accent 6" w:semiHidden="0" w:uiPriority="60" w:unhideWhenUsed="0"/>
-    <w:lsdException w:name="Light List Accent 6" w:semiHidden="0" w:uiPriority="61" w:unhideWhenUsed="0"/>
-    <w:lsdException w:name="Light Grid Accent 6" w:semiHidden="0" w:uiPriority="62" w:unhideWhenUsed="0"/>
-    <w:lsdException w:name="Medium Shading 1 Accent 6" w:semiHidden="0" w:uiPriority="63" w:unhideWhenUsed="0"/>
-    <w:lsdException w:name="Medium Shading 2 Accent 6" w:semiHidden="0" w:uiPriority="64" w:unhideWhenUsed="0"/>
-    <w:lsdException w:name="Medium List 1 Accent 6" w:semiHidden="0" w:uiPriority="65" w:unhideWhenUsed="0"/>
-    <w:lsdException w:name="Medium List 2 Accent 6" w:semiHidden="0" w:uiPriority="66" w:unhideWhenUsed="0"/>
-    <w:lsdException w:name="Medium Grid 1 Accent 6" w:semiHidden="0" w:uiPriority="67" w:unhideWhenUsed="0"/>
-    <w:lsdException w:name="Medium Grid 2 Accent 6" w:semiHidden="0" w:uiPriority="68" w:unhideWhenUsed="0"/>
-    <w:lsdException w:name="Medium Grid 3 Accent 6" w:semiHidden="0" w:uiPriority="69" w:unhideWhenUsed="0"/>
-    <w:lsdException w:name="Dark List Accent 6" w:semiHidden="0" w:uiPriority="70" w:unhideWhenUsed="0"/>
-    <w:lsdException w:name="Colorful Shading Accent 6" w:semiHidden="0" w:uiPriority="71" w:unhideWhenUsed="0"/>
-    <w:lsdException w:name="Colorful List Accent 6" w:semiHidden="0" w:uiPriority="72" w:unhideWhenUsed="0"/>
-    <w:lsdException w:name="Colorful Grid Accent 6" w:semiHidden="0" w:uiPriority="73" w:unhideWhenUsed="0"/>
-    <w:lsdException w:name="Subtle Emphasis" w:semiHidden="0" w:uiPriority="19" w:unhideWhenUsed="0" w:qFormat="1"/>
-    <w:lsdException w:name="Intense Emphasis" w:semiHidden="0" w:uiPriority="21" w:unhideWhenUsed="0" w:qFormat="1"/>
-    <w:lsdException w:name="Subtle Reference" w:semiHidden="0" w:uiPriority="31" w:unhideWhenUsed="0" w:qFormat="1"/>
-    <w:lsdException w:name="Intense Reference" w:semiHidden="0" w:uiPriority="32" w:unhideWhenUsed="0" w:qFormat="1"/>
-    <w:lsdException w:name="Book Title" w:semiHidden="0" w:uiPriority="33" w:unhideWhenUsed="0" w:qFormat="1"/>
-    <w:lsdException w:name="Bibliography" w:uiPriority="37"/>
-    <w:lsdException w:name="TOC Heading" w:uiPriority="39" w:qFormat="1"/>
+  <w:latentStyles w:count="260" w:defQFormat="0" w:defUnhideWhenUsed="1" w:defSemiHidden="1" w:defUIPriority="99" w:defLockedState="0">
+    <w:lsdException w:qFormat="1" w:unhideWhenUsed="0" w:uiPriority="0" w:semiHidden="0" w:name="Normal"/>
+    <w:lsdException w:qFormat="1" w:unhideWhenUsed="0" w:uiPriority="9" w:semiHidden="0" w:name="heading 1"/>
+    <w:lsdException w:qFormat="1" w:uiPriority="9" w:name="heading 2"/>
+    <w:lsdException w:qFormat="1" w:uiPriority="9" w:name="heading 3"/>
+    <w:lsdException w:qFormat="1" w:uiPriority="9" w:name="heading 4"/>
+    <w:lsdException w:qFormat="1" w:uiPriority="9" w:name="heading 5"/>
+    <w:lsdException w:qFormat="1" w:uiPriority="9" w:name="heading 6"/>
+    <w:lsdException w:qFormat="1" w:uiPriority="9" w:name="heading 7"/>
+    <w:lsdException w:qFormat="1" w:uiPriority="9" w:name="heading 8"/>
+    <w:lsdException w:qFormat="1" w:uiPriority="9" w:name="heading 9"/>
+    <w:lsdException w:uiPriority="99" w:name="index 1"/>
+    <w:lsdException w:uiPriority="99" w:name="index 2"/>
+    <w:lsdException w:uiPriority="99" w:name="index 3"/>
+    <w:lsdException w:uiPriority="99" w:name="index 4"/>
+    <w:lsdException w:uiPriority="99" w:name="index 5"/>
+    <w:lsdException w:uiPriority="99" w:name="index 6"/>
+    <w:lsdException w:uiPriority="99" w:name="index 7"/>
+    <w:lsdException w:uiPriority="99" w:name="index 8"/>
+    <w:lsdException w:uiPriority="99" w:name="index 9"/>
+    <w:lsdException w:uiPriority="39" w:name="toc 1"/>
+    <w:lsdException w:uiPriority="39" w:name="toc 2"/>
+    <w:lsdException w:uiPriority="39" w:name="toc 3"/>
+    <w:lsdException w:uiPriority="39" w:name="toc 4"/>
+    <w:lsdException w:uiPriority="39" w:name="toc 5"/>
+    <w:lsdException w:uiPriority="39" w:name="toc 6"/>
+    <w:lsdException w:uiPriority="39" w:name="toc 7"/>
+    <w:lsdException w:uiPriority="39" w:name="toc 8"/>
+    <w:lsdException w:uiPriority="39" w:name="toc 9"/>
+    <w:lsdException w:uiPriority="99" w:name="Normal Indent"/>
+    <w:lsdException w:uiPriority="99" w:name="footnote text"/>
+    <w:lsdException w:uiPriority="99" w:name="annotation text"/>
+    <w:lsdException w:uiPriority="99" w:name="header"/>
+    <w:lsdException w:uiPriority="99" w:name="footer"/>
+    <w:lsdException w:uiPriority="99" w:name="index heading"/>
+    <w:lsdException w:qFormat="1" w:uiPriority="35" w:name="caption"/>
+    <w:lsdException w:uiPriority="99" w:name="table of figures"/>
+    <w:lsdException w:uiPriority="99" w:name="envelope address"/>
+    <w:lsdException w:uiPriority="99" w:name="envelope return"/>
+    <w:lsdException w:uiPriority="99" w:name="footnote reference"/>
+    <w:lsdException w:uiPriority="99" w:name="annotation reference"/>
+    <w:lsdException w:uiPriority="99" w:name="line number"/>
+    <w:lsdException w:uiPriority="99" w:name="page number"/>
+    <w:lsdException w:uiPriority="99" w:name="endnote reference"/>
+    <w:lsdException w:uiPriority="99" w:name="endnote text"/>
+    <w:lsdException w:uiPriority="99" w:name="table of authorities"/>
+    <w:lsdException w:uiPriority="99" w:name="macro"/>
+    <w:lsdException w:uiPriority="99" w:name="toa heading"/>
+    <w:lsdException w:uiPriority="99" w:name="List"/>
+    <w:lsdException w:uiPriority="99" w:name="List Bullet"/>
+    <w:lsdException w:uiPriority="99" w:name="List Number"/>
+    <w:lsdException w:uiPriority="99" w:name="List 2"/>
+    <w:lsdException w:uiPriority="99" w:name="List 3"/>
+    <w:lsdException w:uiPriority="99" w:name="List 4"/>
+    <w:lsdException w:uiPriority="99" w:name="List 5"/>
+    <w:lsdException w:uiPriority="99" w:name="List Bullet 2"/>
+    <w:lsdException w:uiPriority="99" w:name="List Bullet 3"/>
+    <w:lsdException w:uiPriority="99" w:name="List Bullet 4"/>
+    <w:lsdException w:uiPriority="99" w:name="List Bullet 5"/>
+    <w:lsdException w:uiPriority="99" w:name="List Number 2"/>
+    <w:lsdException w:uiPriority="99" w:name="List Number 3"/>
+    <w:lsdException w:uiPriority="99" w:name="List Number 4"/>
+    <w:lsdException w:uiPriority="99" w:name="List Number 5"/>
+    <w:lsdException w:qFormat="1" w:unhideWhenUsed="0" w:uiPriority="10" w:semiHidden="0" w:name="Title"/>
+    <w:lsdException w:uiPriority="99" w:name="Closing"/>
+    <w:lsdException w:uiPriority="99" w:name="Signature"/>
+    <w:lsdException w:uiPriority="1" w:name="Default Paragraph Font"/>
+    <w:lsdException w:uiPriority="99" w:name="Body Text"/>
+    <w:lsdException w:uiPriority="99" w:name="Body Text Indent"/>
+    <w:lsdException w:uiPriority="99" w:name="List Continue"/>
+    <w:lsdException w:uiPriority="99" w:name="List Continue 2"/>
+    <w:lsdException w:uiPriority="99" w:name="List Continue 3"/>
+    <w:lsdException w:uiPriority="99" w:name="List Continue 4"/>
+    <w:lsdException w:uiPriority="99" w:name="List Continue 5"/>
+    <w:lsdException w:uiPriority="99" w:name="Message Header"/>
+    <w:lsdException w:qFormat="1" w:unhideWhenUsed="0" w:uiPriority="11" w:semiHidden="0" w:name="Subtitle"/>
+    <w:lsdException w:uiPriority="99" w:name="Salutation"/>
+    <w:lsdException w:uiPriority="99" w:name="Date"/>
+    <w:lsdException w:uiPriority="99" w:name="Body Text First Indent"/>
+    <w:lsdException w:uiPriority="99" w:name="Body Text First Indent 2"/>
+    <w:lsdException w:uiPriority="99" w:name="Note Heading"/>
+    <w:lsdException w:uiPriority="99" w:name="Body Text 2"/>
+    <w:lsdException w:uiPriority="99" w:name="Body Text 3"/>
+    <w:lsdException w:uiPriority="99" w:name="Body Text Indent 2"/>
+    <w:lsdException w:uiPriority="99" w:name="Body Text Indent 3"/>
+    <w:lsdException w:uiPriority="99" w:name="Block Text"/>
+    <w:lsdException w:qFormat="1" w:uiPriority="99" w:semiHidden="0" w:name="Hyperlink"/>
+    <w:lsdException w:uiPriority="99" w:name="FollowedHyperlink"/>
+    <w:lsdException w:qFormat="1" w:unhideWhenUsed="0" w:uiPriority="22" w:semiHidden="0" w:name="Strong"/>
+    <w:lsdException w:qFormat="1" w:unhideWhenUsed="0" w:uiPriority="20" w:semiHidden="0" w:name="Emphasis"/>
+    <w:lsdException w:uiPriority="99" w:name="Document Map"/>
+    <w:lsdException w:uiPriority="99" w:name="Plain Text"/>
+    <w:lsdException w:uiPriority="99" w:name="E-mail Signature"/>
+    <w:lsdException w:uiPriority="99" w:name="Normal (Web)"/>
+    <w:lsdException w:uiPriority="99" w:name="HTML Acronym"/>
+    <w:lsdException w:uiPriority="99" w:name="HTML Address"/>
+    <w:lsdException w:uiPriority="99" w:name="HTML Cite"/>
+    <w:lsdException w:uiPriority="99" w:name="HTML Code"/>
+    <w:lsdException w:uiPriority="99" w:name="HTML Definition"/>
+    <w:lsdException w:uiPriority="99" w:name="HTML Keyboard"/>
+    <w:lsdException w:uiPriority="99" w:name="HTML Preformatted"/>
+    <w:lsdException w:uiPriority="99" w:name="HTML Sample"/>
+    <w:lsdException w:uiPriority="99" w:name="HTML Typewriter"/>
+    <w:lsdException w:uiPriority="99" w:name="HTML Variable"/>
+    <w:lsdException w:qFormat="1" w:uiPriority="99" w:name="Normal Table"/>
+    <w:lsdException w:uiPriority="99" w:name="annotation subject"/>
+    <w:lsdException w:uiPriority="99" w:name="Table Simple 1"/>
+    <w:lsdException w:uiPriority="99" w:name="Table Simple 2"/>
+    <w:lsdException w:uiPriority="99" w:name="Table Simple 3"/>
+    <w:lsdException w:uiPriority="99" w:name="Table Classic 1"/>
+    <w:lsdException w:uiPriority="99" w:name="Table Classic 2"/>
+    <w:lsdException w:uiPriority="99" w:name="Table Classic 3"/>
+    <w:lsdException w:uiPriority="99" w:name="Table Classic 4"/>
+    <w:lsdException w:uiPriority="99" w:name="Table Colorful 1"/>
+    <w:lsdException w:uiPriority="99" w:name="Table Colorful 2"/>
+    <w:lsdException w:uiPriority="99" w:name="Table Colorful 3"/>
+    <w:lsdException w:uiPriority="99" w:name="Table Columns 1"/>
+    <w:lsdException w:uiPriority="99" w:name="Table Columns 2"/>
+    <w:lsdException w:uiPriority="99" w:name="Table Columns 3"/>
+    <w:lsdException w:uiPriority="99" w:name="Table Columns 4"/>
+    <w:lsdException w:uiPriority="99" w:name="Table Columns 5"/>
+    <w:lsdException w:uiPriority="99" w:name="Table Grid 1"/>
+    <w:lsdException w:uiPriority="99" w:name="Table Grid 2"/>
+    <w:lsdException w:uiPriority="99" w:name="Table Grid 3"/>
+    <w:lsdException w:uiPriority="99" w:name="Table Grid 4"/>
+    <w:lsdException w:uiPriority="99" w:name="Table Grid 5"/>
+    <w:lsdException w:uiPriority="99" w:name="Table Grid 6"/>
+    <w:lsdException w:uiPriority="99" w:name="Table Grid 7"/>
+    <w:lsdException w:uiPriority="99" w:name="Table Grid 8"/>
+    <w:lsdException w:uiPriority="99" w:name="Table List 1"/>
+    <w:lsdException w:uiPriority="99" w:name="Table List 2"/>
+    <w:lsdException w:uiPriority="99" w:name="Table List 3"/>
+    <w:lsdException w:uiPriority="99" w:name="Table List 4"/>
+    <w:lsdException w:uiPriority="99" w:name="Table List 5"/>
+    <w:lsdException w:uiPriority="99" w:name="Table List 6"/>
+    <w:lsdException w:uiPriority="99" w:name="Table List 7"/>
+    <w:lsdException w:uiPriority="99" w:name="Table List 8"/>
+    <w:lsdException w:uiPriority="99" w:name="Table 3D effects 1"/>
+    <w:lsdException w:uiPriority="99" w:name="Table 3D effects 2"/>
+    <w:lsdException w:uiPriority="99" w:name="Table 3D effects 3"/>
+    <w:lsdException w:uiPriority="99" w:name="Table Contemporary"/>
+    <w:lsdException w:uiPriority="99" w:name="Table Elegant"/>
+    <w:lsdException w:uiPriority="99" w:name="Table Professional"/>
+    <w:lsdException w:uiPriority="99" w:name="Table Subtle 1"/>
+    <w:lsdException w:uiPriority="99" w:name="Table Subtle 2"/>
+    <w:lsdException w:uiPriority="99" w:name="Table Web 1"/>
+    <w:lsdException w:uiPriority="99" w:name="Table Web 2"/>
+    <w:lsdException w:uiPriority="99" w:name="Table Web 3"/>
+    <w:lsdException w:uiPriority="99" w:name="Balloon Text"/>
+    <w:lsdException w:unhideWhenUsed="0" w:uiPriority="39" w:semiHidden="0" w:name="Table Grid"/>
+    <w:lsdException w:uiPriority="99" w:name="Table Theme"/>
+    <w:lsdException w:unhideWhenUsed="0" w:uiPriority="60" w:semiHidden="0" w:name="Light Shading"/>
+    <w:lsdException w:unhideWhenUsed="0" w:uiPriority="61" w:semiHidden="0" w:name="Light List"/>
+    <w:lsdException w:unhideWhenUsed="0" w:uiPriority="62" w:semiHidden="0" w:name="Light Grid"/>
+    <w:lsdException w:unhideWhenUsed="0" w:uiPriority="63" w:semiHidden="0" w:name="Medium Shading 1"/>
+    <w:lsdException w:unhideWhenUsed="0" w:uiPriority="64" w:semiHidden="0" w:name="Medium Shading 2"/>
+    <w:lsdException w:unhideWhenUsed="0" w:uiPriority="65" w:semiHidden="0" w:name="Medium List 1"/>
+    <w:lsdException w:unhideWhenUsed="0" w:uiPriority="66" w:semiHidden="0" w:name="Medium List 2"/>
+    <w:lsdException w:unhideWhenUsed="0" w:uiPriority="67" w:semiHidden="0" w:name="Medium Grid 1"/>
+    <w:lsdException w:unhideWhenUsed="0" w:uiPriority="68" w:semiHidden="0" w:name="Medium Grid 2"/>
+    <w:lsdException w:unhideWhenUsed="0" w:uiPriority="69" w:semiHidden="0" w:name="Medium Grid 3"/>
+    <w:lsdException w:unhideWhenUsed="0" w:uiPriority="70" w:semiHidden="0" w:name="Dark List"/>
+    <w:lsdException w:unhideWhenUsed="0" w:uiPriority="71" w:semiHidden="0" w:name="Colorful Shading"/>
+    <w:lsdException w:unhideWhenUsed="0" w:uiPriority="72" w:semiHidden="0" w:name="Colorful List"/>
+    <w:lsdException w:unhideWhenUsed="0" w:uiPriority="73" w:semiHidden="0" w:name="Colorful Grid"/>
+    <w:lsdException w:unhideWhenUsed="0" w:uiPriority="60" w:semiHidden="0" w:name="Light Shading Accent 1"/>
+    <w:lsdException w:unhideWhenUsed="0" w:uiPriority="61" w:semiHidden="0" w:name="Light List Accent 1"/>
+    <w:lsdException w:unhideWhenUsed="0" w:uiPriority="62" w:semiHidden="0" w:name="Light Grid Accent 1"/>
+    <w:lsdException w:unhideWhenUsed="0" w:uiPriority="63" w:semiHidden="0" w:name="Medium Shading 1 Accent 1"/>
+    <w:lsdException w:unhideWhenUsed="0" w:uiPriority="64" w:semiHidden="0" w:name="Medium Shading 2 Accent 1"/>
+    <w:lsdException w:unhideWhenUsed="0" w:uiPriority="65" w:semiHidden="0" w:name="Medium List 1 Accent 1"/>
+    <w:lsdException w:unhideWhenUsed="0" w:uiPriority="66" w:semiHidden="0" w:name="Medium List 2 Accent 1"/>
+    <w:lsdException w:unhideWhenUsed="0" w:uiPriority="67" w:semiHidden="0" w:name="Medium Grid 1 Accent 1"/>
+    <w:lsdException w:unhideWhenUsed="0" w:uiPriority="68" w:semiHidden="0" w:name="Medium Grid 2 Accent 1"/>
+    <w:lsdException w:unhideWhenUsed="0" w:uiPriority="69" w:semiHidden="0" w:name="Medium Grid 3 Accent 1"/>
+    <w:lsdException w:unhideWhenUsed="0" w:uiPriority="70" w:semiHidden="0" w:name="Dark List Accent 1"/>
+    <w:lsdException w:unhideWhenUsed="0" w:uiPriority="71" w:semiHidden="0" w:name="Colorful Shading Accent 1"/>
+    <w:lsdException w:unhideWhenUsed="0" w:uiPriority="72" w:semiHidden="0" w:name="Colorful List Accent 1"/>
+    <w:lsdException w:unhideWhenUsed="0" w:uiPriority="73" w:semiHidden="0" w:name="Colorful Grid Accent 1"/>
+    <w:lsdException w:unhideWhenUsed="0" w:uiPriority="60" w:semiHidden="0" w:name="Light Shading Accent 2"/>
+    <w:lsdException w:unhideWhenUsed="0" w:uiPriority="61" w:semiHidden="0" w:name="Light List Accent 2"/>
+    <w:lsdException w:unhideWhenUsed="0" w:uiPriority="62" w:semiHidden="0" w:name="Light Grid Accent 2"/>
+    <w:lsdException w:unhideWhenUsed="0" w:uiPriority="63" w:semiHidden="0" w:name="Medium Shading 1 Accent 2"/>
+    <w:lsdException w:unhideWhenUsed="0" w:uiPriority="64" w:semiHidden="0" w:name="Medium Shading 2 Accent 2"/>
+    <w:lsdException w:unhideWhenUsed="0" w:uiPriority="65" w:semiHidden="0" w:name="Medium List 1 Accent 2"/>
+    <w:lsdException w:unhideWhenUsed="0" w:uiPriority="66" w:semiHidden="0" w:name="Medium List 2 Accent 2"/>
+    <w:lsdException w:unhideWhenUsed="0" w:uiPriority="67" w:semiHidden="0" w:name="Medium Grid 1 Accent 2"/>
+    <w:lsdException w:unhideWhenUsed="0" w:uiPriority="68" w:semiHidden="0" w:name="Medium Grid 2 Accent 2"/>
+    <w:lsdException w:unhideWhenUsed="0" w:uiPriority="69" w:semiHidden="0" w:name="Medium Grid 3 Accent 2"/>
+    <w:lsdException w:unhideWhenUsed="0" w:uiPriority="70" w:semiHidden="0" w:name="Dark List Accent 2"/>
+    <w:lsdException w:unhideWhenUsed="0" w:uiPriority="71" w:semiHidden="0" w:name="Colorful Shading Accent 2"/>
+    <w:lsdException w:unhideWhenUsed="0" w:uiPriority="72" w:semiHidden="0" w:name="Colorful List Accent 2"/>
+    <w:lsdException w:unhideWhenUsed="0" w:uiPriority="73" w:semiHidden="0" w:name="Colorful Grid Accent 2"/>
+    <w:lsdException w:unhideWhenUsed="0" w:uiPriority="60" w:semiHidden="0" w:name="Light Shading Accent 3"/>
+    <w:lsdException w:unhideWhenUsed="0" w:uiPriority="61" w:semiHidden="0" w:name="Light List Accent 3"/>
+    <w:lsdException w:unhideWhenUsed="0" w:uiPriority="62" w:semiHidden="0" w:name="Light Grid Accent 3"/>
+    <w:lsdException w:unhideWhenUsed="0" w:uiPriority="63" w:semiHidden="0" w:name="Medium Shading 1 Accent 3"/>
+    <w:lsdException w:unhideWhenUsed="0" w:uiPriority="64" w:semiHidden="0" w:name="Medium Shading 2 Accent 3"/>
+    <w:lsdException w:unhideWhenUsed="0" w:uiPriority="65" w:semiHidden="0" w:name="Medium List 1 Accent 3"/>
+    <w:lsdException w:unhideWhenUsed="0" w:uiPriority="66" w:semiHidden="0" w:name="Medium List 2 Accent 3"/>
+    <w:lsdException w:unhideWhenUsed="0" w:uiPriority="67" w:semiHidden="0" w:name="Medium Grid 1 Accent 3"/>
+    <w:lsdException w:unhideWhenUsed="0" w:uiPriority="68" w:semiHidden="0" w:name="Medium Grid 2 Accent 3"/>
+    <w:lsdException w:unhideWhenUsed="0" w:uiPriority="69" w:semiHidden="0" w:name="Medium Grid 3 Accent 3"/>
+    <w:lsdException w:unhideWhenUsed="0" w:uiPriority="70" w:semiHidden="0" w:name="Dark List Accent 3"/>
+    <w:lsdException w:unhideWhenUsed="0" w:uiPriority="71" w:semiHidden="0" w:name="Colorful Shading Accent 3"/>
+    <w:lsdException w:unhideWhenUsed="0" w:uiPriority="72" w:semiHidden="0" w:name="Colorful List Accent 3"/>
+    <w:lsdException w:unhideWhenUsed="0" w:uiPriority="73" w:semiHidden="0" w:name="Colorful Grid Accent 3"/>
+    <w:lsdException w:unhideWhenUsed="0" w:uiPriority="60" w:semiHidden="0" w:name="Light Shading Accent 4"/>
+    <w:lsdException w:unhideWhenUsed="0" w:uiPriority="61" w:semiHidden="0" w:name="Light List Accent 4"/>
+    <w:lsdException w:unhideWhenUsed="0" w:uiPriority="62" w:semiHidden="0" w:name="Light Grid Accent 4"/>
+    <w:lsdException w:unhideWhenUsed="0" w:uiPriority="63" w:semiHidden="0" w:name="Medium Shading 1 Accent 4"/>
+    <w:lsdException w:unhideWhenUsed="0" w:uiPriority="64" w:semiHidden="0" w:name="Medium Shading 2 Accent 4"/>
+    <w:lsdException w:unhideWhenUsed="0" w:uiPriority="65" w:semiHidden="0" w:name="Medium List 1 Accent 4"/>
+    <w:lsdException w:unhideWhenUsed="0" w:uiPriority="66" w:semiHidden="0" w:name="Medium List 2 Accent 4"/>
+    <w:lsdException w:unhideWhenUsed="0" w:uiPriority="67" w:semiHidden="0" w:name="Medium Grid 1 Accent 4"/>
+    <w:lsdException w:unhideWhenUsed="0" w:uiPriority="68" w:semiHidden="0" w:name="Medium Grid 2 Accent 4"/>
+    <w:lsdException w:unhideWhenUsed="0" w:uiPriority="69" w:semiHidden="0" w:name="Medium Grid 3 Accent 4"/>
+    <w:lsdException w:unhideWhenUsed="0" w:uiPriority="70" w:semiHidden="0" w:name="Dark List Accent 4"/>
+    <w:lsdException w:unhideWhenUsed="0" w:uiPriority="71" w:semiHidden="0" w:name="Colorful Shading Accent 4"/>
+    <w:lsdException w:unhideWhenUsed="0" w:uiPriority="72" w:semiHidden="0" w:name="Colorful List Accent 4"/>
+    <w:lsdException w:unhideWhenUsed="0" w:uiPriority="73" w:semiHidden="0" w:name="Colorful Grid Accent 4"/>
+    <w:lsdException w:unhideWhenUsed="0" w:uiPriority="60" w:semiHidden="0" w:name="Light Shading Accent 5"/>
+    <w:lsdException w:unhideWhenUsed="0" w:uiPriority="61" w:semiHidden="0" w:name="Light List Accent 5"/>
+    <w:lsdException w:unhideWhenUsed="0" w:uiPriority="62" w:semiHidden="0" w:name="Light Grid Accent 5"/>
+    <w:lsdException w:unhideWhenUsed="0" w:uiPriority="63" w:semiHidden="0" w:name="Medium Shading 1 Accent 5"/>
+    <w:lsdException w:unhideWhenUsed="0" w:uiPriority="64" w:semiHidden="0" w:name="Medium Shading 2 Accent 5"/>
+    <w:lsdException w:unhideWhenUsed="0" w:uiPriority="65" w:semiHidden="0" w:name="Medium List 1 Accent 5"/>
+    <w:lsdException w:unhideWhenUsed="0" w:uiPriority="66" w:semiHidden="0" w:name="Medium List 2 Accent 5"/>
+    <w:lsdException w:unhideWhenUsed="0" w:uiPriority="67" w:semiHidden="0" w:name="Medium Grid 1 Accent 5"/>
+    <w:lsdException w:unhideWhenUsed="0" w:uiPriority="68" w:semiHidden="0" w:name="Medium Grid 2 Accent 5"/>
+    <w:lsdException w:unhideWhenUsed="0" w:uiPriority="69" w:semiHidden="0" w:name="Medium Grid 3 Accent 5"/>
+    <w:lsdException w:unhideWhenUsed="0" w:uiPriority="70" w:semiHidden="0" w:name="Dark List Accent 5"/>
+    <w:lsdException w:unhideWhenUsed="0" w:uiPriority="71" w:semiHidden="0" w:name="Colorful Shading Accent 5"/>
+    <w:lsdException w:unhideWhenUsed="0" w:uiPriority="72" w:semiHidden="0" w:name="Colorful List Accent 5"/>
+    <w:lsdException w:unhideWhenUsed="0" w:uiPriority="73" w:semiHidden="0" w:name="Colorful Grid Accent 5"/>
+    <w:lsdException w:unhideWhenUsed="0" w:uiPriority="60" w:semiHidden="0" w:name="Light Shading Accent 6"/>
+    <w:lsdException w:unhideWhenUsed="0" w:uiPriority="61" w:semiHidden="0" w:name="Light List Accent 6"/>
+    <w:lsdException w:unhideWhenUsed="0" w:uiPriority="62" w:semiHidden="0" w:name="Light Grid Accent 6"/>
+    <w:lsdException w:unhideWhenUsed="0" w:uiPriority="63" w:semiHidden="0" w:name="Medium Shading 1 Accent 6"/>
+    <w:lsdException w:unhideWhenUsed="0" w:uiPriority="64" w:semiHidden="0" w:name="Medium Shading 2 Accent 6"/>
+    <w:lsdException w:unhideWhenUsed="0" w:uiPriority="65" w:semiHidden="0" w:name="Medium List 1 Accent 6"/>
+    <w:lsdException w:unhideWhenUsed="0" w:uiPriority="66" w:semiHidden="0" w:name="Medium List 2 Accent 6"/>
+    <w:lsdException w:unhideWhenUsed="0" w:uiPriority="67" w:semiHidden="0" w:name="Medium Grid 1 Accent 6"/>
+    <w:lsdException w:unhideWhenUsed="0" w:uiPriority="68" w:semiHidden="0" w:name="Medium Grid 2 Accent 6"/>
+    <w:lsdException w:unhideWhenUsed="0" w:uiPriority="69" w:semiHidden="0" w:name="Medium Grid 3 Accent 6"/>
+    <w:lsdException w:unhideWhenUsed="0" w:uiPriority="70" w:semiHidden="0" w:name="Dark List Accent 6"/>
+    <w:lsdException w:unhideWhenUsed="0" w:uiPriority="71" w:semiHidden="0" w:name="Colorful Shading Accent 6"/>
+    <w:lsdException w:unhideWhenUsed="0" w:uiPriority="72" w:semiHidden="0" w:name="Colorful List Accent 6"/>
+    <w:lsdException w:unhideWhenUsed="0" w:uiPriority="73" w:semiHidden="0" w:name="Colorful Grid Accent 6"/>
   </w:latentStyles>
-  <w:style w:type="paragraph" w:default="1" w:styleId="Normal">
+  <w:style w:type="paragraph" w:default="1" w:styleId="1">
     <w:name w:val="Normal"/>
     <w:qFormat/>
-    <w:rsid w:val="00815715"/>
+    <w:uiPriority w:val="0"/>
     <w:pPr>
       <w:spacing w:after="40" w:line="480" w:lineRule="auto"/>
       <w:ind w:left="1627" w:right="14" w:hanging="1627"/>
       <w:jc w:val="both"/>
     </w:pPr>
     <w:rPr>
-      <w:rFonts w:ascii="Calibri" w:eastAsia="Calibri" w:hAnsi="Calibri" w:cs="Times New Roman"/>
+      <w:rFonts w:ascii="Calibri" w:hAnsi="Calibri" w:eastAsia="Calibri" w:cs="Times New Roman"/>
       <w:sz w:val="22"/>
       <w:szCs w:val="22"/>
+      <w:lang w:val="en-US" w:eastAsia="en-US" w:bidi="ar-SA"/>
     </w:rPr>
   </w:style>
-  <w:style w:type="character" w:default="1" w:styleId="DefaultParagraphFont">
+  <w:style w:type="character" w:default="1" w:styleId="2">
     <w:name w:val="Default Paragraph Font"/>
-    <w:uiPriority w:val="1"/>
     <w:semiHidden/>
     <w:unhideWhenUsed/>
+    <w:uiPriority w:val="1"/>
   </w:style>
-  <w:style w:type="table" w:default="1" w:styleId="TableNormal">
+  <w:style w:type="table" w:default="1" w:styleId="3">
     <w:name w:val="Normal Table"/>
-    <w:uiPriority w:val="99"/>
     <w:semiHidden/>
     <w:unhideWhenUsed/>
     <w:qFormat/>
+    <w:uiPriority w:val="99"/>
     <w:tblPr>
-      <w:tblInd w:w="0" w:type="dxa"/>
       <w:tblCellMar>
         <w:top w:w="0" w:type="dxa"/>
         <w:left w:w="108" w:type="dxa"/>
@@ -4722,17 +5283,11 @@
       </w:tblCellMar>
     </w:tblPr>
   </w:style>
-  <w:style w:type="numbering" w:default="1" w:styleId="NoList">
-    <w:name w:val="No List"/>
+  <w:style w:type="character" w:styleId="4">
+    <w:name w:val="Hyperlink"/>
+    <w:unhideWhenUsed/>
+    <w:qFormat/>
     <w:uiPriority w:val="99"/>
-    <w:semiHidden/>
-    <w:unhideWhenUsed/>
-  </w:style>
-  <w:style w:type="character" w:styleId="Hyperlink">
-    <w:name w:val="Hyperlink"/>
-    <w:uiPriority w:val="99"/>
-    <w:unhideWhenUsed/>
-    <w:rsid w:val="00815715"/>
     <w:rPr>
       <w:color w:val="0000FF"/>
       <w:u w:val="single"/>
@@ -4993,7 +5548,6 @@
     </a:fmtScheme>
   </a:themeElements>
   <a:objectDefaults/>
-  <a:extraClrSchemeLst/>
 </a:theme>
 </file>
 
@@ -5003,7 +5557,23 @@
     <customSectPr/>
   </customSectProps>
   <customShpExts>
-    <customShpInfo spid="_x0000_s1026" textRotate="1"/>
+    <customShpInfo spid="_x0000_s1026"/>
+    <customShpInfo spid="_x0000_s1044"/>
+    <customShpInfo spid="_x0000_s1043"/>
+    <customShpInfo spid="_x0000_s1042"/>
+    <customShpInfo spid="_x0000_s2089"/>
+    <customShpInfo spid="_x0000_s2090"/>
+    <customShpInfo spid="_x0000_s2091"/>
+    <customShpInfo spid="_x0000_s2092"/>
+    <customShpInfo spid="_x0000_s2093"/>
+    <customShpInfo spid="_x0000_s2094"/>
+    <customShpInfo spid="_x0000_s2095"/>
+    <customShpInfo spid="_x0000_s2096"/>
+    <customShpInfo spid="_x0000_s2097"/>
+    <customShpInfo spid="_x0000_s2098"/>
+    <customShpInfo spid="_x0000_s2099"/>
+    <customShpInfo spid="_x0000_s2100"/>
+    <customShpInfo spid="_x0000_s2101"/>
   </customShpExts>
 </s:customData>
 </file>

</xml_diff>